<commit_message>
Concept dev and pre production portfolio steps
</commit_message>
<xml_diff>
--- a/3. DES401 - Creative and Cultural Industries/CaseStudy_ProposalTemplate.docx
+++ b/3. DES401 - Creative and Cultural Industries/CaseStudy_ProposalTemplate.docx
@@ -2230,7 +2230,167 @@
                   </w:tcBorders>
                   <w:shd w:val="clear" w:color="auto" w:fill="FFFFFF" w:themeFill="background1"/>
                 </w:tcPr>
-                <w:p/>
+                <w:p>
+                  <w:pPr>
+                    <w:numPr>
+                      <w:ilvl w:val="0"/>
+                      <w:numId w:val="16"/>
+                    </w:numPr>
+                    <w:spacing w:before="100" w:beforeAutospacing="1" w:after="100" w:afterAutospacing="1"/>
+                    <w:rPr>
+                      <w:rFonts w:ascii="Arial" w:eastAsia="Times New Roman" w:hAnsi="Arial" w:cs="Arial"/>
+                      <w:sz w:val="20"/>
+                      <w:szCs w:val="20"/>
+                      <w:lang w:val="en-IN" w:eastAsia="en-IN"/>
+                    </w:rPr>
+                  </w:pPr>
+                  <w:r>
+                    <w:rPr>
+                      <w:rFonts w:ascii="Segoe UI" w:eastAsia="Times New Roman" w:hAnsi="Segoe UI" w:cs="Segoe UI"/>
+                      <w:b/>
+                      <w:bCs/>
+                      <w:sz w:val="18"/>
+                      <w:szCs w:val="18"/>
+                      <w:lang w:val="en-IN" w:eastAsia="en-IN"/>
+                    </w:rPr>
+                    <w:t>Define the problem</w:t>
+                  </w:r>
+                  <w:r>
+                    <w:rPr>
+                      <w:rFonts w:ascii="Segoe UI" w:eastAsia="Times New Roman" w:hAnsi="Segoe UI" w:cs="Segoe UI"/>
+                      <w:sz w:val="18"/>
+                      <w:szCs w:val="18"/>
+                      <w:lang w:val="en-IN" w:eastAsia="en-IN"/>
+                    </w:rPr>
+                    <w:t xml:space="preserve"> (what is the issue that you need to resolve, and why is it an issue?)</w:t>
+                  </w:r>
+                </w:p>
+                <w:p>
+                  <w:pPr>
+                    <w:numPr>
+                      <w:ilvl w:val="0"/>
+                      <w:numId w:val="16"/>
+                    </w:numPr>
+                    <w:spacing w:before="100" w:beforeAutospacing="1" w:after="100" w:afterAutospacing="1"/>
+                    <w:rPr>
+                      <w:rFonts w:ascii="Arial" w:eastAsia="Times New Roman" w:hAnsi="Arial" w:cs="Arial"/>
+                      <w:sz w:val="20"/>
+                      <w:szCs w:val="20"/>
+                      <w:lang w:val="en-IN" w:eastAsia="en-IN"/>
+                    </w:rPr>
+                  </w:pPr>
+                  <w:r>
+                    <w:rPr>
+                      <w:rFonts w:ascii="Segoe UI" w:eastAsia="Times New Roman" w:hAnsi="Segoe UI" w:cs="Segoe UI"/>
+                      <w:b/>
+                      <w:bCs/>
+                      <w:sz w:val="18"/>
+                      <w:szCs w:val="18"/>
+                      <w:lang w:val="en-IN" w:eastAsia="en-IN"/>
+                    </w:rPr>
+                    <w:t>Define the impact</w:t>
+                  </w:r>
+                  <w:r>
+                    <w:rPr>
+                      <w:rFonts w:ascii="Segoe UI" w:eastAsia="Times New Roman" w:hAnsi="Segoe UI" w:cs="Segoe UI"/>
+                      <w:sz w:val="18"/>
+                      <w:szCs w:val="18"/>
+                      <w:lang w:val="en-IN" w:eastAsia="en-IN"/>
+                    </w:rPr>
+                    <w:t xml:space="preserve"> (what is the scale and significance of the problem?)</w:t>
+                  </w:r>
+                </w:p>
+                <w:p>
+                  <w:pPr>
+                    <w:numPr>
+                      <w:ilvl w:val="0"/>
+                      <w:numId w:val="16"/>
+                    </w:numPr>
+                    <w:spacing w:before="100" w:beforeAutospacing="1" w:after="100" w:afterAutospacing="1"/>
+                    <w:rPr>
+                      <w:rFonts w:ascii="Arial" w:eastAsia="Times New Roman" w:hAnsi="Arial" w:cs="Arial"/>
+                      <w:sz w:val="20"/>
+                      <w:szCs w:val="20"/>
+                      <w:lang w:val="en-IN" w:eastAsia="en-IN"/>
+                    </w:rPr>
+                  </w:pPr>
+                  <w:r>
+                    <w:rPr>
+                      <w:rFonts w:ascii="Segoe UI" w:eastAsia="Times New Roman" w:hAnsi="Segoe UI" w:cs="Segoe UI"/>
+                      <w:b/>
+                      <w:bCs/>
+                      <w:sz w:val="18"/>
+                      <w:szCs w:val="18"/>
+                      <w:lang w:val="en-IN" w:eastAsia="en-IN"/>
+                    </w:rPr>
+                    <w:t>Identify existing strategies</w:t>
+                  </w:r>
+                  <w:r>
+                    <w:rPr>
+                      <w:rFonts w:ascii="Segoe UI" w:eastAsia="Times New Roman" w:hAnsi="Segoe UI" w:cs="Segoe UI"/>
+                      <w:sz w:val="18"/>
+                      <w:szCs w:val="18"/>
+                      <w:lang w:val="en-IN" w:eastAsia="en-IN"/>
+                    </w:rPr>
+                    <w:t xml:space="preserve"> (what initiatives and/or policies are in place to mitigate the problem, and how successful are they?)</w:t>
+                  </w:r>
+                </w:p>
+                <w:p>
+                  <w:pPr>
+                    <w:numPr>
+                      <w:ilvl w:val="0"/>
+                      <w:numId w:val="16"/>
+                    </w:numPr>
+                    <w:spacing w:before="100" w:beforeAutospacing="1" w:after="100" w:afterAutospacing="1"/>
+                    <w:rPr>
+                      <w:rFonts w:ascii="Arial" w:eastAsia="Times New Roman" w:hAnsi="Arial" w:cs="Arial"/>
+                      <w:sz w:val="20"/>
+                      <w:szCs w:val="20"/>
+                      <w:lang w:val="en-IN" w:eastAsia="en-IN"/>
+                    </w:rPr>
+                  </w:pPr>
+                  <w:r>
+                    <w:rPr>
+                      <w:rFonts w:ascii="Segoe UI" w:eastAsia="Times New Roman" w:hAnsi="Segoe UI" w:cs="Segoe UI"/>
+                      <w:b/>
+                      <w:bCs/>
+                      <w:sz w:val="18"/>
+                      <w:szCs w:val="18"/>
+                      <w:lang w:val="en-IN" w:eastAsia="en-IN"/>
+                    </w:rPr>
+                    <w:t xml:space="preserve">Identify gaps </w:t>
+                  </w:r>
+                  <w:r>
+                    <w:rPr>
+                      <w:rFonts w:ascii="Segoe UI" w:eastAsia="Times New Roman" w:hAnsi="Segoe UI" w:cs="Segoe UI"/>
+                      <w:sz w:val="18"/>
+                      <w:szCs w:val="18"/>
+                      <w:lang w:val="en-IN" w:eastAsia="en-IN"/>
+                    </w:rPr>
+                    <w:t>(what more needs to be done to solve the problem?)</w:t>
+                  </w:r>
+                </w:p>
+                <w:p>
+                  <w:pPr>
+                    <w:pStyle w:val="ListParagraph"/>
+                    <w:numPr>
+                      <w:ilvl w:val="0"/>
+                      <w:numId w:val="15"/>
+                    </w:numPr>
+                  </w:pPr>
+                  <w:r>
+                    <w:rPr>
+                      <w:b/>
+                      <w:bCs/>
+                    </w:rPr>
+                    <w:t>Issue:</w:t>
+                  </w:r>
+                </w:p>
+                <w:p>
+                  <w:pPr>
+                    <w:pStyle w:val="ListParagraph"/>
+                  </w:pPr>
+                </w:p>
               </w:tc>
             </w:tr>
           </w:tbl>
@@ -2240,7 +2400,311 @@
               <w:jc w:val="both"/>
             </w:pPr>
             <w:r>
-              <w:t>Lorem ipsum dolor sit amet, consectetur adipiscing elit. Donec sed nisl consectetur, tempus lorem eu, dignissim velit. In eu diam pretium libero luctus tincidunt. Proin sapien dui, tristique ac dictum et, suscipit quis magna. Cras in massa sit amet velit feugiat mattis at ac nisi. Vestibulum in ornare neque, eget porta massa. Vivamus condimentum erat vitae ultricies consectetur. Curabitur eget justo felis.</w:t>
+              <w:t xml:space="preserve">Lorem ipsum </w:t>
+            </w:r>
+            <w:proofErr w:type="spellStart"/>
+            <w:r>
+              <w:t>dolor</w:t>
+            </w:r>
+            <w:proofErr w:type="spellEnd"/>
+            <w:r>
+              <w:t xml:space="preserve"> sit </w:t>
+            </w:r>
+            <w:proofErr w:type="spellStart"/>
+            <w:r>
+              <w:t>amet</w:t>
+            </w:r>
+            <w:proofErr w:type="spellEnd"/>
+            <w:r>
+              <w:t xml:space="preserve">, </w:t>
+            </w:r>
+            <w:proofErr w:type="spellStart"/>
+            <w:r>
+              <w:t>consectetur</w:t>
+            </w:r>
+            <w:proofErr w:type="spellEnd"/>
+            <w:r>
+              <w:t xml:space="preserve"> </w:t>
+            </w:r>
+            <w:proofErr w:type="spellStart"/>
+            <w:r>
+              <w:t>adipiscing</w:t>
+            </w:r>
+            <w:proofErr w:type="spellEnd"/>
+            <w:r>
+              <w:t xml:space="preserve"> </w:t>
+            </w:r>
+            <w:proofErr w:type="spellStart"/>
+            <w:r>
+              <w:t>elit</w:t>
+            </w:r>
+            <w:proofErr w:type="spellEnd"/>
+            <w:r>
+              <w:t xml:space="preserve">. Donec </w:t>
+            </w:r>
+            <w:proofErr w:type="spellStart"/>
+            <w:r>
+              <w:t>sed</w:t>
+            </w:r>
+            <w:proofErr w:type="spellEnd"/>
+            <w:r>
+              <w:t xml:space="preserve"> </w:t>
+            </w:r>
+            <w:proofErr w:type="spellStart"/>
+            <w:r>
+              <w:t>nisl</w:t>
+            </w:r>
+            <w:proofErr w:type="spellEnd"/>
+            <w:r>
+              <w:t xml:space="preserve"> </w:t>
+            </w:r>
+            <w:proofErr w:type="spellStart"/>
+            <w:r>
+              <w:t>consectetur</w:t>
+            </w:r>
+            <w:proofErr w:type="spellEnd"/>
+            <w:r>
+              <w:t xml:space="preserve">, tempus lorem </w:t>
+            </w:r>
+            <w:proofErr w:type="spellStart"/>
+            <w:r>
+              <w:t>eu</w:t>
+            </w:r>
+            <w:proofErr w:type="spellEnd"/>
+            <w:r>
+              <w:t xml:space="preserve">, </w:t>
+            </w:r>
+            <w:proofErr w:type="spellStart"/>
+            <w:r>
+              <w:t>dignissim</w:t>
+            </w:r>
+            <w:proofErr w:type="spellEnd"/>
+            <w:r>
+              <w:t xml:space="preserve"> </w:t>
+            </w:r>
+            <w:proofErr w:type="spellStart"/>
+            <w:r>
+              <w:t>velit</w:t>
+            </w:r>
+            <w:proofErr w:type="spellEnd"/>
+            <w:r>
+              <w:t xml:space="preserve">. In </w:t>
+            </w:r>
+            <w:proofErr w:type="spellStart"/>
+            <w:r>
+              <w:t>eu</w:t>
+            </w:r>
+            <w:proofErr w:type="spellEnd"/>
+            <w:r>
+              <w:t xml:space="preserve"> </w:t>
+            </w:r>
+            <w:proofErr w:type="spellStart"/>
+            <w:r>
+              <w:t>diam</w:t>
+            </w:r>
+            <w:proofErr w:type="spellEnd"/>
+            <w:r>
+              <w:t xml:space="preserve"> </w:t>
+            </w:r>
+            <w:proofErr w:type="spellStart"/>
+            <w:r>
+              <w:t>pretium</w:t>
+            </w:r>
+            <w:proofErr w:type="spellEnd"/>
+            <w:r>
+              <w:t xml:space="preserve"> libero </w:t>
+            </w:r>
+            <w:proofErr w:type="spellStart"/>
+            <w:r>
+              <w:t>luctus</w:t>
+            </w:r>
+            <w:proofErr w:type="spellEnd"/>
+            <w:r>
+              <w:t xml:space="preserve"> </w:t>
+            </w:r>
+            <w:proofErr w:type="spellStart"/>
+            <w:r>
+              <w:t>tincidunt</w:t>
+            </w:r>
+            <w:proofErr w:type="spellEnd"/>
+            <w:r>
+              <w:t xml:space="preserve">. Proin </w:t>
+            </w:r>
+            <w:proofErr w:type="spellStart"/>
+            <w:r>
+              <w:t>sapien</w:t>
+            </w:r>
+            <w:proofErr w:type="spellEnd"/>
+            <w:r>
+              <w:t xml:space="preserve"> dui, </w:t>
+            </w:r>
+            <w:proofErr w:type="spellStart"/>
+            <w:r>
+              <w:t>tristique</w:t>
+            </w:r>
+            <w:proofErr w:type="spellEnd"/>
+            <w:r>
+              <w:t xml:space="preserve"> ac dictum et, </w:t>
+            </w:r>
+            <w:proofErr w:type="spellStart"/>
+            <w:r>
+              <w:t>suscipit</w:t>
+            </w:r>
+            <w:proofErr w:type="spellEnd"/>
+            <w:r>
+              <w:t xml:space="preserve"> </w:t>
+            </w:r>
+            <w:proofErr w:type="spellStart"/>
+            <w:r>
+              <w:t>quis</w:t>
+            </w:r>
+            <w:proofErr w:type="spellEnd"/>
+            <w:r>
+              <w:t xml:space="preserve"> magna. Cras in </w:t>
+            </w:r>
+            <w:proofErr w:type="spellStart"/>
+            <w:r>
+              <w:t>massa</w:t>
+            </w:r>
+            <w:proofErr w:type="spellEnd"/>
+            <w:r>
+              <w:t xml:space="preserve"> sit </w:t>
+            </w:r>
+            <w:proofErr w:type="spellStart"/>
+            <w:r>
+              <w:t>amet</w:t>
+            </w:r>
+            <w:proofErr w:type="spellEnd"/>
+            <w:r>
+              <w:t xml:space="preserve"> </w:t>
+            </w:r>
+            <w:proofErr w:type="spellStart"/>
+            <w:r>
+              <w:t>velit</w:t>
+            </w:r>
+            <w:proofErr w:type="spellEnd"/>
+            <w:r>
+              <w:t xml:space="preserve"> </w:t>
+            </w:r>
+            <w:proofErr w:type="spellStart"/>
+            <w:r>
+              <w:t>feugiat</w:t>
+            </w:r>
+            <w:proofErr w:type="spellEnd"/>
+            <w:r>
+              <w:t xml:space="preserve"> </w:t>
+            </w:r>
+            <w:proofErr w:type="spellStart"/>
+            <w:r>
+              <w:t>mattis</w:t>
+            </w:r>
+            <w:proofErr w:type="spellEnd"/>
+            <w:r>
+              <w:t xml:space="preserve"> at ac nisi. Vestibulum in </w:t>
+            </w:r>
+            <w:proofErr w:type="spellStart"/>
+            <w:r>
+              <w:t>ornare</w:t>
+            </w:r>
+            <w:proofErr w:type="spellEnd"/>
+            <w:r>
+              <w:t xml:space="preserve"> </w:t>
+            </w:r>
+            <w:proofErr w:type="spellStart"/>
+            <w:r>
+              <w:t>neque</w:t>
+            </w:r>
+            <w:proofErr w:type="spellEnd"/>
+            <w:r>
+              <w:t xml:space="preserve">, </w:t>
+            </w:r>
+            <w:proofErr w:type="spellStart"/>
+            <w:r>
+              <w:t>eget</w:t>
+            </w:r>
+            <w:proofErr w:type="spellEnd"/>
+            <w:r>
+              <w:t xml:space="preserve"> porta </w:t>
+            </w:r>
+            <w:proofErr w:type="spellStart"/>
+            <w:r>
+              <w:t>massa</w:t>
+            </w:r>
+            <w:proofErr w:type="spellEnd"/>
+            <w:r>
+              <w:t xml:space="preserve">. </w:t>
+            </w:r>
+            <w:proofErr w:type="spellStart"/>
+            <w:r>
+              <w:t>Vivamus</w:t>
+            </w:r>
+            <w:proofErr w:type="spellEnd"/>
+            <w:r>
+              <w:t xml:space="preserve"> </w:t>
+            </w:r>
+            <w:proofErr w:type="spellStart"/>
+            <w:r>
+              <w:t>condimentum</w:t>
+            </w:r>
+            <w:proofErr w:type="spellEnd"/>
+            <w:r>
+              <w:t xml:space="preserve"> </w:t>
+            </w:r>
+            <w:proofErr w:type="spellStart"/>
+            <w:r>
+              <w:t>erat</w:t>
+            </w:r>
+            <w:proofErr w:type="spellEnd"/>
+            <w:r>
+              <w:t xml:space="preserve"> vitae </w:t>
+            </w:r>
+            <w:proofErr w:type="spellStart"/>
+            <w:r>
+              <w:t>ultricies</w:t>
+            </w:r>
+            <w:proofErr w:type="spellEnd"/>
+            <w:r>
+              <w:t xml:space="preserve"> </w:t>
+            </w:r>
+            <w:proofErr w:type="spellStart"/>
+            <w:r>
+              <w:t>consectetur</w:t>
+            </w:r>
+            <w:proofErr w:type="spellEnd"/>
+            <w:r>
+              <w:t xml:space="preserve">. </w:t>
+            </w:r>
+            <w:proofErr w:type="spellStart"/>
+            <w:r>
+              <w:t>Curabitur</w:t>
+            </w:r>
+            <w:proofErr w:type="spellEnd"/>
+            <w:r>
+              <w:t xml:space="preserve"> </w:t>
+            </w:r>
+            <w:proofErr w:type="spellStart"/>
+            <w:r>
+              <w:t>eget</w:t>
+            </w:r>
+            <w:proofErr w:type="spellEnd"/>
+            <w:r>
+              <w:t xml:space="preserve"> </w:t>
+            </w:r>
+            <w:proofErr w:type="spellStart"/>
+            <w:r>
+              <w:t>justo</w:t>
+            </w:r>
+            <w:proofErr w:type="spellEnd"/>
+            <w:r>
+              <w:t xml:space="preserve"> </w:t>
+            </w:r>
+            <w:proofErr w:type="spellStart"/>
+            <w:r>
+              <w:t>felis</w:t>
+            </w:r>
+            <w:proofErr w:type="spellEnd"/>
+            <w:r>
+              <w:t>.</w:t>
             </w:r>
           </w:p>
           <w:p>
@@ -2252,8 +2716,677 @@
             <w:pPr>
               <w:jc w:val="both"/>
             </w:pPr>
-            <w:r>
-              <w:t>Phasellus eros diam, faucibus vel nisi eget, volutpat placerat erat. Nam eleifend justo nec suscipit aliquet. Donec sapien urna, vestibulum interdum mauris auctor, rhoncus aliquet ex. Mauris vehicula molestie purus sed consectetur. Nam a mollis nunc, ut condimentum sapien. Ut congue, nibh id condimentum porttitor, sapien sapien suscipit nisi, at pellentesque dui orci sit amet libero. Ut eu risus sem. Duis rutrum augue sed tortor accumsan, id maximus nunc cursus. Maecenas ultricies sit amet eros at lacinia. Etiam laoreet porta dapibus. Quisque luctus nisl sed sem iaculis pellentesque. Curabitur feugiat nunc quis justo scelerisque mollis. Suspendisse mattis sollicitudin felis, vitae condimentum diam luctus ac. In nibh turpis, pulvinar ut semper id, ultricies nec arcu. Morbi finibus mauris id venenatis consectetur.</w:t>
+            <w:proofErr w:type="spellStart"/>
+            <w:r>
+              <w:t>Phasellus</w:t>
+            </w:r>
+            <w:proofErr w:type="spellEnd"/>
+            <w:r>
+              <w:t xml:space="preserve"> eros </w:t>
+            </w:r>
+            <w:proofErr w:type="spellStart"/>
+            <w:r>
+              <w:t>diam</w:t>
+            </w:r>
+            <w:proofErr w:type="spellEnd"/>
+            <w:r>
+              <w:t xml:space="preserve">, </w:t>
+            </w:r>
+            <w:proofErr w:type="spellStart"/>
+            <w:r>
+              <w:t>faucibus</w:t>
+            </w:r>
+            <w:proofErr w:type="spellEnd"/>
+            <w:r>
+              <w:t xml:space="preserve"> </w:t>
+            </w:r>
+            <w:proofErr w:type="spellStart"/>
+            <w:r>
+              <w:t>vel</w:t>
+            </w:r>
+            <w:proofErr w:type="spellEnd"/>
+            <w:r>
+              <w:t xml:space="preserve"> nisi </w:t>
+            </w:r>
+            <w:proofErr w:type="spellStart"/>
+            <w:r>
+              <w:t>eget</w:t>
+            </w:r>
+            <w:proofErr w:type="spellEnd"/>
+            <w:r>
+              <w:t xml:space="preserve">, </w:t>
+            </w:r>
+            <w:proofErr w:type="spellStart"/>
+            <w:r>
+              <w:t>volutpat</w:t>
+            </w:r>
+            <w:proofErr w:type="spellEnd"/>
+            <w:r>
+              <w:t xml:space="preserve"> </w:t>
+            </w:r>
+            <w:proofErr w:type="spellStart"/>
+            <w:r>
+              <w:t>placerat</w:t>
+            </w:r>
+            <w:proofErr w:type="spellEnd"/>
+            <w:r>
+              <w:t xml:space="preserve"> </w:t>
+            </w:r>
+            <w:proofErr w:type="spellStart"/>
+            <w:r>
+              <w:t>erat</w:t>
+            </w:r>
+            <w:proofErr w:type="spellEnd"/>
+            <w:r>
+              <w:t xml:space="preserve">. Nam </w:t>
+            </w:r>
+            <w:proofErr w:type="spellStart"/>
+            <w:r>
+              <w:t>eleifend</w:t>
+            </w:r>
+            <w:proofErr w:type="spellEnd"/>
+            <w:r>
+              <w:t xml:space="preserve"> </w:t>
+            </w:r>
+            <w:proofErr w:type="spellStart"/>
+            <w:r>
+              <w:t>justo</w:t>
+            </w:r>
+            <w:proofErr w:type="spellEnd"/>
+            <w:r>
+              <w:t xml:space="preserve"> </w:t>
+            </w:r>
+            <w:proofErr w:type="spellStart"/>
+            <w:r>
+              <w:t>nec</w:t>
+            </w:r>
+            <w:proofErr w:type="spellEnd"/>
+            <w:r>
+              <w:t xml:space="preserve"> </w:t>
+            </w:r>
+            <w:proofErr w:type="spellStart"/>
+            <w:r>
+              <w:t>suscipit</w:t>
+            </w:r>
+            <w:proofErr w:type="spellEnd"/>
+            <w:r>
+              <w:t xml:space="preserve"> </w:t>
+            </w:r>
+            <w:proofErr w:type="spellStart"/>
+            <w:r>
+              <w:t>aliquet</w:t>
+            </w:r>
+            <w:proofErr w:type="spellEnd"/>
+            <w:r>
+              <w:t xml:space="preserve">. Donec </w:t>
+            </w:r>
+            <w:proofErr w:type="spellStart"/>
+            <w:r>
+              <w:t>sapien</w:t>
+            </w:r>
+            <w:proofErr w:type="spellEnd"/>
+            <w:r>
+              <w:t xml:space="preserve"> </w:t>
+            </w:r>
+            <w:proofErr w:type="spellStart"/>
+            <w:r>
+              <w:t>urna</w:t>
+            </w:r>
+            <w:proofErr w:type="spellEnd"/>
+            <w:r>
+              <w:t xml:space="preserve">, vestibulum </w:t>
+            </w:r>
+            <w:proofErr w:type="spellStart"/>
+            <w:r>
+              <w:t>interdum</w:t>
+            </w:r>
+            <w:proofErr w:type="spellEnd"/>
+            <w:r>
+              <w:t xml:space="preserve"> </w:t>
+            </w:r>
+            <w:proofErr w:type="spellStart"/>
+            <w:r>
+              <w:t>mauris</w:t>
+            </w:r>
+            <w:proofErr w:type="spellEnd"/>
+            <w:r>
+              <w:t xml:space="preserve"> auctor, </w:t>
+            </w:r>
+            <w:proofErr w:type="spellStart"/>
+            <w:r>
+              <w:t>rhoncus</w:t>
+            </w:r>
+            <w:proofErr w:type="spellEnd"/>
+            <w:r>
+              <w:t xml:space="preserve"> </w:t>
+            </w:r>
+            <w:proofErr w:type="spellStart"/>
+            <w:r>
+              <w:t>aliquet</w:t>
+            </w:r>
+            <w:proofErr w:type="spellEnd"/>
+            <w:r>
+              <w:t xml:space="preserve"> ex. </w:t>
+            </w:r>
+            <w:proofErr w:type="spellStart"/>
+            <w:r>
+              <w:t>Mauris</w:t>
+            </w:r>
+            <w:proofErr w:type="spellEnd"/>
+            <w:r>
+              <w:t xml:space="preserve"> </w:t>
+            </w:r>
+            <w:proofErr w:type="spellStart"/>
+            <w:r>
+              <w:t>vehicula</w:t>
+            </w:r>
+            <w:proofErr w:type="spellEnd"/>
+            <w:r>
+              <w:t xml:space="preserve"> </w:t>
+            </w:r>
+            <w:proofErr w:type="spellStart"/>
+            <w:r>
+              <w:t>molestie</w:t>
+            </w:r>
+            <w:proofErr w:type="spellEnd"/>
+            <w:r>
+              <w:t xml:space="preserve"> </w:t>
+            </w:r>
+            <w:proofErr w:type="spellStart"/>
+            <w:r>
+              <w:t>purus</w:t>
+            </w:r>
+            <w:proofErr w:type="spellEnd"/>
+            <w:r>
+              <w:t xml:space="preserve"> </w:t>
+            </w:r>
+            <w:proofErr w:type="spellStart"/>
+            <w:r>
+              <w:t>sed</w:t>
+            </w:r>
+            <w:proofErr w:type="spellEnd"/>
+            <w:r>
+              <w:t xml:space="preserve"> </w:t>
+            </w:r>
+            <w:proofErr w:type="spellStart"/>
+            <w:r>
+              <w:t>consectetur</w:t>
+            </w:r>
+            <w:proofErr w:type="spellEnd"/>
+            <w:r>
+              <w:t xml:space="preserve">. Nam a </w:t>
+            </w:r>
+            <w:proofErr w:type="spellStart"/>
+            <w:r>
+              <w:t>mollis</w:t>
+            </w:r>
+            <w:proofErr w:type="spellEnd"/>
+            <w:r>
+              <w:t xml:space="preserve"> </w:t>
+            </w:r>
+            <w:proofErr w:type="spellStart"/>
+            <w:r>
+              <w:t>nunc</w:t>
+            </w:r>
+            <w:proofErr w:type="spellEnd"/>
+            <w:r>
+              <w:t xml:space="preserve">, </w:t>
+            </w:r>
+            <w:proofErr w:type="spellStart"/>
+            <w:r>
+              <w:t>ut</w:t>
+            </w:r>
+            <w:proofErr w:type="spellEnd"/>
+            <w:r>
+              <w:t xml:space="preserve"> </w:t>
+            </w:r>
+            <w:proofErr w:type="spellStart"/>
+            <w:r>
+              <w:t>condimentum</w:t>
+            </w:r>
+            <w:proofErr w:type="spellEnd"/>
+            <w:r>
+              <w:t xml:space="preserve"> </w:t>
+            </w:r>
+            <w:proofErr w:type="spellStart"/>
+            <w:r>
+              <w:t>sapien</w:t>
+            </w:r>
+            <w:proofErr w:type="spellEnd"/>
+            <w:r>
+              <w:t xml:space="preserve">. Ut </w:t>
+            </w:r>
+            <w:proofErr w:type="spellStart"/>
+            <w:r>
+              <w:t>congue</w:t>
+            </w:r>
+            <w:proofErr w:type="spellEnd"/>
+            <w:r>
+              <w:t xml:space="preserve">, </w:t>
+            </w:r>
+            <w:proofErr w:type="spellStart"/>
+            <w:r>
+              <w:t>nibh</w:t>
+            </w:r>
+            <w:proofErr w:type="spellEnd"/>
+            <w:r>
+              <w:t xml:space="preserve"> id </w:t>
+            </w:r>
+            <w:proofErr w:type="spellStart"/>
+            <w:r>
+              <w:t>condimentum</w:t>
+            </w:r>
+            <w:proofErr w:type="spellEnd"/>
+            <w:r>
+              <w:t xml:space="preserve"> </w:t>
+            </w:r>
+            <w:proofErr w:type="spellStart"/>
+            <w:r>
+              <w:t>porttitor</w:t>
+            </w:r>
+            <w:proofErr w:type="spellEnd"/>
+            <w:r>
+              <w:t xml:space="preserve">, </w:t>
+            </w:r>
+            <w:proofErr w:type="spellStart"/>
+            <w:r>
+              <w:t>sapien</w:t>
+            </w:r>
+            <w:proofErr w:type="spellEnd"/>
+            <w:r>
+              <w:t xml:space="preserve"> </w:t>
+            </w:r>
+            <w:proofErr w:type="spellStart"/>
+            <w:r>
+              <w:t>sapien</w:t>
+            </w:r>
+            <w:proofErr w:type="spellEnd"/>
+            <w:r>
+              <w:t xml:space="preserve"> </w:t>
+            </w:r>
+            <w:proofErr w:type="spellStart"/>
+            <w:r>
+              <w:t>suscipit</w:t>
+            </w:r>
+            <w:proofErr w:type="spellEnd"/>
+            <w:r>
+              <w:t xml:space="preserve"> nisi, at </w:t>
+            </w:r>
+            <w:proofErr w:type="spellStart"/>
+            <w:r>
+              <w:t>pellentesque</w:t>
+            </w:r>
+            <w:proofErr w:type="spellEnd"/>
+            <w:r>
+              <w:t xml:space="preserve"> dui </w:t>
+            </w:r>
+            <w:proofErr w:type="spellStart"/>
+            <w:r>
+              <w:t>orci</w:t>
+            </w:r>
+            <w:proofErr w:type="spellEnd"/>
+            <w:r>
+              <w:t xml:space="preserve"> sit </w:t>
+            </w:r>
+            <w:proofErr w:type="spellStart"/>
+            <w:r>
+              <w:t>amet</w:t>
+            </w:r>
+            <w:proofErr w:type="spellEnd"/>
+            <w:r>
+              <w:t xml:space="preserve"> libero. Ut </w:t>
+            </w:r>
+            <w:proofErr w:type="spellStart"/>
+            <w:r>
+              <w:t>eu</w:t>
+            </w:r>
+            <w:proofErr w:type="spellEnd"/>
+            <w:r>
+              <w:t xml:space="preserve"> </w:t>
+            </w:r>
+            <w:proofErr w:type="spellStart"/>
+            <w:r>
+              <w:t>risus</w:t>
+            </w:r>
+            <w:proofErr w:type="spellEnd"/>
+            <w:r>
+              <w:t xml:space="preserve"> sem. Duis </w:t>
+            </w:r>
+            <w:proofErr w:type="spellStart"/>
+            <w:r>
+              <w:t>rutrum</w:t>
+            </w:r>
+            <w:proofErr w:type="spellEnd"/>
+            <w:r>
+              <w:t xml:space="preserve"> </w:t>
+            </w:r>
+            <w:proofErr w:type="spellStart"/>
+            <w:r>
+              <w:t>augue</w:t>
+            </w:r>
+            <w:proofErr w:type="spellEnd"/>
+            <w:r>
+              <w:t xml:space="preserve"> </w:t>
+            </w:r>
+            <w:proofErr w:type="spellStart"/>
+            <w:r>
+              <w:t>sed</w:t>
+            </w:r>
+            <w:proofErr w:type="spellEnd"/>
+            <w:r>
+              <w:t xml:space="preserve"> </w:t>
+            </w:r>
+            <w:proofErr w:type="spellStart"/>
+            <w:r>
+              <w:t>tortor</w:t>
+            </w:r>
+            <w:proofErr w:type="spellEnd"/>
+            <w:r>
+              <w:t xml:space="preserve"> </w:t>
+            </w:r>
+            <w:proofErr w:type="spellStart"/>
+            <w:r>
+              <w:t>accumsan</w:t>
+            </w:r>
+            <w:proofErr w:type="spellEnd"/>
+            <w:r>
+              <w:t xml:space="preserve">, id maximus </w:t>
+            </w:r>
+            <w:proofErr w:type="spellStart"/>
+            <w:r>
+              <w:t>nunc</w:t>
+            </w:r>
+            <w:proofErr w:type="spellEnd"/>
+            <w:r>
+              <w:t xml:space="preserve"> cursus. Maecenas </w:t>
+            </w:r>
+            <w:proofErr w:type="spellStart"/>
+            <w:r>
+              <w:t>ultricies</w:t>
+            </w:r>
+            <w:proofErr w:type="spellEnd"/>
+            <w:r>
+              <w:t xml:space="preserve"> sit </w:t>
+            </w:r>
+            <w:proofErr w:type="spellStart"/>
+            <w:r>
+              <w:t>amet</w:t>
+            </w:r>
+            <w:proofErr w:type="spellEnd"/>
+            <w:r>
+              <w:t xml:space="preserve"> eros at lacinia. </w:t>
+            </w:r>
+            <w:proofErr w:type="spellStart"/>
+            <w:r>
+              <w:t>Etiam</w:t>
+            </w:r>
+            <w:proofErr w:type="spellEnd"/>
+            <w:r>
+              <w:t xml:space="preserve"> </w:t>
+            </w:r>
+            <w:proofErr w:type="spellStart"/>
+            <w:r>
+              <w:t>laoreet</w:t>
+            </w:r>
+            <w:proofErr w:type="spellEnd"/>
+            <w:r>
+              <w:t xml:space="preserve"> porta </w:t>
+            </w:r>
+            <w:proofErr w:type="spellStart"/>
+            <w:r>
+              <w:t>dapibus</w:t>
+            </w:r>
+            <w:proofErr w:type="spellEnd"/>
+            <w:r>
+              <w:t xml:space="preserve">. </w:t>
+            </w:r>
+            <w:proofErr w:type="spellStart"/>
+            <w:r>
+              <w:t>Quisque</w:t>
+            </w:r>
+            <w:proofErr w:type="spellEnd"/>
+            <w:r>
+              <w:t xml:space="preserve"> </w:t>
+            </w:r>
+            <w:proofErr w:type="spellStart"/>
+            <w:r>
+              <w:t>luctus</w:t>
+            </w:r>
+            <w:proofErr w:type="spellEnd"/>
+            <w:r>
+              <w:t xml:space="preserve"> </w:t>
+            </w:r>
+            <w:proofErr w:type="spellStart"/>
+            <w:r>
+              <w:t>nisl</w:t>
+            </w:r>
+            <w:proofErr w:type="spellEnd"/>
+            <w:r>
+              <w:t xml:space="preserve"> </w:t>
+            </w:r>
+            <w:proofErr w:type="spellStart"/>
+            <w:r>
+              <w:t>sed</w:t>
+            </w:r>
+            <w:proofErr w:type="spellEnd"/>
+            <w:r>
+              <w:t xml:space="preserve"> </w:t>
+            </w:r>
+            <w:proofErr w:type="spellStart"/>
+            <w:r>
+              <w:t>sem</w:t>
+            </w:r>
+            <w:proofErr w:type="spellEnd"/>
+            <w:r>
+              <w:t xml:space="preserve"> </w:t>
+            </w:r>
+            <w:proofErr w:type="spellStart"/>
+            <w:r>
+              <w:t>iaculis</w:t>
+            </w:r>
+            <w:proofErr w:type="spellEnd"/>
+            <w:r>
+              <w:t xml:space="preserve"> </w:t>
+            </w:r>
+            <w:proofErr w:type="spellStart"/>
+            <w:r>
+              <w:t>pellentesque</w:t>
+            </w:r>
+            <w:proofErr w:type="spellEnd"/>
+            <w:r>
+              <w:t xml:space="preserve">. </w:t>
+            </w:r>
+            <w:proofErr w:type="spellStart"/>
+            <w:r>
+              <w:t>Curabitur</w:t>
+            </w:r>
+            <w:proofErr w:type="spellEnd"/>
+            <w:r>
+              <w:t xml:space="preserve"> </w:t>
+            </w:r>
+            <w:proofErr w:type="spellStart"/>
+            <w:r>
+              <w:t>feugiat</w:t>
+            </w:r>
+            <w:proofErr w:type="spellEnd"/>
+            <w:r>
+              <w:t xml:space="preserve"> </w:t>
+            </w:r>
+            <w:proofErr w:type="spellStart"/>
+            <w:r>
+              <w:t>nunc</w:t>
+            </w:r>
+            <w:proofErr w:type="spellEnd"/>
+            <w:r>
+              <w:t xml:space="preserve"> </w:t>
+            </w:r>
+            <w:proofErr w:type="spellStart"/>
+            <w:r>
+              <w:t>quis</w:t>
+            </w:r>
+            <w:proofErr w:type="spellEnd"/>
+            <w:r>
+              <w:t xml:space="preserve"> </w:t>
+            </w:r>
+            <w:proofErr w:type="spellStart"/>
+            <w:r>
+              <w:t>justo</w:t>
+            </w:r>
+            <w:proofErr w:type="spellEnd"/>
+            <w:r>
+              <w:t xml:space="preserve"> </w:t>
+            </w:r>
+            <w:proofErr w:type="spellStart"/>
+            <w:r>
+              <w:t>scelerisque</w:t>
+            </w:r>
+            <w:proofErr w:type="spellEnd"/>
+            <w:r>
+              <w:t xml:space="preserve"> </w:t>
+            </w:r>
+            <w:proofErr w:type="spellStart"/>
+            <w:r>
+              <w:t>mollis</w:t>
+            </w:r>
+            <w:proofErr w:type="spellEnd"/>
+            <w:r>
+              <w:t xml:space="preserve">. </w:t>
+            </w:r>
+            <w:proofErr w:type="spellStart"/>
+            <w:r>
+              <w:t>Suspendisse</w:t>
+            </w:r>
+            <w:proofErr w:type="spellEnd"/>
+            <w:r>
+              <w:t xml:space="preserve"> </w:t>
+            </w:r>
+            <w:proofErr w:type="spellStart"/>
+            <w:r>
+              <w:t>mattis</w:t>
+            </w:r>
+            <w:proofErr w:type="spellEnd"/>
+            <w:r>
+              <w:t xml:space="preserve"> </w:t>
+            </w:r>
+            <w:proofErr w:type="spellStart"/>
+            <w:r>
+              <w:t>sollicitudin</w:t>
+            </w:r>
+            <w:proofErr w:type="spellEnd"/>
+            <w:r>
+              <w:t xml:space="preserve"> </w:t>
+            </w:r>
+            <w:proofErr w:type="spellStart"/>
+            <w:r>
+              <w:t>felis</w:t>
+            </w:r>
+            <w:proofErr w:type="spellEnd"/>
+            <w:r>
+              <w:t xml:space="preserve">, vitae </w:t>
+            </w:r>
+            <w:proofErr w:type="spellStart"/>
+            <w:r>
+              <w:t>condimentum</w:t>
+            </w:r>
+            <w:proofErr w:type="spellEnd"/>
+            <w:r>
+              <w:t xml:space="preserve"> </w:t>
+            </w:r>
+            <w:proofErr w:type="spellStart"/>
+            <w:r>
+              <w:t>diam</w:t>
+            </w:r>
+            <w:proofErr w:type="spellEnd"/>
+            <w:r>
+              <w:t xml:space="preserve"> </w:t>
+            </w:r>
+            <w:proofErr w:type="spellStart"/>
+            <w:r>
+              <w:t>luctus</w:t>
+            </w:r>
+            <w:proofErr w:type="spellEnd"/>
+            <w:r>
+              <w:t xml:space="preserve"> ac. In </w:t>
+            </w:r>
+            <w:proofErr w:type="spellStart"/>
+            <w:r>
+              <w:t>nibh</w:t>
+            </w:r>
+            <w:proofErr w:type="spellEnd"/>
+            <w:r>
+              <w:t xml:space="preserve"> </w:t>
+            </w:r>
+            <w:proofErr w:type="spellStart"/>
+            <w:r>
+              <w:t>turpis</w:t>
+            </w:r>
+            <w:proofErr w:type="spellEnd"/>
+            <w:r>
+              <w:t xml:space="preserve">, pulvinar </w:t>
+            </w:r>
+            <w:proofErr w:type="spellStart"/>
+            <w:r>
+              <w:t>ut</w:t>
+            </w:r>
+            <w:proofErr w:type="spellEnd"/>
+            <w:r>
+              <w:t xml:space="preserve"> semper id, </w:t>
+            </w:r>
+            <w:proofErr w:type="spellStart"/>
+            <w:r>
+              <w:t>ultricies</w:t>
+            </w:r>
+            <w:proofErr w:type="spellEnd"/>
+            <w:r>
+              <w:t xml:space="preserve"> </w:t>
+            </w:r>
+            <w:proofErr w:type="spellStart"/>
+            <w:r>
+              <w:t>nec</w:t>
+            </w:r>
+            <w:proofErr w:type="spellEnd"/>
+            <w:r>
+              <w:t xml:space="preserve"> </w:t>
+            </w:r>
+            <w:proofErr w:type="spellStart"/>
+            <w:r>
+              <w:t>arcu</w:t>
+            </w:r>
+            <w:proofErr w:type="spellEnd"/>
+            <w:r>
+              <w:t xml:space="preserve">. Morbi </w:t>
+            </w:r>
+            <w:proofErr w:type="spellStart"/>
+            <w:r>
+              <w:t>finibus</w:t>
+            </w:r>
+            <w:proofErr w:type="spellEnd"/>
+            <w:r>
+              <w:t xml:space="preserve"> </w:t>
+            </w:r>
+            <w:proofErr w:type="spellStart"/>
+            <w:r>
+              <w:t>mauris</w:t>
+            </w:r>
+            <w:proofErr w:type="spellEnd"/>
+            <w:r>
+              <w:t xml:space="preserve"> id </w:t>
+            </w:r>
+            <w:proofErr w:type="spellStart"/>
+            <w:r>
+              <w:t>venenatis</w:t>
+            </w:r>
+            <w:proofErr w:type="spellEnd"/>
+            <w:r>
+              <w:t xml:space="preserve"> </w:t>
+            </w:r>
+            <w:proofErr w:type="spellStart"/>
+            <w:r>
+              <w:t>consectetur</w:t>
+            </w:r>
+            <w:proofErr w:type="spellEnd"/>
+            <w:r>
+              <w:t>.</w:t>
             </w:r>
           </w:p>
           <w:p>
@@ -2265,14 +3398,672 @@
             <w:pPr>
               <w:jc w:val="both"/>
             </w:pPr>
-            <w:r>
-              <w:t>Nulla quam lectus, malesuada a lacus elementum, sodales aliquet nunc. Aenean nisl ligula, suscipit non turpis at, malesuada ultrices purus. Donec pellentesque tellus at interdum rhoncus. In mattis turpis elit, vel eleifend elit lobortis vel. Sed lobortis gravida feugiat. Vivamus convallis aliquet purus, in tincidunt est iaculis eu. Pellentesque felis nisl, placerat id suscipit eu, varius sit amet tortor.</w:t>
+            <w:proofErr w:type="spellStart"/>
+            <w:r>
+              <w:t>Nulla</w:t>
+            </w:r>
+            <w:proofErr w:type="spellEnd"/>
+            <w:r>
+              <w:t xml:space="preserve"> </w:t>
+            </w:r>
+            <w:proofErr w:type="spellStart"/>
+            <w:r>
+              <w:t>quam</w:t>
+            </w:r>
+            <w:proofErr w:type="spellEnd"/>
+            <w:r>
+              <w:t xml:space="preserve"> </w:t>
+            </w:r>
+            <w:proofErr w:type="spellStart"/>
+            <w:r>
+              <w:t>lectus</w:t>
+            </w:r>
+            <w:proofErr w:type="spellEnd"/>
+            <w:r>
+              <w:t xml:space="preserve">, </w:t>
+            </w:r>
+            <w:proofErr w:type="spellStart"/>
+            <w:r>
+              <w:t>malesuada</w:t>
+            </w:r>
+            <w:proofErr w:type="spellEnd"/>
+            <w:r>
+              <w:t xml:space="preserve"> a </w:t>
+            </w:r>
+            <w:proofErr w:type="spellStart"/>
+            <w:r>
+              <w:t>lacus</w:t>
+            </w:r>
+            <w:proofErr w:type="spellEnd"/>
+            <w:r>
+              <w:t xml:space="preserve"> </w:t>
+            </w:r>
+            <w:proofErr w:type="spellStart"/>
+            <w:r>
+              <w:t>elementum</w:t>
+            </w:r>
+            <w:proofErr w:type="spellEnd"/>
+            <w:r>
+              <w:t xml:space="preserve">, </w:t>
+            </w:r>
+            <w:proofErr w:type="spellStart"/>
+            <w:r>
+              <w:t>sodales</w:t>
+            </w:r>
+            <w:proofErr w:type="spellEnd"/>
+            <w:r>
+              <w:t xml:space="preserve"> </w:t>
+            </w:r>
+            <w:proofErr w:type="spellStart"/>
+            <w:r>
+              <w:t>aliquet</w:t>
+            </w:r>
+            <w:proofErr w:type="spellEnd"/>
+            <w:r>
+              <w:t xml:space="preserve"> </w:t>
+            </w:r>
+            <w:proofErr w:type="spellStart"/>
+            <w:r>
+              <w:t>nunc</w:t>
+            </w:r>
+            <w:proofErr w:type="spellEnd"/>
+            <w:r>
+              <w:t xml:space="preserve">. Aenean </w:t>
+            </w:r>
+            <w:proofErr w:type="spellStart"/>
+            <w:r>
+              <w:t>nisl</w:t>
+            </w:r>
+            <w:proofErr w:type="spellEnd"/>
+            <w:r>
+              <w:t xml:space="preserve"> ligula, </w:t>
+            </w:r>
+            <w:proofErr w:type="spellStart"/>
+            <w:r>
+              <w:t>suscipit</w:t>
+            </w:r>
+            <w:proofErr w:type="spellEnd"/>
+            <w:r>
+              <w:t xml:space="preserve"> non </w:t>
+            </w:r>
+            <w:proofErr w:type="spellStart"/>
+            <w:r>
+              <w:t>turpis</w:t>
+            </w:r>
+            <w:proofErr w:type="spellEnd"/>
+            <w:r>
+              <w:t xml:space="preserve"> at, </w:t>
+            </w:r>
+            <w:proofErr w:type="spellStart"/>
+            <w:r>
+              <w:t>malesuada</w:t>
+            </w:r>
+            <w:proofErr w:type="spellEnd"/>
+            <w:r>
+              <w:t xml:space="preserve"> </w:t>
+            </w:r>
+            <w:proofErr w:type="spellStart"/>
+            <w:r>
+              <w:t>ultrices</w:t>
+            </w:r>
+            <w:proofErr w:type="spellEnd"/>
+            <w:r>
+              <w:t xml:space="preserve"> </w:t>
+            </w:r>
+            <w:proofErr w:type="spellStart"/>
+            <w:r>
+              <w:t>purus</w:t>
+            </w:r>
+            <w:proofErr w:type="spellEnd"/>
+            <w:r>
+              <w:t xml:space="preserve">. Donec </w:t>
+            </w:r>
+            <w:proofErr w:type="spellStart"/>
+            <w:r>
+              <w:t>pellentesque</w:t>
+            </w:r>
+            <w:proofErr w:type="spellEnd"/>
+            <w:r>
+              <w:t xml:space="preserve"> </w:t>
+            </w:r>
+            <w:proofErr w:type="spellStart"/>
+            <w:r>
+              <w:t>tellus</w:t>
+            </w:r>
+            <w:proofErr w:type="spellEnd"/>
+            <w:r>
+              <w:t xml:space="preserve"> at </w:t>
+            </w:r>
+            <w:proofErr w:type="spellStart"/>
+            <w:r>
+              <w:t>interdum</w:t>
+            </w:r>
+            <w:proofErr w:type="spellEnd"/>
+            <w:r>
+              <w:t xml:space="preserve"> </w:t>
+            </w:r>
+            <w:proofErr w:type="spellStart"/>
+            <w:r>
+              <w:t>rhoncus</w:t>
+            </w:r>
+            <w:proofErr w:type="spellEnd"/>
+            <w:r>
+              <w:t xml:space="preserve">. In </w:t>
+            </w:r>
+            <w:proofErr w:type="spellStart"/>
+            <w:r>
+              <w:t>mattis</w:t>
+            </w:r>
+            <w:proofErr w:type="spellEnd"/>
+            <w:r>
+              <w:t xml:space="preserve"> </w:t>
+            </w:r>
+            <w:proofErr w:type="spellStart"/>
+            <w:r>
+              <w:t>turpis</w:t>
+            </w:r>
+            <w:proofErr w:type="spellEnd"/>
+            <w:r>
+              <w:t xml:space="preserve"> </w:t>
+            </w:r>
+            <w:proofErr w:type="spellStart"/>
+            <w:r>
+              <w:t>elit</w:t>
+            </w:r>
+            <w:proofErr w:type="spellEnd"/>
+            <w:r>
+              <w:t xml:space="preserve">, </w:t>
+            </w:r>
+            <w:proofErr w:type="spellStart"/>
+            <w:r>
+              <w:t>vel</w:t>
+            </w:r>
+            <w:proofErr w:type="spellEnd"/>
+            <w:r>
+              <w:t xml:space="preserve"> </w:t>
+            </w:r>
+            <w:proofErr w:type="spellStart"/>
+            <w:r>
+              <w:t>eleifend</w:t>
+            </w:r>
+            <w:proofErr w:type="spellEnd"/>
+            <w:r>
+              <w:t xml:space="preserve"> </w:t>
+            </w:r>
+            <w:proofErr w:type="spellStart"/>
+            <w:r>
+              <w:t>elit</w:t>
+            </w:r>
+            <w:proofErr w:type="spellEnd"/>
+            <w:r>
+              <w:t xml:space="preserve"> </w:t>
+            </w:r>
+            <w:proofErr w:type="spellStart"/>
+            <w:r>
+              <w:t>lobortis</w:t>
+            </w:r>
+            <w:proofErr w:type="spellEnd"/>
+            <w:r>
+              <w:t xml:space="preserve"> vel. </w:t>
+            </w:r>
+            <w:proofErr w:type="spellStart"/>
+            <w:r>
+              <w:t>Sed</w:t>
+            </w:r>
+            <w:proofErr w:type="spellEnd"/>
+            <w:r>
+              <w:t xml:space="preserve"> </w:t>
+            </w:r>
+            <w:proofErr w:type="spellStart"/>
+            <w:r>
+              <w:t>lobortis</w:t>
+            </w:r>
+            <w:proofErr w:type="spellEnd"/>
+            <w:r>
+              <w:t xml:space="preserve"> gravida </w:t>
+            </w:r>
+            <w:proofErr w:type="spellStart"/>
+            <w:r>
+              <w:t>feugiat</w:t>
+            </w:r>
+            <w:proofErr w:type="spellEnd"/>
+            <w:r>
+              <w:t xml:space="preserve">. </w:t>
+            </w:r>
+            <w:proofErr w:type="spellStart"/>
+            <w:r>
+              <w:t>Vivamus</w:t>
+            </w:r>
+            <w:proofErr w:type="spellEnd"/>
+            <w:r>
+              <w:t xml:space="preserve"> convallis </w:t>
+            </w:r>
+            <w:proofErr w:type="spellStart"/>
+            <w:r>
+              <w:t>aliquet</w:t>
+            </w:r>
+            <w:proofErr w:type="spellEnd"/>
+            <w:r>
+              <w:t xml:space="preserve"> </w:t>
+            </w:r>
+            <w:proofErr w:type="spellStart"/>
+            <w:r>
+              <w:t>purus</w:t>
+            </w:r>
+            <w:proofErr w:type="spellEnd"/>
+            <w:r>
+              <w:t xml:space="preserve">, in </w:t>
+            </w:r>
+            <w:proofErr w:type="spellStart"/>
+            <w:r>
+              <w:t>tincidunt</w:t>
+            </w:r>
+            <w:proofErr w:type="spellEnd"/>
+            <w:r>
+              <w:t xml:space="preserve"> </w:t>
+            </w:r>
+            <w:proofErr w:type="spellStart"/>
+            <w:r>
+              <w:t>est</w:t>
+            </w:r>
+            <w:proofErr w:type="spellEnd"/>
+            <w:r>
+              <w:t xml:space="preserve"> </w:t>
+            </w:r>
+            <w:proofErr w:type="spellStart"/>
+            <w:r>
+              <w:t>iaculis</w:t>
+            </w:r>
+            <w:proofErr w:type="spellEnd"/>
+            <w:r>
+              <w:t xml:space="preserve"> </w:t>
+            </w:r>
+            <w:proofErr w:type="spellStart"/>
+            <w:r>
+              <w:t>eu</w:t>
+            </w:r>
+            <w:proofErr w:type="spellEnd"/>
+            <w:r>
+              <w:t xml:space="preserve">. </w:t>
+            </w:r>
+            <w:proofErr w:type="spellStart"/>
+            <w:r>
+              <w:t>Pellentesque</w:t>
+            </w:r>
+            <w:proofErr w:type="spellEnd"/>
+            <w:r>
+              <w:t xml:space="preserve"> </w:t>
+            </w:r>
+            <w:proofErr w:type="spellStart"/>
+            <w:r>
+              <w:t>felis</w:t>
+            </w:r>
+            <w:proofErr w:type="spellEnd"/>
+            <w:r>
+              <w:t xml:space="preserve"> </w:t>
+            </w:r>
+            <w:proofErr w:type="spellStart"/>
+            <w:r>
+              <w:t>nisl</w:t>
+            </w:r>
+            <w:proofErr w:type="spellEnd"/>
+            <w:r>
+              <w:t xml:space="preserve">, </w:t>
+            </w:r>
+            <w:proofErr w:type="spellStart"/>
+            <w:r>
+              <w:t>placerat</w:t>
+            </w:r>
+            <w:proofErr w:type="spellEnd"/>
+            <w:r>
+              <w:t xml:space="preserve"> id </w:t>
+            </w:r>
+            <w:proofErr w:type="spellStart"/>
+            <w:r>
+              <w:t>suscipit</w:t>
+            </w:r>
+            <w:proofErr w:type="spellEnd"/>
+            <w:r>
+              <w:t xml:space="preserve"> </w:t>
+            </w:r>
+            <w:proofErr w:type="spellStart"/>
+            <w:r>
+              <w:t>eu</w:t>
+            </w:r>
+            <w:proofErr w:type="spellEnd"/>
+            <w:r>
+              <w:t xml:space="preserve">, </w:t>
+            </w:r>
+            <w:proofErr w:type="spellStart"/>
+            <w:r>
+              <w:t>varius</w:t>
+            </w:r>
+            <w:proofErr w:type="spellEnd"/>
+            <w:r>
+              <w:t xml:space="preserve"> sit </w:t>
+            </w:r>
+            <w:proofErr w:type="spellStart"/>
+            <w:r>
+              <w:t>amet</w:t>
+            </w:r>
+            <w:proofErr w:type="spellEnd"/>
+            <w:r>
+              <w:t xml:space="preserve"> </w:t>
+            </w:r>
+            <w:proofErr w:type="spellStart"/>
+            <w:r>
+              <w:t>tortor</w:t>
+            </w:r>
+            <w:proofErr w:type="spellEnd"/>
+            <w:r>
+              <w:t>.</w:t>
             </w:r>
           </w:p>
           <w:p/>
           <w:p>
-            <w:r>
-              <w:t>Pellentesque habitant morbi tristique senectus et netus et malesuada fames ac turpis egestas. Phasellus efficitur condimentum erat sed euismod. Vivamus magna tortor, venenatis ac massa eu, vestibulum congue lorem. Suspendisse potenti. Vivamus tincidunt mi ligula, placerat aliquet dui mattis id. Vivamus justo arcu, faucibus at sagittis et, fermentum vitae velit. Nam sit amet lorem turpis. Pellentesque habitant morbi tristique.</w:t>
+            <w:proofErr w:type="spellStart"/>
+            <w:r>
+              <w:t>Pellentesque</w:t>
+            </w:r>
+            <w:proofErr w:type="spellEnd"/>
+            <w:r>
+              <w:t xml:space="preserve"> habitant </w:t>
+            </w:r>
+            <w:proofErr w:type="spellStart"/>
+            <w:r>
+              <w:t>morbi</w:t>
+            </w:r>
+            <w:proofErr w:type="spellEnd"/>
+            <w:r>
+              <w:t xml:space="preserve"> </w:t>
+            </w:r>
+            <w:proofErr w:type="spellStart"/>
+            <w:r>
+              <w:t>tristique</w:t>
+            </w:r>
+            <w:proofErr w:type="spellEnd"/>
+            <w:r>
+              <w:t xml:space="preserve"> </w:t>
+            </w:r>
+            <w:proofErr w:type="spellStart"/>
+            <w:r>
+              <w:t>senectus</w:t>
+            </w:r>
+            <w:proofErr w:type="spellEnd"/>
+            <w:r>
+              <w:t xml:space="preserve"> et </w:t>
+            </w:r>
+            <w:proofErr w:type="spellStart"/>
+            <w:r>
+              <w:t>netus</w:t>
+            </w:r>
+            <w:proofErr w:type="spellEnd"/>
+            <w:r>
+              <w:t xml:space="preserve"> et </w:t>
+            </w:r>
+            <w:proofErr w:type="spellStart"/>
+            <w:r>
+              <w:t>malesuada</w:t>
+            </w:r>
+            <w:proofErr w:type="spellEnd"/>
+            <w:r>
+              <w:t xml:space="preserve"> fames ac </w:t>
+            </w:r>
+            <w:proofErr w:type="spellStart"/>
+            <w:r>
+              <w:t>turpis</w:t>
+            </w:r>
+            <w:proofErr w:type="spellEnd"/>
+            <w:r>
+              <w:t xml:space="preserve"> </w:t>
+            </w:r>
+            <w:proofErr w:type="spellStart"/>
+            <w:r>
+              <w:t>egestas</w:t>
+            </w:r>
+            <w:proofErr w:type="spellEnd"/>
+            <w:r>
+              <w:t xml:space="preserve">. </w:t>
+            </w:r>
+            <w:proofErr w:type="spellStart"/>
+            <w:r>
+              <w:t>Phasellus</w:t>
+            </w:r>
+            <w:proofErr w:type="spellEnd"/>
+            <w:r>
+              <w:t xml:space="preserve"> </w:t>
+            </w:r>
+            <w:proofErr w:type="spellStart"/>
+            <w:r>
+              <w:t>efficitur</w:t>
+            </w:r>
+            <w:proofErr w:type="spellEnd"/>
+            <w:r>
+              <w:t xml:space="preserve"> </w:t>
+            </w:r>
+            <w:proofErr w:type="spellStart"/>
+            <w:r>
+              <w:t>condimentum</w:t>
+            </w:r>
+            <w:proofErr w:type="spellEnd"/>
+            <w:r>
+              <w:t xml:space="preserve"> </w:t>
+            </w:r>
+            <w:proofErr w:type="spellStart"/>
+            <w:r>
+              <w:t>erat</w:t>
+            </w:r>
+            <w:proofErr w:type="spellEnd"/>
+            <w:r>
+              <w:t xml:space="preserve"> </w:t>
+            </w:r>
+            <w:proofErr w:type="spellStart"/>
+            <w:r>
+              <w:t>sed</w:t>
+            </w:r>
+            <w:proofErr w:type="spellEnd"/>
+            <w:r>
+              <w:t xml:space="preserve"> </w:t>
+            </w:r>
+            <w:proofErr w:type="spellStart"/>
+            <w:r>
+              <w:t>euismod</w:t>
+            </w:r>
+            <w:proofErr w:type="spellEnd"/>
+            <w:r>
+              <w:t xml:space="preserve">. </w:t>
+            </w:r>
+            <w:proofErr w:type="spellStart"/>
+            <w:r>
+              <w:t>Vivamus</w:t>
+            </w:r>
+            <w:proofErr w:type="spellEnd"/>
+            <w:r>
+              <w:t xml:space="preserve"> magna </w:t>
+            </w:r>
+            <w:proofErr w:type="spellStart"/>
+            <w:r>
+              <w:t>tortor</w:t>
+            </w:r>
+            <w:proofErr w:type="spellEnd"/>
+            <w:r>
+              <w:t xml:space="preserve">, </w:t>
+            </w:r>
+            <w:proofErr w:type="spellStart"/>
+            <w:r>
+              <w:t>venenatis</w:t>
+            </w:r>
+            <w:proofErr w:type="spellEnd"/>
+            <w:r>
+              <w:t xml:space="preserve"> ac </w:t>
+            </w:r>
+            <w:proofErr w:type="spellStart"/>
+            <w:r>
+              <w:t>massa</w:t>
+            </w:r>
+            <w:proofErr w:type="spellEnd"/>
+            <w:r>
+              <w:t xml:space="preserve"> </w:t>
+            </w:r>
+            <w:proofErr w:type="spellStart"/>
+            <w:r>
+              <w:t>eu</w:t>
+            </w:r>
+            <w:proofErr w:type="spellEnd"/>
+            <w:r>
+              <w:t xml:space="preserve">, vestibulum </w:t>
+            </w:r>
+            <w:proofErr w:type="spellStart"/>
+            <w:r>
+              <w:t>congue</w:t>
+            </w:r>
+            <w:proofErr w:type="spellEnd"/>
+            <w:r>
+              <w:t xml:space="preserve"> lorem. </w:t>
+            </w:r>
+            <w:proofErr w:type="spellStart"/>
+            <w:r>
+              <w:t>Suspendisse</w:t>
+            </w:r>
+            <w:proofErr w:type="spellEnd"/>
+            <w:r>
+              <w:t xml:space="preserve"> </w:t>
+            </w:r>
+            <w:proofErr w:type="spellStart"/>
+            <w:r>
+              <w:t>potenti</w:t>
+            </w:r>
+            <w:proofErr w:type="spellEnd"/>
+            <w:r>
+              <w:t xml:space="preserve">. </w:t>
+            </w:r>
+            <w:proofErr w:type="spellStart"/>
+            <w:r>
+              <w:t>Vivamus</w:t>
+            </w:r>
+            <w:proofErr w:type="spellEnd"/>
+            <w:r>
+              <w:t xml:space="preserve"> </w:t>
+            </w:r>
+            <w:proofErr w:type="spellStart"/>
+            <w:r>
+              <w:t>tincidunt</w:t>
+            </w:r>
+            <w:proofErr w:type="spellEnd"/>
+            <w:r>
+              <w:t xml:space="preserve"> mi ligula, </w:t>
+            </w:r>
+            <w:proofErr w:type="spellStart"/>
+            <w:r>
+              <w:t>placerat</w:t>
+            </w:r>
+            <w:proofErr w:type="spellEnd"/>
+            <w:r>
+              <w:t xml:space="preserve"> </w:t>
+            </w:r>
+            <w:proofErr w:type="spellStart"/>
+            <w:r>
+              <w:t>aliquet</w:t>
+            </w:r>
+            <w:proofErr w:type="spellEnd"/>
+            <w:r>
+              <w:t xml:space="preserve"> dui </w:t>
+            </w:r>
+            <w:proofErr w:type="spellStart"/>
+            <w:r>
+              <w:t>mattis</w:t>
+            </w:r>
+            <w:proofErr w:type="spellEnd"/>
+            <w:r>
+              <w:t xml:space="preserve"> id. </w:t>
+            </w:r>
+            <w:proofErr w:type="spellStart"/>
+            <w:r>
+              <w:t>Vivamus</w:t>
+            </w:r>
+            <w:proofErr w:type="spellEnd"/>
+            <w:r>
+              <w:t xml:space="preserve"> </w:t>
+            </w:r>
+            <w:proofErr w:type="spellStart"/>
+            <w:r>
+              <w:t>justo</w:t>
+            </w:r>
+            <w:proofErr w:type="spellEnd"/>
+            <w:r>
+              <w:t xml:space="preserve"> </w:t>
+            </w:r>
+            <w:proofErr w:type="spellStart"/>
+            <w:r>
+              <w:t>arcu</w:t>
+            </w:r>
+            <w:proofErr w:type="spellEnd"/>
+            <w:r>
+              <w:t xml:space="preserve">, </w:t>
+            </w:r>
+            <w:proofErr w:type="spellStart"/>
+            <w:r>
+              <w:t>faucibus</w:t>
+            </w:r>
+            <w:proofErr w:type="spellEnd"/>
+            <w:r>
+              <w:t xml:space="preserve"> at </w:t>
+            </w:r>
+            <w:proofErr w:type="spellStart"/>
+            <w:r>
+              <w:t>sagittis</w:t>
+            </w:r>
+            <w:proofErr w:type="spellEnd"/>
+            <w:r>
+              <w:t xml:space="preserve"> et, fermentum vitae </w:t>
+            </w:r>
+            <w:proofErr w:type="spellStart"/>
+            <w:r>
+              <w:t>velit</w:t>
+            </w:r>
+            <w:proofErr w:type="spellEnd"/>
+            <w:r>
+              <w:t xml:space="preserve">. Nam sit </w:t>
+            </w:r>
+            <w:proofErr w:type="spellStart"/>
+            <w:r>
+              <w:t>amet</w:t>
+            </w:r>
+            <w:proofErr w:type="spellEnd"/>
+            <w:r>
+              <w:t xml:space="preserve"> lorem </w:t>
+            </w:r>
+            <w:proofErr w:type="spellStart"/>
+            <w:r>
+              <w:t>turpis</w:t>
+            </w:r>
+            <w:proofErr w:type="spellEnd"/>
+            <w:r>
+              <w:t xml:space="preserve">. </w:t>
+            </w:r>
+            <w:proofErr w:type="spellStart"/>
+            <w:r>
+              <w:t>Pellentesque</w:t>
+            </w:r>
+            <w:proofErr w:type="spellEnd"/>
+            <w:r>
+              <w:t xml:space="preserve"> habitant </w:t>
+            </w:r>
+            <w:proofErr w:type="spellStart"/>
+            <w:r>
+              <w:t>morbi</w:t>
+            </w:r>
+            <w:proofErr w:type="spellEnd"/>
+            <w:r>
+              <w:t xml:space="preserve"> </w:t>
+            </w:r>
+            <w:proofErr w:type="spellStart"/>
+            <w:r>
+              <w:t>tristique</w:t>
+            </w:r>
+            <w:proofErr w:type="spellEnd"/>
+            <w:r>
+              <w:t>.</w:t>
             </w:r>
           </w:p>
         </w:tc>
@@ -6887,6 +8678,155 @@
     </w:lvl>
   </w:abstractNum>
   <w:abstractNum w:abstractNumId="4" w15:restartNumberingAfterBreak="0">
+    <w:nsid w:val="330454FB"/>
+    <w:multiLevelType w:val="multilevel"/>
+    <w:tmpl w:val="C8B42D24"/>
+    <w:lvl w:ilvl="0">
+      <w:start w:val="1"/>
+      <w:numFmt w:val="bullet"/>
+      <w:lvlText w:val=""/>
+      <w:lvlJc w:val="left"/>
+      <w:pPr>
+        <w:tabs>
+          <w:tab w:val="num" w:pos="720"/>
+        </w:tabs>
+        <w:ind w:left="720" w:hanging="360"/>
+      </w:pPr>
+      <w:rPr>
+        <w:rFonts w:ascii="Symbol" w:hAnsi="Symbol" w:hint="default"/>
+        <w:sz w:val="20"/>
+      </w:rPr>
+    </w:lvl>
+    <w:lvl w:ilvl="1" w:tentative="1">
+      <w:start w:val="1"/>
+      <w:numFmt w:val="bullet"/>
+      <w:lvlText w:val="o"/>
+      <w:lvlJc w:val="left"/>
+      <w:pPr>
+        <w:tabs>
+          <w:tab w:val="num" w:pos="1440"/>
+        </w:tabs>
+        <w:ind w:left="1440" w:hanging="360"/>
+      </w:pPr>
+      <w:rPr>
+        <w:rFonts w:ascii="Courier New" w:hAnsi="Courier New" w:hint="default"/>
+        <w:sz w:val="20"/>
+      </w:rPr>
+    </w:lvl>
+    <w:lvl w:ilvl="2" w:tentative="1">
+      <w:start w:val="1"/>
+      <w:numFmt w:val="bullet"/>
+      <w:lvlText w:val=""/>
+      <w:lvlJc w:val="left"/>
+      <w:pPr>
+        <w:tabs>
+          <w:tab w:val="num" w:pos="2160"/>
+        </w:tabs>
+        <w:ind w:left="2160" w:hanging="360"/>
+      </w:pPr>
+      <w:rPr>
+        <w:rFonts w:ascii="Wingdings" w:hAnsi="Wingdings" w:hint="default"/>
+        <w:sz w:val="20"/>
+      </w:rPr>
+    </w:lvl>
+    <w:lvl w:ilvl="3" w:tentative="1">
+      <w:start w:val="1"/>
+      <w:numFmt w:val="bullet"/>
+      <w:lvlText w:val=""/>
+      <w:lvlJc w:val="left"/>
+      <w:pPr>
+        <w:tabs>
+          <w:tab w:val="num" w:pos="2880"/>
+        </w:tabs>
+        <w:ind w:left="2880" w:hanging="360"/>
+      </w:pPr>
+      <w:rPr>
+        <w:rFonts w:ascii="Wingdings" w:hAnsi="Wingdings" w:hint="default"/>
+        <w:sz w:val="20"/>
+      </w:rPr>
+    </w:lvl>
+    <w:lvl w:ilvl="4" w:tentative="1">
+      <w:start w:val="1"/>
+      <w:numFmt w:val="bullet"/>
+      <w:lvlText w:val=""/>
+      <w:lvlJc w:val="left"/>
+      <w:pPr>
+        <w:tabs>
+          <w:tab w:val="num" w:pos="3600"/>
+        </w:tabs>
+        <w:ind w:left="3600" w:hanging="360"/>
+      </w:pPr>
+      <w:rPr>
+        <w:rFonts w:ascii="Wingdings" w:hAnsi="Wingdings" w:hint="default"/>
+        <w:sz w:val="20"/>
+      </w:rPr>
+    </w:lvl>
+    <w:lvl w:ilvl="5" w:tentative="1">
+      <w:start w:val="1"/>
+      <w:numFmt w:val="bullet"/>
+      <w:lvlText w:val=""/>
+      <w:lvlJc w:val="left"/>
+      <w:pPr>
+        <w:tabs>
+          <w:tab w:val="num" w:pos="4320"/>
+        </w:tabs>
+        <w:ind w:left="4320" w:hanging="360"/>
+      </w:pPr>
+      <w:rPr>
+        <w:rFonts w:ascii="Wingdings" w:hAnsi="Wingdings" w:hint="default"/>
+        <w:sz w:val="20"/>
+      </w:rPr>
+    </w:lvl>
+    <w:lvl w:ilvl="6" w:tentative="1">
+      <w:start w:val="1"/>
+      <w:numFmt w:val="bullet"/>
+      <w:lvlText w:val=""/>
+      <w:lvlJc w:val="left"/>
+      <w:pPr>
+        <w:tabs>
+          <w:tab w:val="num" w:pos="5040"/>
+        </w:tabs>
+        <w:ind w:left="5040" w:hanging="360"/>
+      </w:pPr>
+      <w:rPr>
+        <w:rFonts w:ascii="Wingdings" w:hAnsi="Wingdings" w:hint="default"/>
+        <w:sz w:val="20"/>
+      </w:rPr>
+    </w:lvl>
+    <w:lvl w:ilvl="7" w:tentative="1">
+      <w:start w:val="1"/>
+      <w:numFmt w:val="bullet"/>
+      <w:lvlText w:val=""/>
+      <w:lvlJc w:val="left"/>
+      <w:pPr>
+        <w:tabs>
+          <w:tab w:val="num" w:pos="5760"/>
+        </w:tabs>
+        <w:ind w:left="5760" w:hanging="360"/>
+      </w:pPr>
+      <w:rPr>
+        <w:rFonts w:ascii="Wingdings" w:hAnsi="Wingdings" w:hint="default"/>
+        <w:sz w:val="20"/>
+      </w:rPr>
+    </w:lvl>
+    <w:lvl w:ilvl="8" w:tentative="1">
+      <w:start w:val="1"/>
+      <w:numFmt w:val="bullet"/>
+      <w:lvlText w:val=""/>
+      <w:lvlJc w:val="left"/>
+      <w:pPr>
+        <w:tabs>
+          <w:tab w:val="num" w:pos="6480"/>
+        </w:tabs>
+        <w:ind w:left="6480" w:hanging="360"/>
+      </w:pPr>
+      <w:rPr>
+        <w:rFonts w:ascii="Wingdings" w:hAnsi="Wingdings" w:hint="default"/>
+        <w:sz w:val="20"/>
+      </w:rPr>
+    </w:lvl>
+  </w:abstractNum>
+  <w:abstractNum w:abstractNumId="5" w15:restartNumberingAfterBreak="0">
     <w:nsid w:val="3C2773CF"/>
     <w:multiLevelType w:val="hybridMultilevel"/>
     <w:tmpl w:val="43544358"/>
@@ -6999,7 +8939,7 @@
       </w:rPr>
     </w:lvl>
   </w:abstractNum>
-  <w:abstractNum w:abstractNumId="5" w15:restartNumberingAfterBreak="0">
+  <w:abstractNum w:abstractNumId="6" w15:restartNumberingAfterBreak="0">
     <w:nsid w:val="3E975964"/>
     <w:multiLevelType w:val="hybridMultilevel"/>
     <w:tmpl w:val="426C89AE"/>
@@ -7112,7 +9052,7 @@
       </w:rPr>
     </w:lvl>
   </w:abstractNum>
-  <w:abstractNum w:abstractNumId="6" w15:restartNumberingAfterBreak="0">
+  <w:abstractNum w:abstractNumId="7" w15:restartNumberingAfterBreak="0">
     <w:nsid w:val="46C536AF"/>
     <w:multiLevelType w:val="hybridMultilevel"/>
     <w:tmpl w:val="3A04284A"/>
@@ -7225,7 +9165,7 @@
       </w:rPr>
     </w:lvl>
   </w:abstractNum>
-  <w:abstractNum w:abstractNumId="7" w15:restartNumberingAfterBreak="0">
+  <w:abstractNum w:abstractNumId="8" w15:restartNumberingAfterBreak="0">
     <w:nsid w:val="51D8239C"/>
     <w:multiLevelType w:val="hybridMultilevel"/>
     <w:tmpl w:val="436E4418"/>
@@ -7337,7 +9277,7 @@
       </w:rPr>
     </w:lvl>
   </w:abstractNum>
-  <w:abstractNum w:abstractNumId="8" w15:restartNumberingAfterBreak="0">
+  <w:abstractNum w:abstractNumId="9" w15:restartNumberingAfterBreak="0">
     <w:nsid w:val="65787FD2"/>
     <w:multiLevelType w:val="hybridMultilevel"/>
     <w:tmpl w:val="DCB0DC84"/>
@@ -7450,7 +9390,7 @@
       </w:rPr>
     </w:lvl>
   </w:abstractNum>
-  <w:abstractNum w:abstractNumId="9" w15:restartNumberingAfterBreak="0">
+  <w:abstractNum w:abstractNumId="10" w15:restartNumberingAfterBreak="0">
     <w:nsid w:val="67113B79"/>
     <w:multiLevelType w:val="hybridMultilevel"/>
     <w:tmpl w:val="AACCDDE8"/>
@@ -7563,7 +9503,7 @@
       </w:rPr>
     </w:lvl>
   </w:abstractNum>
-  <w:abstractNum w:abstractNumId="10" w15:restartNumberingAfterBreak="0">
+  <w:abstractNum w:abstractNumId="11" w15:restartNumberingAfterBreak="0">
     <w:nsid w:val="692A3F26"/>
     <w:multiLevelType w:val="hybridMultilevel"/>
     <w:tmpl w:val="D0ACDA48"/>
@@ -7676,7 +9616,7 @@
       </w:rPr>
     </w:lvl>
   </w:abstractNum>
-  <w:abstractNum w:abstractNumId="11" w15:restartNumberingAfterBreak="0">
+  <w:abstractNum w:abstractNumId="12" w15:restartNumberingAfterBreak="0">
     <w:nsid w:val="6C106990"/>
     <w:multiLevelType w:val="hybridMultilevel"/>
     <w:tmpl w:val="1D6E5B8C"/>
@@ -7789,7 +9729,7 @@
       </w:rPr>
     </w:lvl>
   </w:abstractNum>
-  <w:abstractNum w:abstractNumId="12" w15:restartNumberingAfterBreak="0">
+  <w:abstractNum w:abstractNumId="13" w15:restartNumberingAfterBreak="0">
     <w:nsid w:val="6DF644EE"/>
     <w:multiLevelType w:val="hybridMultilevel"/>
     <w:tmpl w:val="5EB24B28"/>
@@ -7902,7 +9842,7 @@
       </w:rPr>
     </w:lvl>
   </w:abstractNum>
-  <w:abstractNum w:abstractNumId="13" w15:restartNumberingAfterBreak="0">
+  <w:abstractNum w:abstractNumId="14" w15:restartNumberingAfterBreak="0">
     <w:nsid w:val="723C4940"/>
     <w:multiLevelType w:val="multilevel"/>
     <w:tmpl w:val="D0F26326"/>
@@ -8051,7 +9991,7 @@
       </w:rPr>
     </w:lvl>
   </w:abstractNum>
-  <w:abstractNum w:abstractNumId="14" w15:restartNumberingAfterBreak="0">
+  <w:abstractNum w:abstractNumId="15" w15:restartNumberingAfterBreak="0">
     <w:nsid w:val="7B6A7195"/>
     <w:multiLevelType w:val="hybridMultilevel"/>
     <w:tmpl w:val="687846B6"/>
@@ -8165,49 +10105,52 @@
     </w:lvl>
   </w:abstractNum>
   <w:num w:numId="1" w16cid:durableId="1806895555">
-    <w:abstractNumId w:val="6"/>
+    <w:abstractNumId w:val="7"/>
   </w:num>
   <w:num w:numId="2" w16cid:durableId="902134731">
     <w:abstractNumId w:val="1"/>
   </w:num>
   <w:num w:numId="3" w16cid:durableId="1042679806">
-    <w:abstractNumId w:val="14"/>
+    <w:abstractNumId w:val="15"/>
   </w:num>
   <w:num w:numId="4" w16cid:durableId="1983074867">
     <w:abstractNumId w:val="0"/>
   </w:num>
   <w:num w:numId="5" w16cid:durableId="638612105">
-    <w:abstractNumId w:val="9"/>
+    <w:abstractNumId w:val="10"/>
   </w:num>
   <w:num w:numId="6" w16cid:durableId="1295864034">
-    <w:abstractNumId w:val="10"/>
+    <w:abstractNumId w:val="11"/>
   </w:num>
   <w:num w:numId="7" w16cid:durableId="616908209">
+    <w:abstractNumId w:val="13"/>
+  </w:num>
+  <w:num w:numId="8" w16cid:durableId="1476145792">
     <w:abstractNumId w:val="12"/>
   </w:num>
-  <w:num w:numId="8" w16cid:durableId="1476145792">
-    <w:abstractNumId w:val="11"/>
-  </w:num>
   <w:num w:numId="9" w16cid:durableId="1725448775">
-    <w:abstractNumId w:val="8"/>
+    <w:abstractNumId w:val="9"/>
   </w:num>
   <w:num w:numId="10" w16cid:durableId="1026295700">
     <w:abstractNumId w:val="3"/>
   </w:num>
   <w:num w:numId="11" w16cid:durableId="1460103456">
-    <w:abstractNumId w:val="4"/>
+    <w:abstractNumId w:val="5"/>
   </w:num>
   <w:num w:numId="12" w16cid:durableId="852694535">
-    <w:abstractNumId w:val="5"/>
+    <w:abstractNumId w:val="6"/>
   </w:num>
   <w:num w:numId="13" w16cid:durableId="1769622238">
     <w:abstractNumId w:val="2"/>
   </w:num>
   <w:num w:numId="14" w16cid:durableId="481652945">
-    <w:abstractNumId w:val="13"/>
+    <w:abstractNumId w:val="14"/>
   </w:num>
   <w:num w:numId="15" w16cid:durableId="219559392">
-    <w:abstractNumId w:val="7"/>
+    <w:abstractNumId w:val="8"/>
+  </w:num>
+  <w:num w:numId="16" w16cid:durableId="2095779407">
+    <w:abstractNumId w:val="4"/>
   </w:num>
 </w:numbering>
 </file>
@@ -9116,6 +11059,16 @@
       <w:u w:val="single"/>
     </w:rPr>
   </w:style>
+  <w:style w:type="character" w:customStyle="1" w:styleId="cf11">
+    <w:name w:val="cf11"/>
+    <w:basedOn w:val="DefaultParagraphFont"/>
+    <w:rsid w:val="00934BD3"/>
+    <w:rPr>
+      <w:rFonts w:ascii="Segoe UI" w:hAnsi="Segoe UI" w:cs="Segoe UI" w:hint="default"/>
+      <w:sz w:val="18"/>
+      <w:szCs w:val="18"/>
+    </w:rPr>
+  </w:style>
 </w:styles>
 </file>
 

</xml_diff>

<commit_message>
Finished audience and market research, SWOT started
</commit_message>
<xml_diff>
--- a/3. DES401 - Creative and Cultural Industries/CaseStudy_ProposalTemplate.docx
+++ b/3. DES401 - Creative and Cultural Industries/CaseStudy_ProposalTemplate.docx
@@ -2217,7 +2217,7 @@
             </w:tblGrid>
             <w:tr>
               <w:trPr>
-                <w:trHeight w:val="11907"/>
+                <w:trHeight w:val="12910"/>
               </w:trPr>
               <w:tc>
                 <w:tcPr>
@@ -2233,18 +2233,7 @@
                 <w:p>
                   <w:pPr>
                     <w:pStyle w:val="ListParagraph"/>
-                    <w:numPr>
-                      <w:ilvl w:val="0"/>
-                      <w:numId w:val="15"/>
-                    </w:numPr>
                   </w:pPr>
-                  <w:r>
-                    <w:rPr>
-                      <w:b/>
-                      <w:bCs/>
-                    </w:rPr>
-                    <w:t>Issue:</w:t>
-                  </w:r>
                 </w:p>
                 <w:p>
                   <w:pPr>
@@ -2277,151 +2266,193 @@
                   <w:pPr>
                     <w:pStyle w:val="ListParagraph"/>
                   </w:pPr>
-                  <w:r>
-                    <w:t>To create such exhibits, a lot of research and technical skills are required to recreate the same things in a virtual environment while keeping it authentic like the original. Also, VR headsets are usually quite expensive and huge deals must be made between both companies for them to be available to a wide number of people and on the store.</w:t>
-                  </w:r>
-                </w:p>
-                <w:p/>
-                <w:p>
-                  <w:pPr>
-                    <w:pStyle w:val="ListParagraph"/>
-                    <w:numPr>
-                      <w:ilvl w:val="0"/>
-                      <w:numId w:val="15"/>
-                    </w:numPr>
-                  </w:pPr>
-                  <w:r>
-                    <w:rPr>
-                      <w:b/>
-                      <w:bCs/>
-                    </w:rPr>
-                    <w:t>Impact:</w:t>
-                  </w:r>
                 </w:p>
                 <w:p>
                   <w:pPr>
                     <w:pStyle w:val="ListParagraph"/>
+                    <w:rPr>
+                      <w:b/>
+                      <w:bCs/>
+                    </w:rPr>
                   </w:pPr>
-                  <w:hyperlink r:id="rId17" w:history="1">
-                    <w:r>
-                      <w:rPr>
-                        <w:rStyle w:val="Hyperlink"/>
-                      </w:rPr>
-                      <w:t>https://www.english-heritage.org.uk/about-us/search-news/pr-coastal-appeal-2022/</w:t>
-                    </w:r>
-                  </w:hyperlink>
+                  <w:r>
+                    <w:t>To create such exhibits, a lot of research and technical skills are required to recreate the same things in a virtual environment while keeping it authentic like the original. Also, VR headsets are usually quite expensive and huge deals must be made between both companies for them to be available to a wide number of people and on the store.</w:t>
+                  </w:r>
                 </w:p>
                 <w:p>
                   <w:pPr>
                     <w:pStyle w:val="ListParagraph"/>
+                    <w:rPr>
+                      <w:lang w:val="en-IN"/>
+                    </w:rPr>
                   </w:pPr>
                   <w:r>
-                    <w:t xml:space="preserve">English Heritage is a </w:t>
-                  </w:r>
-                  <w:r>
-                    <w:t xml:space="preserve">charity </w:t>
-                  </w:r>
-                  <w:r>
-                    <w:t>which cares for over 400 historic buildings</w:t>
-                  </w:r>
-                  <w:r>
-                    <w:t xml:space="preserve">, monuments and sites and aims to </w:t>
-                  </w:r>
-                  <w:r>
-                    <w:t xml:space="preserve">teach people about </w:t>
-                  </w:r>
-                  <w:r>
-                    <w:t>the history of these places by giving them memorable experiences</w:t>
+                    <w:t xml:space="preserve">Due to </w:t>
+                  </w:r>
+                  <w:r>
+                    <w:t>VR being a new</w:t>
                   </w:r>
                   <w:r>
                     <w:t xml:space="preserve"> </w:t>
                   </w:r>
                   <w:r>
-                    <w:t xml:space="preserve">by being authentic, qualitative </w:t>
-                  </w:r>
-                  <w:r>
-                    <w:t xml:space="preserve">and responsible for </w:t>
-                  </w:r>
-                  <w:r>
-                    <w:t>conserving some of England’s fines</w:t>
-                  </w:r>
-                  <w:r>
-                    <w:t xml:space="preserve">t </w:t>
-                  </w:r>
-                  <w:r>
-                    <w:t xml:space="preserve">historic sites and </w:t>
-                  </w:r>
-                  <w:r>
-                    <w:t>artefacts.</w:t>
+                    <w:t>trendy</w:t>
+                  </w:r>
+                  <w:r>
+                    <w:t xml:space="preserve"> thing, </w:t>
+                  </w:r>
+                  <w:r>
+                    <w:t xml:space="preserve">many </w:t>
+                  </w:r>
+                  <w:r>
+                    <w:t xml:space="preserve">galleries are also jumping on to it </w:t>
+                  </w:r>
+                  <w:r>
+                    <w:t>after seeing the success o</w:t>
+                  </w:r>
+                  <w:r>
+                    <w:t xml:space="preserve">f </w:t>
+                  </w:r>
+                  <w:r>
+                    <w:t xml:space="preserve">other existing </w:t>
+                  </w:r>
+                  <w:r>
+                    <w:t xml:space="preserve">VR experiences. </w:t>
+                  </w:r>
+                  <w:r>
+                    <w:t xml:space="preserve">This is </w:t>
+                  </w:r>
+                  <w:r>
+                    <w:t>causing a</w:t>
+                  </w:r>
+                  <w:r>
+                    <w:t xml:space="preserve">n </w:t>
+                  </w:r>
+                  <w:r>
+                    <w:t>effect where even though</w:t>
+                  </w:r>
+                  <w:r>
+                    <w:t xml:space="preserve"> the experience isn’t </w:t>
+                  </w:r>
+                  <w:r>
+                    <w:t>thorough</w:t>
                   </w:r>
                   <w:r>
                     <w:t xml:space="preserve"> </w:t>
                   </w:r>
                   <w:r>
-                    <w:t>They</w:t>
-                  </w:r>
-                  <w:r>
-                    <w:t xml:space="preserve"> said that they are facing </w:t>
-                  </w:r>
-                  <w:r>
-                    <w:t xml:space="preserve">one of their greatest </w:t>
-                  </w:r>
-                  <w:r>
-                    <w:t>challenges</w:t>
-                  </w:r>
-                  <w:r>
-                    <w:t xml:space="preserve"> ever</w:t>
-                  </w:r>
-                  <w:r>
-                    <w:t xml:space="preserve"> and that </w:t>
-                  </w:r>
-                  <w:r>
-                    <w:t>many castles</w:t>
-                  </w:r>
-                  <w:r>
-                    <w:t xml:space="preserve"> could be lost indefinitely if funding isn’t found to protect it.</w:t>
+                    <w:t xml:space="preserve">or </w:t>
+                  </w:r>
+                  <w:r>
+                    <w:t>educational</w:t>
+                  </w:r>
+                  <w:r>
+                    <w:t xml:space="preserve">, </w:t>
+                  </w:r>
+                  <w:r>
+                    <w:t xml:space="preserve">it is being used as a marketing strategy to </w:t>
+                  </w:r>
+                  <w:r>
+                    <w:t>get more visitors to view their VR experience</w:t>
+                  </w:r>
+                  <w:r>
+                    <w:t xml:space="preserve"> without </w:t>
+                  </w:r>
+                  <w:r>
+                    <w:t xml:space="preserve">using the </w:t>
+                  </w:r>
+                  <w:r>
+                    <w:t xml:space="preserve">full </w:t>
+                  </w:r>
+                  <w:r>
+                    <w:t xml:space="preserve">potential </w:t>
+                  </w:r>
+                  <w:r>
+                    <w:t>of VR</w:t>
+                  </w:r>
+                  <w:r>
+                    <w:t xml:space="preserve">. </w:t>
+                  </w:r>
+                  <w:r>
+                    <w:t xml:space="preserve">Another </w:t>
+                  </w:r>
+                  <w:r>
+                    <w:t xml:space="preserve">effect </w:t>
+                  </w:r>
+                  <w:r>
+                    <w:t>is</w:t>
                   </w:r>
                   <w:r>
                     <w:t xml:space="preserve"> </w:t>
                   </w:r>
                   <w:r>
-                    <w:t>Sea levels are rising at their fastest rate for more than 2,700 years and are predicted to surge by up to a metre before the end of the 21st century.</w:t>
-                  </w:r>
-                  <w:r>
-                    <w:t xml:space="preserve"> To put this in context, last century the sea levels rose by </w:t>
-                  </w:r>
-                  <w:r>
-                    <w:t>only</w:t>
-                  </w:r>
-                  <w:r>
-                    <w:t xml:space="preserve"> 14cm </w:t>
-                  </w:r>
-                  <w:r>
-                    <w:t>along the southern coast of England.</w:t>
-                  </w:r>
-                  <w:r>
-                    <w:t xml:space="preserve"> They’ve also </w:t>
-                  </w:r>
-                  <w:r>
-                    <w:t xml:space="preserve">found </w:t>
-                  </w:r>
-                  <w:r>
-                    <w:t xml:space="preserve">Tintagel castle </w:t>
-                  </w:r>
-                  <w:r>
-                    <w:t xml:space="preserve">among the six most vulnerable castles at a threat to coastal </w:t>
-                  </w:r>
-                  <w:r>
-                    <w:t>erosion</w:t>
-                  </w:r>
-                  <w:r>
-                    <w:t xml:space="preserve"> with </w:t>
-                  </w:r>
-                  <w:r>
-                    <w:t xml:space="preserve">it </w:t>
-                  </w:r>
-                  <w:r>
-                    <w:t>being at the very top.</w:t>
+                    <w:t xml:space="preserve">that </w:t>
+                  </w:r>
+                  <w:r>
+                    <w:t xml:space="preserve">Galleries want to preserve their authenticity and could be threatened </w:t>
+                  </w:r>
+                  <w:r>
+                    <w:t xml:space="preserve">because they run on </w:t>
+                  </w:r>
+                  <w:r>
+                    <w:t xml:space="preserve">the </w:t>
+                  </w:r>
+                  <w:r>
+                    <w:t>ownership</w:t>
+                  </w:r>
+                  <w:r>
+                    <w:t xml:space="preserve"> of art</w:t>
+                  </w:r>
+                  <w:r>
+                    <w:t xml:space="preserve"> and other artefacts</w:t>
+                  </w:r>
+                  <w:r>
+                    <w:t>.</w:t>
+                  </w:r>
+                  <w:r>
+                    <w:t xml:space="preserve"> </w:t>
+                  </w:r>
+                  <w:r>
+                    <w:t xml:space="preserve">If all their experiences are available on the VR, </w:t>
+                  </w:r>
+                  <w:r>
+                    <w:t xml:space="preserve">that would mean </w:t>
+                  </w:r>
+                  <w:r>
+                    <w:t>people could just have the same experience from anywhere else for a smaller fee.</w:t>
+                  </w:r>
+                  <w:r>
+                    <w:t xml:space="preserve"> </w:t>
+                  </w:r>
+                  <w:r>
+                    <w:t xml:space="preserve">Currently galleries and museums can only make VR related content of the pieces they own only as the experiences need a lot of research </w:t>
+                  </w:r>
+                  <w:r>
+                    <w:t xml:space="preserve">which </w:t>
+                  </w:r>
+                  <w:r>
+                    <w:t xml:space="preserve">can be done only by owning the piece. </w:t>
+                  </w:r>
+                  <w:r>
+                    <w:t xml:space="preserve">There must be a standard as to who can make </w:t>
+                  </w:r>
+                  <w:r>
+                    <w:t xml:space="preserve">experiences </w:t>
+                  </w:r>
+                  <w:r>
+                    <w:t xml:space="preserve">from the existing information and other content which is </w:t>
+                  </w:r>
+                  <w:r>
+                    <w:t xml:space="preserve">for the </w:t>
+                  </w:r>
+                  <w:r>
+                    <w:t>pub</w:t>
+                  </w:r>
+                  <w:r>
+                    <w:t>l</w:t>
+                  </w:r>
+                  <w:r>
+                    <w:t>ic but owned by the GLAMS.</w:t>
                   </w:r>
                 </w:p>
                 <w:p>
@@ -2432,129 +2463,74 @@
                 <w:p>
                   <w:pPr>
                     <w:pStyle w:val="ListParagraph"/>
-                    <w:numPr>
-                      <w:ilvl w:val="0"/>
-                      <w:numId w:val="15"/>
-                    </w:numPr>
                     <w:rPr>
                       <w:b/>
                       <w:bCs/>
                     </w:rPr>
                   </w:pPr>
                   <w:r>
-                    <w:rPr>
-                      <w:b/>
-                      <w:bCs/>
-                    </w:rPr>
-                    <w:t>Existing Strategies:</w:t>
+                    <w:t xml:space="preserve">Whereas </w:t>
+                  </w:r>
+                  <w:r>
+                    <w:t xml:space="preserve">other places haven’t </w:t>
+                  </w:r>
+                  <w:r>
+                    <w:t>come up with</w:t>
+                  </w:r>
+                  <w:r>
+                    <w:t xml:space="preserve"> an</w:t>
+                  </w:r>
+                  <w:r>
+                    <w:t xml:space="preserve"> </w:t>
+                  </w:r>
+                  <w:r>
+                    <w:t>alternative for their existing GLAMS. English heritage for example, is a charity which cares for over 400 historic buildings, monuments and sites</w:t>
+                  </w:r>
+                  <w:r>
+                    <w:t xml:space="preserve"> has a lot of sites under threat for erosion and </w:t>
+                  </w:r>
+                  <w:r>
+                    <w:t>at the verge of not existing</w:t>
+                  </w:r>
+                  <w:r>
+                    <w:t xml:space="preserve"> and </w:t>
+                  </w:r>
+                  <w:r>
+                    <w:t xml:space="preserve">is trying to </w:t>
+                  </w:r>
+                  <w:r>
+                    <w:t>rebuild some of its sites</w:t>
+                  </w:r>
+                  <w:r>
+                    <w:t xml:space="preserve"> </w:t>
+                  </w:r>
+                  <w:r>
+                    <w:t>by trying to</w:t>
+                  </w:r>
+                  <w:r>
+                    <w:t xml:space="preserve"> fix the damages caused by storms last winter</w:t>
+                  </w:r>
+                  <w:r>
+                    <w:t xml:space="preserve">, </w:t>
+                  </w:r>
+                  <w:r>
+                    <w:t>strengthen</w:t>
+                  </w:r>
+                  <w:r>
+                    <w:t xml:space="preserve">ing </w:t>
+                  </w:r>
+                  <w:r>
+                    <w:t>walls and build sea defences to prevent further damages due to coastal erosion in the future.</w:t>
                   </w:r>
                 </w:p>
                 <w:p>
                   <w:pPr>
                     <w:pStyle w:val="ListParagraph"/>
+                    <w:rPr>
+                      <w:rStyle w:val="Hyperlink"/>
+                    </w:rPr>
                   </w:pPr>
-                  <w:r>
-                    <w:t xml:space="preserve">The charity has </w:t>
-                  </w:r>
-                  <w:r>
-                    <w:t>put</w:t>
-                  </w:r>
-                  <w:r>
-                    <w:t xml:space="preserve"> out a fundraising appeal to fix the damages caused by storms last winter</w:t>
-                  </w:r>
-                  <w:r>
-                    <w:t xml:space="preserve"> and will have to </w:t>
-                  </w:r>
-                  <w:r>
-                    <w:t xml:space="preserve">strengthen the walls and </w:t>
-                  </w:r>
-                  <w:r>
-                    <w:t xml:space="preserve">build sea defences </w:t>
-                  </w:r>
-                  <w:r>
-                    <w:t xml:space="preserve">to prevent further </w:t>
-                  </w:r>
-                  <w:r>
-                    <w:t>damages due to coastal erosion in the future</w:t>
-                  </w:r>
-                  <w:r>
-                    <w:t>.</w:t>
-                  </w:r>
-                  <w:r>
-                    <w:t xml:space="preserve"> English Heritage is also a</w:t>
-                  </w:r>
-                  <w:r>
-                    <w:t xml:space="preserve"> </w:t>
-                  </w:r>
-                  <w:r>
-                    <w:t xml:space="preserve">founding partner of the UK Heritage Adaptation Partnership, which aims to share expertise in tackling the impact of climate change on our historical sites and cultural </w:t>
-                  </w:r>
-                  <w:r>
-                    <w:t>heritage and</w:t>
-                  </w:r>
-                  <w:r>
-                    <w:t xml:space="preserve"> is also working with the World Monument Fund Britain on its Coastal Connections programme that brings specialists from across the globe together to share experience and support others facing similar risk.</w:t>
-                  </w:r>
-                </w:p>
-                <w:p>
-                  <w:pPr>
-                    <w:pStyle w:val="ListParagraph"/>
-                  </w:pPr>
-                  <w:r>
-                    <w:t>Ministers have</w:t>
-                  </w:r>
-                  <w:r>
-                    <w:t xml:space="preserve"> also</w:t>
-                  </w:r>
-                  <w:r>
-                    <w:t xml:space="preserve"> allocated £36m over 6 years</w:t>
-                  </w:r>
-                  <w:r>
-                    <w:t xml:space="preserve"> </w:t>
-                  </w:r>
-                  <w:r>
-                    <w:t>to develop a ‘Coastal Transition Accelerator Programme’ to try out ways</w:t>
-                  </w:r>
-                  <w:r>
-                    <w:t xml:space="preserve"> </w:t>
-                  </w:r>
-                  <w:r>
-                    <w:t>to adapt to a changing climate, as part of the £200m Flood and Coastal Resilience Innovation Programme</w:t>
-                  </w:r>
-                  <w:r>
-                    <w:t>.</w:t>
-                  </w:r>
-                </w:p>
-                <w:p>
-                  <w:pPr>
-                    <w:pStyle w:val="ListParagraph"/>
-                  </w:pPr>
-                </w:p>
-                <w:p>
-                  <w:pPr>
-                    <w:pStyle w:val="ListParagraph"/>
-                    <w:numPr>
-                      <w:ilvl w:val="0"/>
-                      <w:numId w:val="15"/>
-                    </w:numPr>
-                    <w:rPr>
-                      <w:b/>
-                      <w:bCs/>
-                    </w:rPr>
-                  </w:pPr>
-                  <w:r>
-                    <w:rPr>
-                      <w:b/>
-                      <w:bCs/>
-                    </w:rPr>
-                    <w:t>Gaps:</w:t>
-                  </w:r>
-                </w:p>
-                <w:p>
-                  <w:pPr>
-                    <w:pStyle w:val="ListParagraph"/>
-                  </w:pPr>
-                  <w:hyperlink r:id="rId18" w:history="1">
+                  <w:hyperlink r:id="rId17" w:history="1">
                     <w:r>
                       <w:rPr>
                         <w:rStyle w:val="Hyperlink"/>
@@ -2568,31 +2544,13 @@
                     <w:pStyle w:val="ListParagraph"/>
                   </w:pPr>
                   <w:r>
-                    <w:t xml:space="preserve">The existing strategy is </w:t>
-                  </w:r>
-                  <w:r>
-                    <w:t xml:space="preserve">to </w:t>
-                  </w:r>
-                  <w:r>
-                    <w:t xml:space="preserve">fund repairs and construction costs to </w:t>
-                  </w:r>
-                  <w:r>
-                    <w:t xml:space="preserve">build </w:t>
-                  </w:r>
-                  <w:r>
-                    <w:t>defences</w:t>
-                  </w:r>
-                  <w:r>
-                    <w:t>. But w</w:t>
-                  </w:r>
-                  <w:r>
-                    <w:t>ith the increasing rate of rising sea levels due to global warming, it will only get worse and more expensive to repair the damages caused.</w:t>
-                  </w:r>
-                  <w:r>
-                    <w:t xml:space="preserve"> </w:t>
-                  </w:r>
-                  <w:r>
-                    <w:t xml:space="preserve">We should look into alternatives to keep the stories and experiences of these places alive without </w:t>
+                    <w:t>We should</w:t>
+                  </w:r>
+                  <w:r>
+                    <w:t xml:space="preserve"> also</w:t>
+                  </w:r>
+                  <w:r>
+                    <w:t xml:space="preserve"> look into alternatives to keep the stories and experiences of these places alive without </w:t>
                   </w:r>
                   <w:r>
                     <w:t xml:space="preserve">altering the </w:t>
@@ -2668,7 +2626,311 @@
               <w:jc w:val="both"/>
             </w:pPr>
             <w:r>
-              <w:t>Lorem ipsum dolor sit amet, consectetur adipiscing elit. Donec sed nisl consectetur, tempus lorem eu, dignissim velit. In eu diam pretium libero luctus tincidunt. Proin sapien dui, tristique ac dictum et, suscipit quis magna. Cras in massa sit amet velit feugiat mattis at ac nisi. Vestibulum in ornare neque, eget porta massa. Vivamus condimentum erat vitae ultricies consectetur. Curabitur eget justo felis.</w:t>
+              <w:t xml:space="preserve">Lorem ipsum </w:t>
+            </w:r>
+            <w:proofErr w:type="spellStart"/>
+            <w:r>
+              <w:t>dolor</w:t>
+            </w:r>
+            <w:proofErr w:type="spellEnd"/>
+            <w:r>
+              <w:t xml:space="preserve"> sit </w:t>
+            </w:r>
+            <w:proofErr w:type="spellStart"/>
+            <w:r>
+              <w:t>amet</w:t>
+            </w:r>
+            <w:proofErr w:type="spellEnd"/>
+            <w:r>
+              <w:t xml:space="preserve">, </w:t>
+            </w:r>
+            <w:proofErr w:type="spellStart"/>
+            <w:r>
+              <w:t>consectetur</w:t>
+            </w:r>
+            <w:proofErr w:type="spellEnd"/>
+            <w:r>
+              <w:t xml:space="preserve"> </w:t>
+            </w:r>
+            <w:proofErr w:type="spellStart"/>
+            <w:r>
+              <w:t>adipiscing</w:t>
+            </w:r>
+            <w:proofErr w:type="spellEnd"/>
+            <w:r>
+              <w:t xml:space="preserve"> </w:t>
+            </w:r>
+            <w:proofErr w:type="spellStart"/>
+            <w:r>
+              <w:t>elit</w:t>
+            </w:r>
+            <w:proofErr w:type="spellEnd"/>
+            <w:r>
+              <w:t xml:space="preserve">. Donec </w:t>
+            </w:r>
+            <w:proofErr w:type="spellStart"/>
+            <w:r>
+              <w:t>sed</w:t>
+            </w:r>
+            <w:proofErr w:type="spellEnd"/>
+            <w:r>
+              <w:t xml:space="preserve"> </w:t>
+            </w:r>
+            <w:proofErr w:type="spellStart"/>
+            <w:r>
+              <w:t>nisl</w:t>
+            </w:r>
+            <w:proofErr w:type="spellEnd"/>
+            <w:r>
+              <w:t xml:space="preserve"> </w:t>
+            </w:r>
+            <w:proofErr w:type="spellStart"/>
+            <w:r>
+              <w:t>consectetur</w:t>
+            </w:r>
+            <w:proofErr w:type="spellEnd"/>
+            <w:r>
+              <w:t xml:space="preserve">, tempus lorem </w:t>
+            </w:r>
+            <w:proofErr w:type="spellStart"/>
+            <w:r>
+              <w:t>eu</w:t>
+            </w:r>
+            <w:proofErr w:type="spellEnd"/>
+            <w:r>
+              <w:t xml:space="preserve">, </w:t>
+            </w:r>
+            <w:proofErr w:type="spellStart"/>
+            <w:r>
+              <w:t>dignissim</w:t>
+            </w:r>
+            <w:proofErr w:type="spellEnd"/>
+            <w:r>
+              <w:t xml:space="preserve"> </w:t>
+            </w:r>
+            <w:proofErr w:type="spellStart"/>
+            <w:r>
+              <w:t>velit</w:t>
+            </w:r>
+            <w:proofErr w:type="spellEnd"/>
+            <w:r>
+              <w:t xml:space="preserve">. In </w:t>
+            </w:r>
+            <w:proofErr w:type="spellStart"/>
+            <w:r>
+              <w:t>eu</w:t>
+            </w:r>
+            <w:proofErr w:type="spellEnd"/>
+            <w:r>
+              <w:t xml:space="preserve"> </w:t>
+            </w:r>
+            <w:proofErr w:type="spellStart"/>
+            <w:r>
+              <w:t>diam</w:t>
+            </w:r>
+            <w:proofErr w:type="spellEnd"/>
+            <w:r>
+              <w:t xml:space="preserve"> </w:t>
+            </w:r>
+            <w:proofErr w:type="spellStart"/>
+            <w:r>
+              <w:t>pretium</w:t>
+            </w:r>
+            <w:proofErr w:type="spellEnd"/>
+            <w:r>
+              <w:t xml:space="preserve"> libero </w:t>
+            </w:r>
+            <w:proofErr w:type="spellStart"/>
+            <w:r>
+              <w:t>luctus</w:t>
+            </w:r>
+            <w:proofErr w:type="spellEnd"/>
+            <w:r>
+              <w:t xml:space="preserve"> </w:t>
+            </w:r>
+            <w:proofErr w:type="spellStart"/>
+            <w:r>
+              <w:t>tincidunt</w:t>
+            </w:r>
+            <w:proofErr w:type="spellEnd"/>
+            <w:r>
+              <w:t xml:space="preserve">. Proin </w:t>
+            </w:r>
+            <w:proofErr w:type="spellStart"/>
+            <w:r>
+              <w:t>sapien</w:t>
+            </w:r>
+            <w:proofErr w:type="spellEnd"/>
+            <w:r>
+              <w:t xml:space="preserve"> dui, </w:t>
+            </w:r>
+            <w:proofErr w:type="spellStart"/>
+            <w:r>
+              <w:t>tristique</w:t>
+            </w:r>
+            <w:proofErr w:type="spellEnd"/>
+            <w:r>
+              <w:t xml:space="preserve"> ac dictum et, </w:t>
+            </w:r>
+            <w:proofErr w:type="spellStart"/>
+            <w:r>
+              <w:t>suscipit</w:t>
+            </w:r>
+            <w:proofErr w:type="spellEnd"/>
+            <w:r>
+              <w:t xml:space="preserve"> </w:t>
+            </w:r>
+            <w:proofErr w:type="spellStart"/>
+            <w:r>
+              <w:t>quis</w:t>
+            </w:r>
+            <w:proofErr w:type="spellEnd"/>
+            <w:r>
+              <w:t xml:space="preserve"> magna. Cras in </w:t>
+            </w:r>
+            <w:proofErr w:type="spellStart"/>
+            <w:r>
+              <w:t>massa</w:t>
+            </w:r>
+            <w:proofErr w:type="spellEnd"/>
+            <w:r>
+              <w:t xml:space="preserve"> sit </w:t>
+            </w:r>
+            <w:proofErr w:type="spellStart"/>
+            <w:r>
+              <w:t>amet</w:t>
+            </w:r>
+            <w:proofErr w:type="spellEnd"/>
+            <w:r>
+              <w:t xml:space="preserve"> </w:t>
+            </w:r>
+            <w:proofErr w:type="spellStart"/>
+            <w:r>
+              <w:t>velit</w:t>
+            </w:r>
+            <w:proofErr w:type="spellEnd"/>
+            <w:r>
+              <w:t xml:space="preserve"> </w:t>
+            </w:r>
+            <w:proofErr w:type="spellStart"/>
+            <w:r>
+              <w:t>feugiat</w:t>
+            </w:r>
+            <w:proofErr w:type="spellEnd"/>
+            <w:r>
+              <w:t xml:space="preserve"> </w:t>
+            </w:r>
+            <w:proofErr w:type="spellStart"/>
+            <w:r>
+              <w:t>mattis</w:t>
+            </w:r>
+            <w:proofErr w:type="spellEnd"/>
+            <w:r>
+              <w:t xml:space="preserve"> at ac nisi. Vestibulum in </w:t>
+            </w:r>
+            <w:proofErr w:type="spellStart"/>
+            <w:r>
+              <w:t>ornare</w:t>
+            </w:r>
+            <w:proofErr w:type="spellEnd"/>
+            <w:r>
+              <w:t xml:space="preserve"> </w:t>
+            </w:r>
+            <w:proofErr w:type="spellStart"/>
+            <w:r>
+              <w:t>neque</w:t>
+            </w:r>
+            <w:proofErr w:type="spellEnd"/>
+            <w:r>
+              <w:t xml:space="preserve">, </w:t>
+            </w:r>
+            <w:proofErr w:type="spellStart"/>
+            <w:r>
+              <w:t>eget</w:t>
+            </w:r>
+            <w:proofErr w:type="spellEnd"/>
+            <w:r>
+              <w:t xml:space="preserve"> porta </w:t>
+            </w:r>
+            <w:proofErr w:type="spellStart"/>
+            <w:r>
+              <w:t>massa</w:t>
+            </w:r>
+            <w:proofErr w:type="spellEnd"/>
+            <w:r>
+              <w:t xml:space="preserve">. </w:t>
+            </w:r>
+            <w:proofErr w:type="spellStart"/>
+            <w:r>
+              <w:t>Vivamus</w:t>
+            </w:r>
+            <w:proofErr w:type="spellEnd"/>
+            <w:r>
+              <w:t xml:space="preserve"> </w:t>
+            </w:r>
+            <w:proofErr w:type="spellStart"/>
+            <w:r>
+              <w:t>condimentum</w:t>
+            </w:r>
+            <w:proofErr w:type="spellEnd"/>
+            <w:r>
+              <w:t xml:space="preserve"> </w:t>
+            </w:r>
+            <w:proofErr w:type="spellStart"/>
+            <w:r>
+              <w:t>erat</w:t>
+            </w:r>
+            <w:proofErr w:type="spellEnd"/>
+            <w:r>
+              <w:t xml:space="preserve"> vitae </w:t>
+            </w:r>
+            <w:proofErr w:type="spellStart"/>
+            <w:r>
+              <w:t>ultricies</w:t>
+            </w:r>
+            <w:proofErr w:type="spellEnd"/>
+            <w:r>
+              <w:t xml:space="preserve"> </w:t>
+            </w:r>
+            <w:proofErr w:type="spellStart"/>
+            <w:r>
+              <w:t>consectetur</w:t>
+            </w:r>
+            <w:proofErr w:type="spellEnd"/>
+            <w:r>
+              <w:t xml:space="preserve">. </w:t>
+            </w:r>
+            <w:proofErr w:type="spellStart"/>
+            <w:r>
+              <w:t>Curabitur</w:t>
+            </w:r>
+            <w:proofErr w:type="spellEnd"/>
+            <w:r>
+              <w:t xml:space="preserve"> </w:t>
+            </w:r>
+            <w:proofErr w:type="spellStart"/>
+            <w:r>
+              <w:t>eget</w:t>
+            </w:r>
+            <w:proofErr w:type="spellEnd"/>
+            <w:r>
+              <w:t xml:space="preserve"> </w:t>
+            </w:r>
+            <w:proofErr w:type="spellStart"/>
+            <w:r>
+              <w:t>justo</w:t>
+            </w:r>
+            <w:proofErr w:type="spellEnd"/>
+            <w:r>
+              <w:t xml:space="preserve"> </w:t>
+            </w:r>
+            <w:proofErr w:type="spellStart"/>
+            <w:r>
+              <w:t>felis</w:t>
+            </w:r>
+            <w:proofErr w:type="spellEnd"/>
+            <w:r>
+              <w:t>.</w:t>
             </w:r>
           </w:p>
           <w:p>
@@ -2680,8 +2942,677 @@
             <w:pPr>
               <w:jc w:val="both"/>
             </w:pPr>
-            <w:r>
-              <w:t>Phasellus eros diam, faucibus vel nisi eget, volutpat placerat erat. Nam eleifend justo nec suscipit aliquet. Donec sapien urna, vestibulum interdum mauris auctor, rhoncus aliquet ex. Mauris vehicula molestie purus sed consectetur. Nam a mollis nunc, ut condimentum sapien. Ut congue, nibh id condimentum porttitor, sapien sapien suscipit nisi, at pellentesque dui orci sit amet libero. Ut eu risus sem. Duis rutrum augue sed tortor accumsan, id maximus nunc cursus. Maecenas ultricies sit amet eros at lacinia. Etiam laoreet porta dapibus. Quisque luctus nisl sed sem iaculis pellentesque. Curabitur feugiat nunc quis justo scelerisque mollis. Suspendisse mattis sollicitudin felis, vitae condimentum diam luctus ac. In nibh turpis, pulvinar ut semper id, ultricies nec arcu. Morbi finibus mauris id venenatis consectetur.</w:t>
+            <w:proofErr w:type="spellStart"/>
+            <w:r>
+              <w:t>Phasellus</w:t>
+            </w:r>
+            <w:proofErr w:type="spellEnd"/>
+            <w:r>
+              <w:t xml:space="preserve"> eros </w:t>
+            </w:r>
+            <w:proofErr w:type="spellStart"/>
+            <w:r>
+              <w:t>diam</w:t>
+            </w:r>
+            <w:proofErr w:type="spellEnd"/>
+            <w:r>
+              <w:t xml:space="preserve">, </w:t>
+            </w:r>
+            <w:proofErr w:type="spellStart"/>
+            <w:r>
+              <w:t>faucibus</w:t>
+            </w:r>
+            <w:proofErr w:type="spellEnd"/>
+            <w:r>
+              <w:t xml:space="preserve"> </w:t>
+            </w:r>
+            <w:proofErr w:type="spellStart"/>
+            <w:r>
+              <w:t>vel</w:t>
+            </w:r>
+            <w:proofErr w:type="spellEnd"/>
+            <w:r>
+              <w:t xml:space="preserve"> nisi </w:t>
+            </w:r>
+            <w:proofErr w:type="spellStart"/>
+            <w:r>
+              <w:t>eget</w:t>
+            </w:r>
+            <w:proofErr w:type="spellEnd"/>
+            <w:r>
+              <w:t xml:space="preserve">, </w:t>
+            </w:r>
+            <w:proofErr w:type="spellStart"/>
+            <w:r>
+              <w:t>volutpat</w:t>
+            </w:r>
+            <w:proofErr w:type="spellEnd"/>
+            <w:r>
+              <w:t xml:space="preserve"> </w:t>
+            </w:r>
+            <w:proofErr w:type="spellStart"/>
+            <w:r>
+              <w:t>placerat</w:t>
+            </w:r>
+            <w:proofErr w:type="spellEnd"/>
+            <w:r>
+              <w:t xml:space="preserve"> </w:t>
+            </w:r>
+            <w:proofErr w:type="spellStart"/>
+            <w:r>
+              <w:t>erat</w:t>
+            </w:r>
+            <w:proofErr w:type="spellEnd"/>
+            <w:r>
+              <w:t xml:space="preserve">. Nam </w:t>
+            </w:r>
+            <w:proofErr w:type="spellStart"/>
+            <w:r>
+              <w:t>eleifend</w:t>
+            </w:r>
+            <w:proofErr w:type="spellEnd"/>
+            <w:r>
+              <w:t xml:space="preserve"> </w:t>
+            </w:r>
+            <w:proofErr w:type="spellStart"/>
+            <w:r>
+              <w:t>justo</w:t>
+            </w:r>
+            <w:proofErr w:type="spellEnd"/>
+            <w:r>
+              <w:t xml:space="preserve"> </w:t>
+            </w:r>
+            <w:proofErr w:type="spellStart"/>
+            <w:r>
+              <w:t>nec</w:t>
+            </w:r>
+            <w:proofErr w:type="spellEnd"/>
+            <w:r>
+              <w:t xml:space="preserve"> </w:t>
+            </w:r>
+            <w:proofErr w:type="spellStart"/>
+            <w:r>
+              <w:t>suscipit</w:t>
+            </w:r>
+            <w:proofErr w:type="spellEnd"/>
+            <w:r>
+              <w:t xml:space="preserve"> </w:t>
+            </w:r>
+            <w:proofErr w:type="spellStart"/>
+            <w:r>
+              <w:t>aliquet</w:t>
+            </w:r>
+            <w:proofErr w:type="spellEnd"/>
+            <w:r>
+              <w:t xml:space="preserve">. Donec </w:t>
+            </w:r>
+            <w:proofErr w:type="spellStart"/>
+            <w:r>
+              <w:t>sapien</w:t>
+            </w:r>
+            <w:proofErr w:type="spellEnd"/>
+            <w:r>
+              <w:t xml:space="preserve"> </w:t>
+            </w:r>
+            <w:proofErr w:type="spellStart"/>
+            <w:r>
+              <w:t>urna</w:t>
+            </w:r>
+            <w:proofErr w:type="spellEnd"/>
+            <w:r>
+              <w:t xml:space="preserve">, vestibulum </w:t>
+            </w:r>
+            <w:proofErr w:type="spellStart"/>
+            <w:r>
+              <w:t>interdum</w:t>
+            </w:r>
+            <w:proofErr w:type="spellEnd"/>
+            <w:r>
+              <w:t xml:space="preserve"> </w:t>
+            </w:r>
+            <w:proofErr w:type="spellStart"/>
+            <w:r>
+              <w:t>mauris</w:t>
+            </w:r>
+            <w:proofErr w:type="spellEnd"/>
+            <w:r>
+              <w:t xml:space="preserve"> auctor, </w:t>
+            </w:r>
+            <w:proofErr w:type="spellStart"/>
+            <w:r>
+              <w:t>rhoncus</w:t>
+            </w:r>
+            <w:proofErr w:type="spellEnd"/>
+            <w:r>
+              <w:t xml:space="preserve"> </w:t>
+            </w:r>
+            <w:proofErr w:type="spellStart"/>
+            <w:r>
+              <w:t>aliquet</w:t>
+            </w:r>
+            <w:proofErr w:type="spellEnd"/>
+            <w:r>
+              <w:t xml:space="preserve"> ex. </w:t>
+            </w:r>
+            <w:proofErr w:type="spellStart"/>
+            <w:r>
+              <w:t>Mauris</w:t>
+            </w:r>
+            <w:proofErr w:type="spellEnd"/>
+            <w:r>
+              <w:t xml:space="preserve"> </w:t>
+            </w:r>
+            <w:proofErr w:type="spellStart"/>
+            <w:r>
+              <w:t>vehicula</w:t>
+            </w:r>
+            <w:proofErr w:type="spellEnd"/>
+            <w:r>
+              <w:t xml:space="preserve"> </w:t>
+            </w:r>
+            <w:proofErr w:type="spellStart"/>
+            <w:r>
+              <w:t>molestie</w:t>
+            </w:r>
+            <w:proofErr w:type="spellEnd"/>
+            <w:r>
+              <w:t xml:space="preserve"> </w:t>
+            </w:r>
+            <w:proofErr w:type="spellStart"/>
+            <w:r>
+              <w:t>purus</w:t>
+            </w:r>
+            <w:proofErr w:type="spellEnd"/>
+            <w:r>
+              <w:t xml:space="preserve"> </w:t>
+            </w:r>
+            <w:proofErr w:type="spellStart"/>
+            <w:r>
+              <w:t>sed</w:t>
+            </w:r>
+            <w:proofErr w:type="spellEnd"/>
+            <w:r>
+              <w:t xml:space="preserve"> </w:t>
+            </w:r>
+            <w:proofErr w:type="spellStart"/>
+            <w:r>
+              <w:t>consectetur</w:t>
+            </w:r>
+            <w:proofErr w:type="spellEnd"/>
+            <w:r>
+              <w:t xml:space="preserve">. Nam a </w:t>
+            </w:r>
+            <w:proofErr w:type="spellStart"/>
+            <w:r>
+              <w:t>mollis</w:t>
+            </w:r>
+            <w:proofErr w:type="spellEnd"/>
+            <w:r>
+              <w:t xml:space="preserve"> </w:t>
+            </w:r>
+            <w:proofErr w:type="spellStart"/>
+            <w:r>
+              <w:t>nunc</w:t>
+            </w:r>
+            <w:proofErr w:type="spellEnd"/>
+            <w:r>
+              <w:t xml:space="preserve">, </w:t>
+            </w:r>
+            <w:proofErr w:type="spellStart"/>
+            <w:r>
+              <w:t>ut</w:t>
+            </w:r>
+            <w:proofErr w:type="spellEnd"/>
+            <w:r>
+              <w:t xml:space="preserve"> </w:t>
+            </w:r>
+            <w:proofErr w:type="spellStart"/>
+            <w:r>
+              <w:t>condimentum</w:t>
+            </w:r>
+            <w:proofErr w:type="spellEnd"/>
+            <w:r>
+              <w:t xml:space="preserve"> </w:t>
+            </w:r>
+            <w:proofErr w:type="spellStart"/>
+            <w:r>
+              <w:t>sapien</w:t>
+            </w:r>
+            <w:proofErr w:type="spellEnd"/>
+            <w:r>
+              <w:t xml:space="preserve">. Ut </w:t>
+            </w:r>
+            <w:proofErr w:type="spellStart"/>
+            <w:r>
+              <w:t>congue</w:t>
+            </w:r>
+            <w:proofErr w:type="spellEnd"/>
+            <w:r>
+              <w:t xml:space="preserve">, </w:t>
+            </w:r>
+            <w:proofErr w:type="spellStart"/>
+            <w:r>
+              <w:t>nibh</w:t>
+            </w:r>
+            <w:proofErr w:type="spellEnd"/>
+            <w:r>
+              <w:t xml:space="preserve"> id </w:t>
+            </w:r>
+            <w:proofErr w:type="spellStart"/>
+            <w:r>
+              <w:t>condimentum</w:t>
+            </w:r>
+            <w:proofErr w:type="spellEnd"/>
+            <w:r>
+              <w:t xml:space="preserve"> </w:t>
+            </w:r>
+            <w:proofErr w:type="spellStart"/>
+            <w:r>
+              <w:t>porttitor</w:t>
+            </w:r>
+            <w:proofErr w:type="spellEnd"/>
+            <w:r>
+              <w:t xml:space="preserve">, </w:t>
+            </w:r>
+            <w:proofErr w:type="spellStart"/>
+            <w:r>
+              <w:t>sapien</w:t>
+            </w:r>
+            <w:proofErr w:type="spellEnd"/>
+            <w:r>
+              <w:t xml:space="preserve"> </w:t>
+            </w:r>
+            <w:proofErr w:type="spellStart"/>
+            <w:r>
+              <w:t>sapien</w:t>
+            </w:r>
+            <w:proofErr w:type="spellEnd"/>
+            <w:r>
+              <w:t xml:space="preserve"> </w:t>
+            </w:r>
+            <w:proofErr w:type="spellStart"/>
+            <w:r>
+              <w:t>suscipit</w:t>
+            </w:r>
+            <w:proofErr w:type="spellEnd"/>
+            <w:r>
+              <w:t xml:space="preserve"> nisi, at </w:t>
+            </w:r>
+            <w:proofErr w:type="spellStart"/>
+            <w:r>
+              <w:t>pellentesque</w:t>
+            </w:r>
+            <w:proofErr w:type="spellEnd"/>
+            <w:r>
+              <w:t xml:space="preserve"> dui </w:t>
+            </w:r>
+            <w:proofErr w:type="spellStart"/>
+            <w:r>
+              <w:t>orci</w:t>
+            </w:r>
+            <w:proofErr w:type="spellEnd"/>
+            <w:r>
+              <w:t xml:space="preserve"> sit </w:t>
+            </w:r>
+            <w:proofErr w:type="spellStart"/>
+            <w:r>
+              <w:t>amet</w:t>
+            </w:r>
+            <w:proofErr w:type="spellEnd"/>
+            <w:r>
+              <w:t xml:space="preserve"> libero. Ut </w:t>
+            </w:r>
+            <w:proofErr w:type="spellStart"/>
+            <w:r>
+              <w:t>eu</w:t>
+            </w:r>
+            <w:proofErr w:type="spellEnd"/>
+            <w:r>
+              <w:t xml:space="preserve"> </w:t>
+            </w:r>
+            <w:proofErr w:type="spellStart"/>
+            <w:r>
+              <w:t>risus</w:t>
+            </w:r>
+            <w:proofErr w:type="spellEnd"/>
+            <w:r>
+              <w:t xml:space="preserve"> sem. Duis </w:t>
+            </w:r>
+            <w:proofErr w:type="spellStart"/>
+            <w:r>
+              <w:t>rutrum</w:t>
+            </w:r>
+            <w:proofErr w:type="spellEnd"/>
+            <w:r>
+              <w:t xml:space="preserve"> </w:t>
+            </w:r>
+            <w:proofErr w:type="spellStart"/>
+            <w:r>
+              <w:t>augue</w:t>
+            </w:r>
+            <w:proofErr w:type="spellEnd"/>
+            <w:r>
+              <w:t xml:space="preserve"> </w:t>
+            </w:r>
+            <w:proofErr w:type="spellStart"/>
+            <w:r>
+              <w:t>sed</w:t>
+            </w:r>
+            <w:proofErr w:type="spellEnd"/>
+            <w:r>
+              <w:t xml:space="preserve"> </w:t>
+            </w:r>
+            <w:proofErr w:type="spellStart"/>
+            <w:r>
+              <w:t>tortor</w:t>
+            </w:r>
+            <w:proofErr w:type="spellEnd"/>
+            <w:r>
+              <w:t xml:space="preserve"> </w:t>
+            </w:r>
+            <w:proofErr w:type="spellStart"/>
+            <w:r>
+              <w:t>accumsan</w:t>
+            </w:r>
+            <w:proofErr w:type="spellEnd"/>
+            <w:r>
+              <w:t xml:space="preserve">, id maximus </w:t>
+            </w:r>
+            <w:proofErr w:type="spellStart"/>
+            <w:r>
+              <w:t>nunc</w:t>
+            </w:r>
+            <w:proofErr w:type="spellEnd"/>
+            <w:r>
+              <w:t xml:space="preserve"> cursus. Maecenas </w:t>
+            </w:r>
+            <w:proofErr w:type="spellStart"/>
+            <w:r>
+              <w:t>ultricies</w:t>
+            </w:r>
+            <w:proofErr w:type="spellEnd"/>
+            <w:r>
+              <w:t xml:space="preserve"> sit </w:t>
+            </w:r>
+            <w:proofErr w:type="spellStart"/>
+            <w:r>
+              <w:t>amet</w:t>
+            </w:r>
+            <w:proofErr w:type="spellEnd"/>
+            <w:r>
+              <w:t xml:space="preserve"> eros at lacinia. </w:t>
+            </w:r>
+            <w:proofErr w:type="spellStart"/>
+            <w:r>
+              <w:t>Etiam</w:t>
+            </w:r>
+            <w:proofErr w:type="spellEnd"/>
+            <w:r>
+              <w:t xml:space="preserve"> </w:t>
+            </w:r>
+            <w:proofErr w:type="spellStart"/>
+            <w:r>
+              <w:t>laoreet</w:t>
+            </w:r>
+            <w:proofErr w:type="spellEnd"/>
+            <w:r>
+              <w:t xml:space="preserve"> porta </w:t>
+            </w:r>
+            <w:proofErr w:type="spellStart"/>
+            <w:r>
+              <w:t>dapibus</w:t>
+            </w:r>
+            <w:proofErr w:type="spellEnd"/>
+            <w:r>
+              <w:t xml:space="preserve">. </w:t>
+            </w:r>
+            <w:proofErr w:type="spellStart"/>
+            <w:r>
+              <w:t>Quisque</w:t>
+            </w:r>
+            <w:proofErr w:type="spellEnd"/>
+            <w:r>
+              <w:t xml:space="preserve"> </w:t>
+            </w:r>
+            <w:proofErr w:type="spellStart"/>
+            <w:r>
+              <w:t>luctus</w:t>
+            </w:r>
+            <w:proofErr w:type="spellEnd"/>
+            <w:r>
+              <w:t xml:space="preserve"> </w:t>
+            </w:r>
+            <w:proofErr w:type="spellStart"/>
+            <w:r>
+              <w:t>nisl</w:t>
+            </w:r>
+            <w:proofErr w:type="spellEnd"/>
+            <w:r>
+              <w:t xml:space="preserve"> </w:t>
+            </w:r>
+            <w:proofErr w:type="spellStart"/>
+            <w:r>
+              <w:t>sed</w:t>
+            </w:r>
+            <w:proofErr w:type="spellEnd"/>
+            <w:r>
+              <w:t xml:space="preserve"> </w:t>
+            </w:r>
+            <w:proofErr w:type="spellStart"/>
+            <w:r>
+              <w:t>sem</w:t>
+            </w:r>
+            <w:proofErr w:type="spellEnd"/>
+            <w:r>
+              <w:t xml:space="preserve"> </w:t>
+            </w:r>
+            <w:proofErr w:type="spellStart"/>
+            <w:r>
+              <w:t>iaculis</w:t>
+            </w:r>
+            <w:proofErr w:type="spellEnd"/>
+            <w:r>
+              <w:t xml:space="preserve"> </w:t>
+            </w:r>
+            <w:proofErr w:type="spellStart"/>
+            <w:r>
+              <w:t>pellentesque</w:t>
+            </w:r>
+            <w:proofErr w:type="spellEnd"/>
+            <w:r>
+              <w:t xml:space="preserve">. </w:t>
+            </w:r>
+            <w:proofErr w:type="spellStart"/>
+            <w:r>
+              <w:t>Curabitur</w:t>
+            </w:r>
+            <w:proofErr w:type="spellEnd"/>
+            <w:r>
+              <w:t xml:space="preserve"> </w:t>
+            </w:r>
+            <w:proofErr w:type="spellStart"/>
+            <w:r>
+              <w:t>feugiat</w:t>
+            </w:r>
+            <w:proofErr w:type="spellEnd"/>
+            <w:r>
+              <w:t xml:space="preserve"> </w:t>
+            </w:r>
+            <w:proofErr w:type="spellStart"/>
+            <w:r>
+              <w:t>nunc</w:t>
+            </w:r>
+            <w:proofErr w:type="spellEnd"/>
+            <w:r>
+              <w:t xml:space="preserve"> </w:t>
+            </w:r>
+            <w:proofErr w:type="spellStart"/>
+            <w:r>
+              <w:t>quis</w:t>
+            </w:r>
+            <w:proofErr w:type="spellEnd"/>
+            <w:r>
+              <w:t xml:space="preserve"> </w:t>
+            </w:r>
+            <w:proofErr w:type="spellStart"/>
+            <w:r>
+              <w:t>justo</w:t>
+            </w:r>
+            <w:proofErr w:type="spellEnd"/>
+            <w:r>
+              <w:t xml:space="preserve"> </w:t>
+            </w:r>
+            <w:proofErr w:type="spellStart"/>
+            <w:r>
+              <w:t>scelerisque</w:t>
+            </w:r>
+            <w:proofErr w:type="spellEnd"/>
+            <w:r>
+              <w:t xml:space="preserve"> </w:t>
+            </w:r>
+            <w:proofErr w:type="spellStart"/>
+            <w:r>
+              <w:t>mollis</w:t>
+            </w:r>
+            <w:proofErr w:type="spellEnd"/>
+            <w:r>
+              <w:t xml:space="preserve">. </w:t>
+            </w:r>
+            <w:proofErr w:type="spellStart"/>
+            <w:r>
+              <w:t>Suspendisse</w:t>
+            </w:r>
+            <w:proofErr w:type="spellEnd"/>
+            <w:r>
+              <w:t xml:space="preserve"> </w:t>
+            </w:r>
+            <w:proofErr w:type="spellStart"/>
+            <w:r>
+              <w:t>mattis</w:t>
+            </w:r>
+            <w:proofErr w:type="spellEnd"/>
+            <w:r>
+              <w:t xml:space="preserve"> </w:t>
+            </w:r>
+            <w:proofErr w:type="spellStart"/>
+            <w:r>
+              <w:t>sollicitudin</w:t>
+            </w:r>
+            <w:proofErr w:type="spellEnd"/>
+            <w:r>
+              <w:t xml:space="preserve"> </w:t>
+            </w:r>
+            <w:proofErr w:type="spellStart"/>
+            <w:r>
+              <w:t>felis</w:t>
+            </w:r>
+            <w:proofErr w:type="spellEnd"/>
+            <w:r>
+              <w:t xml:space="preserve">, vitae </w:t>
+            </w:r>
+            <w:proofErr w:type="spellStart"/>
+            <w:r>
+              <w:t>condimentum</w:t>
+            </w:r>
+            <w:proofErr w:type="spellEnd"/>
+            <w:r>
+              <w:t xml:space="preserve"> </w:t>
+            </w:r>
+            <w:proofErr w:type="spellStart"/>
+            <w:r>
+              <w:t>diam</w:t>
+            </w:r>
+            <w:proofErr w:type="spellEnd"/>
+            <w:r>
+              <w:t xml:space="preserve"> </w:t>
+            </w:r>
+            <w:proofErr w:type="spellStart"/>
+            <w:r>
+              <w:t>luctus</w:t>
+            </w:r>
+            <w:proofErr w:type="spellEnd"/>
+            <w:r>
+              <w:t xml:space="preserve"> ac. In </w:t>
+            </w:r>
+            <w:proofErr w:type="spellStart"/>
+            <w:r>
+              <w:t>nibh</w:t>
+            </w:r>
+            <w:proofErr w:type="spellEnd"/>
+            <w:r>
+              <w:t xml:space="preserve"> </w:t>
+            </w:r>
+            <w:proofErr w:type="spellStart"/>
+            <w:r>
+              <w:t>turpis</w:t>
+            </w:r>
+            <w:proofErr w:type="spellEnd"/>
+            <w:r>
+              <w:t xml:space="preserve">, pulvinar </w:t>
+            </w:r>
+            <w:proofErr w:type="spellStart"/>
+            <w:r>
+              <w:t>ut</w:t>
+            </w:r>
+            <w:proofErr w:type="spellEnd"/>
+            <w:r>
+              <w:t xml:space="preserve"> semper id, </w:t>
+            </w:r>
+            <w:proofErr w:type="spellStart"/>
+            <w:r>
+              <w:t>ultricies</w:t>
+            </w:r>
+            <w:proofErr w:type="spellEnd"/>
+            <w:r>
+              <w:t xml:space="preserve"> </w:t>
+            </w:r>
+            <w:proofErr w:type="spellStart"/>
+            <w:r>
+              <w:t>nec</w:t>
+            </w:r>
+            <w:proofErr w:type="spellEnd"/>
+            <w:r>
+              <w:t xml:space="preserve"> </w:t>
+            </w:r>
+            <w:proofErr w:type="spellStart"/>
+            <w:r>
+              <w:t>arcu</w:t>
+            </w:r>
+            <w:proofErr w:type="spellEnd"/>
+            <w:r>
+              <w:t xml:space="preserve">. Morbi </w:t>
+            </w:r>
+            <w:proofErr w:type="spellStart"/>
+            <w:r>
+              <w:t>finibus</w:t>
+            </w:r>
+            <w:proofErr w:type="spellEnd"/>
+            <w:r>
+              <w:t xml:space="preserve"> </w:t>
+            </w:r>
+            <w:proofErr w:type="spellStart"/>
+            <w:r>
+              <w:t>mauris</w:t>
+            </w:r>
+            <w:proofErr w:type="spellEnd"/>
+            <w:r>
+              <w:t xml:space="preserve"> id </w:t>
+            </w:r>
+            <w:proofErr w:type="spellStart"/>
+            <w:r>
+              <w:t>venenatis</w:t>
+            </w:r>
+            <w:proofErr w:type="spellEnd"/>
+            <w:r>
+              <w:t xml:space="preserve"> </w:t>
+            </w:r>
+            <w:proofErr w:type="spellStart"/>
+            <w:r>
+              <w:t>consectetur</w:t>
+            </w:r>
+            <w:proofErr w:type="spellEnd"/>
+            <w:r>
+              <w:t>.</w:t>
             </w:r>
           </w:p>
           <w:p>
@@ -2693,14 +3624,672 @@
             <w:pPr>
               <w:jc w:val="both"/>
             </w:pPr>
-            <w:r>
-              <w:t>Nulla quam lectus, malesuada a lacus elementum, sodales aliquet nunc. Aenean nisl ligula, suscipit non turpis at, malesuada ultrices purus. Donec pellentesque tellus at interdum rhoncus. In mattis turpis elit, vel eleifend elit lobortis vel. Sed lobortis gravida feugiat. Vivamus convallis aliquet purus, in tincidunt est iaculis eu. Pellentesque felis nisl, placerat id suscipit eu, varius sit amet tortor.</w:t>
+            <w:proofErr w:type="spellStart"/>
+            <w:r>
+              <w:t>Nulla</w:t>
+            </w:r>
+            <w:proofErr w:type="spellEnd"/>
+            <w:r>
+              <w:t xml:space="preserve"> </w:t>
+            </w:r>
+            <w:proofErr w:type="spellStart"/>
+            <w:r>
+              <w:t>quam</w:t>
+            </w:r>
+            <w:proofErr w:type="spellEnd"/>
+            <w:r>
+              <w:t xml:space="preserve"> </w:t>
+            </w:r>
+            <w:proofErr w:type="spellStart"/>
+            <w:r>
+              <w:t>lectus</w:t>
+            </w:r>
+            <w:proofErr w:type="spellEnd"/>
+            <w:r>
+              <w:t xml:space="preserve">, </w:t>
+            </w:r>
+            <w:proofErr w:type="spellStart"/>
+            <w:r>
+              <w:t>malesuada</w:t>
+            </w:r>
+            <w:proofErr w:type="spellEnd"/>
+            <w:r>
+              <w:t xml:space="preserve"> a </w:t>
+            </w:r>
+            <w:proofErr w:type="spellStart"/>
+            <w:r>
+              <w:t>lacus</w:t>
+            </w:r>
+            <w:proofErr w:type="spellEnd"/>
+            <w:r>
+              <w:t xml:space="preserve"> </w:t>
+            </w:r>
+            <w:proofErr w:type="spellStart"/>
+            <w:r>
+              <w:t>elementum</w:t>
+            </w:r>
+            <w:proofErr w:type="spellEnd"/>
+            <w:r>
+              <w:t xml:space="preserve">, </w:t>
+            </w:r>
+            <w:proofErr w:type="spellStart"/>
+            <w:r>
+              <w:t>sodales</w:t>
+            </w:r>
+            <w:proofErr w:type="spellEnd"/>
+            <w:r>
+              <w:t xml:space="preserve"> </w:t>
+            </w:r>
+            <w:proofErr w:type="spellStart"/>
+            <w:r>
+              <w:t>aliquet</w:t>
+            </w:r>
+            <w:proofErr w:type="spellEnd"/>
+            <w:r>
+              <w:t xml:space="preserve"> </w:t>
+            </w:r>
+            <w:proofErr w:type="spellStart"/>
+            <w:r>
+              <w:t>nunc</w:t>
+            </w:r>
+            <w:proofErr w:type="spellEnd"/>
+            <w:r>
+              <w:t xml:space="preserve">. Aenean </w:t>
+            </w:r>
+            <w:proofErr w:type="spellStart"/>
+            <w:r>
+              <w:t>nisl</w:t>
+            </w:r>
+            <w:proofErr w:type="spellEnd"/>
+            <w:r>
+              <w:t xml:space="preserve"> ligula, </w:t>
+            </w:r>
+            <w:proofErr w:type="spellStart"/>
+            <w:r>
+              <w:t>suscipit</w:t>
+            </w:r>
+            <w:proofErr w:type="spellEnd"/>
+            <w:r>
+              <w:t xml:space="preserve"> non </w:t>
+            </w:r>
+            <w:proofErr w:type="spellStart"/>
+            <w:r>
+              <w:t>turpis</w:t>
+            </w:r>
+            <w:proofErr w:type="spellEnd"/>
+            <w:r>
+              <w:t xml:space="preserve"> at, </w:t>
+            </w:r>
+            <w:proofErr w:type="spellStart"/>
+            <w:r>
+              <w:t>malesuada</w:t>
+            </w:r>
+            <w:proofErr w:type="spellEnd"/>
+            <w:r>
+              <w:t xml:space="preserve"> </w:t>
+            </w:r>
+            <w:proofErr w:type="spellStart"/>
+            <w:r>
+              <w:t>ultrices</w:t>
+            </w:r>
+            <w:proofErr w:type="spellEnd"/>
+            <w:r>
+              <w:t xml:space="preserve"> </w:t>
+            </w:r>
+            <w:proofErr w:type="spellStart"/>
+            <w:r>
+              <w:t>purus</w:t>
+            </w:r>
+            <w:proofErr w:type="spellEnd"/>
+            <w:r>
+              <w:t xml:space="preserve">. Donec </w:t>
+            </w:r>
+            <w:proofErr w:type="spellStart"/>
+            <w:r>
+              <w:t>pellentesque</w:t>
+            </w:r>
+            <w:proofErr w:type="spellEnd"/>
+            <w:r>
+              <w:t xml:space="preserve"> </w:t>
+            </w:r>
+            <w:proofErr w:type="spellStart"/>
+            <w:r>
+              <w:t>tellus</w:t>
+            </w:r>
+            <w:proofErr w:type="spellEnd"/>
+            <w:r>
+              <w:t xml:space="preserve"> at </w:t>
+            </w:r>
+            <w:proofErr w:type="spellStart"/>
+            <w:r>
+              <w:t>interdum</w:t>
+            </w:r>
+            <w:proofErr w:type="spellEnd"/>
+            <w:r>
+              <w:t xml:space="preserve"> </w:t>
+            </w:r>
+            <w:proofErr w:type="spellStart"/>
+            <w:r>
+              <w:t>rhoncus</w:t>
+            </w:r>
+            <w:proofErr w:type="spellEnd"/>
+            <w:r>
+              <w:t xml:space="preserve">. In </w:t>
+            </w:r>
+            <w:proofErr w:type="spellStart"/>
+            <w:r>
+              <w:t>mattis</w:t>
+            </w:r>
+            <w:proofErr w:type="spellEnd"/>
+            <w:r>
+              <w:t xml:space="preserve"> </w:t>
+            </w:r>
+            <w:proofErr w:type="spellStart"/>
+            <w:r>
+              <w:t>turpis</w:t>
+            </w:r>
+            <w:proofErr w:type="spellEnd"/>
+            <w:r>
+              <w:t xml:space="preserve"> </w:t>
+            </w:r>
+            <w:proofErr w:type="spellStart"/>
+            <w:r>
+              <w:t>elit</w:t>
+            </w:r>
+            <w:proofErr w:type="spellEnd"/>
+            <w:r>
+              <w:t xml:space="preserve">, </w:t>
+            </w:r>
+            <w:proofErr w:type="spellStart"/>
+            <w:r>
+              <w:t>vel</w:t>
+            </w:r>
+            <w:proofErr w:type="spellEnd"/>
+            <w:r>
+              <w:t xml:space="preserve"> </w:t>
+            </w:r>
+            <w:proofErr w:type="spellStart"/>
+            <w:r>
+              <w:t>eleifend</w:t>
+            </w:r>
+            <w:proofErr w:type="spellEnd"/>
+            <w:r>
+              <w:t xml:space="preserve"> </w:t>
+            </w:r>
+            <w:proofErr w:type="spellStart"/>
+            <w:r>
+              <w:t>elit</w:t>
+            </w:r>
+            <w:proofErr w:type="spellEnd"/>
+            <w:r>
+              <w:t xml:space="preserve"> </w:t>
+            </w:r>
+            <w:proofErr w:type="spellStart"/>
+            <w:r>
+              <w:t>lobortis</w:t>
+            </w:r>
+            <w:proofErr w:type="spellEnd"/>
+            <w:r>
+              <w:t xml:space="preserve"> vel. </w:t>
+            </w:r>
+            <w:proofErr w:type="spellStart"/>
+            <w:r>
+              <w:t>Sed</w:t>
+            </w:r>
+            <w:proofErr w:type="spellEnd"/>
+            <w:r>
+              <w:t xml:space="preserve"> </w:t>
+            </w:r>
+            <w:proofErr w:type="spellStart"/>
+            <w:r>
+              <w:t>lobortis</w:t>
+            </w:r>
+            <w:proofErr w:type="spellEnd"/>
+            <w:r>
+              <w:t xml:space="preserve"> gravida </w:t>
+            </w:r>
+            <w:proofErr w:type="spellStart"/>
+            <w:r>
+              <w:t>feugiat</w:t>
+            </w:r>
+            <w:proofErr w:type="spellEnd"/>
+            <w:r>
+              <w:t xml:space="preserve">. </w:t>
+            </w:r>
+            <w:proofErr w:type="spellStart"/>
+            <w:r>
+              <w:t>Vivamus</w:t>
+            </w:r>
+            <w:proofErr w:type="spellEnd"/>
+            <w:r>
+              <w:t xml:space="preserve"> convallis </w:t>
+            </w:r>
+            <w:proofErr w:type="spellStart"/>
+            <w:r>
+              <w:t>aliquet</w:t>
+            </w:r>
+            <w:proofErr w:type="spellEnd"/>
+            <w:r>
+              <w:t xml:space="preserve"> </w:t>
+            </w:r>
+            <w:proofErr w:type="spellStart"/>
+            <w:r>
+              <w:t>purus</w:t>
+            </w:r>
+            <w:proofErr w:type="spellEnd"/>
+            <w:r>
+              <w:t xml:space="preserve">, in </w:t>
+            </w:r>
+            <w:proofErr w:type="spellStart"/>
+            <w:r>
+              <w:t>tincidunt</w:t>
+            </w:r>
+            <w:proofErr w:type="spellEnd"/>
+            <w:r>
+              <w:t xml:space="preserve"> </w:t>
+            </w:r>
+            <w:proofErr w:type="spellStart"/>
+            <w:r>
+              <w:t>est</w:t>
+            </w:r>
+            <w:proofErr w:type="spellEnd"/>
+            <w:r>
+              <w:t xml:space="preserve"> </w:t>
+            </w:r>
+            <w:proofErr w:type="spellStart"/>
+            <w:r>
+              <w:t>iaculis</w:t>
+            </w:r>
+            <w:proofErr w:type="spellEnd"/>
+            <w:r>
+              <w:t xml:space="preserve"> </w:t>
+            </w:r>
+            <w:proofErr w:type="spellStart"/>
+            <w:r>
+              <w:t>eu</w:t>
+            </w:r>
+            <w:proofErr w:type="spellEnd"/>
+            <w:r>
+              <w:t xml:space="preserve">. </w:t>
+            </w:r>
+            <w:proofErr w:type="spellStart"/>
+            <w:r>
+              <w:t>Pellentesque</w:t>
+            </w:r>
+            <w:proofErr w:type="spellEnd"/>
+            <w:r>
+              <w:t xml:space="preserve"> </w:t>
+            </w:r>
+            <w:proofErr w:type="spellStart"/>
+            <w:r>
+              <w:t>felis</w:t>
+            </w:r>
+            <w:proofErr w:type="spellEnd"/>
+            <w:r>
+              <w:t xml:space="preserve"> </w:t>
+            </w:r>
+            <w:proofErr w:type="spellStart"/>
+            <w:r>
+              <w:t>nisl</w:t>
+            </w:r>
+            <w:proofErr w:type="spellEnd"/>
+            <w:r>
+              <w:t xml:space="preserve">, </w:t>
+            </w:r>
+            <w:proofErr w:type="spellStart"/>
+            <w:r>
+              <w:t>placerat</w:t>
+            </w:r>
+            <w:proofErr w:type="spellEnd"/>
+            <w:r>
+              <w:t xml:space="preserve"> id </w:t>
+            </w:r>
+            <w:proofErr w:type="spellStart"/>
+            <w:r>
+              <w:t>suscipit</w:t>
+            </w:r>
+            <w:proofErr w:type="spellEnd"/>
+            <w:r>
+              <w:t xml:space="preserve"> </w:t>
+            </w:r>
+            <w:proofErr w:type="spellStart"/>
+            <w:r>
+              <w:t>eu</w:t>
+            </w:r>
+            <w:proofErr w:type="spellEnd"/>
+            <w:r>
+              <w:t xml:space="preserve">, </w:t>
+            </w:r>
+            <w:proofErr w:type="spellStart"/>
+            <w:r>
+              <w:t>varius</w:t>
+            </w:r>
+            <w:proofErr w:type="spellEnd"/>
+            <w:r>
+              <w:t xml:space="preserve"> sit </w:t>
+            </w:r>
+            <w:proofErr w:type="spellStart"/>
+            <w:r>
+              <w:t>amet</w:t>
+            </w:r>
+            <w:proofErr w:type="spellEnd"/>
+            <w:r>
+              <w:t xml:space="preserve"> </w:t>
+            </w:r>
+            <w:proofErr w:type="spellStart"/>
+            <w:r>
+              <w:t>tortor</w:t>
+            </w:r>
+            <w:proofErr w:type="spellEnd"/>
+            <w:r>
+              <w:t>.</w:t>
             </w:r>
           </w:p>
           <w:p/>
           <w:p>
-            <w:r>
-              <w:t>Pellentesque habitant morbi tristique senectus et netus et malesuada fames ac turpis egestas. Phasellus efficitur condimentum erat sed euismod. Vivamus magna tortor, venenatis ac massa eu, vestibulum congue lorem. Suspendisse potenti. Vivamus tincidunt mi ligula, placerat aliquet dui mattis id. Vivamus justo arcu, faucibus at sagittis et, fermentum vitae velit. Nam sit amet lorem turpis. Pellentesque habitant morbi tristique.</w:t>
+            <w:proofErr w:type="spellStart"/>
+            <w:r>
+              <w:t>Pellentesque</w:t>
+            </w:r>
+            <w:proofErr w:type="spellEnd"/>
+            <w:r>
+              <w:t xml:space="preserve"> habitant </w:t>
+            </w:r>
+            <w:proofErr w:type="spellStart"/>
+            <w:r>
+              <w:t>morbi</w:t>
+            </w:r>
+            <w:proofErr w:type="spellEnd"/>
+            <w:r>
+              <w:t xml:space="preserve"> </w:t>
+            </w:r>
+            <w:proofErr w:type="spellStart"/>
+            <w:r>
+              <w:t>tristique</w:t>
+            </w:r>
+            <w:proofErr w:type="spellEnd"/>
+            <w:r>
+              <w:t xml:space="preserve"> </w:t>
+            </w:r>
+            <w:proofErr w:type="spellStart"/>
+            <w:r>
+              <w:t>senectus</w:t>
+            </w:r>
+            <w:proofErr w:type="spellEnd"/>
+            <w:r>
+              <w:t xml:space="preserve"> et </w:t>
+            </w:r>
+            <w:proofErr w:type="spellStart"/>
+            <w:r>
+              <w:t>netus</w:t>
+            </w:r>
+            <w:proofErr w:type="spellEnd"/>
+            <w:r>
+              <w:t xml:space="preserve"> et </w:t>
+            </w:r>
+            <w:proofErr w:type="spellStart"/>
+            <w:r>
+              <w:t>malesuada</w:t>
+            </w:r>
+            <w:proofErr w:type="spellEnd"/>
+            <w:r>
+              <w:t xml:space="preserve"> fames ac </w:t>
+            </w:r>
+            <w:proofErr w:type="spellStart"/>
+            <w:r>
+              <w:t>turpis</w:t>
+            </w:r>
+            <w:proofErr w:type="spellEnd"/>
+            <w:r>
+              <w:t xml:space="preserve"> </w:t>
+            </w:r>
+            <w:proofErr w:type="spellStart"/>
+            <w:r>
+              <w:t>egestas</w:t>
+            </w:r>
+            <w:proofErr w:type="spellEnd"/>
+            <w:r>
+              <w:t xml:space="preserve">. </w:t>
+            </w:r>
+            <w:proofErr w:type="spellStart"/>
+            <w:r>
+              <w:t>Phasellus</w:t>
+            </w:r>
+            <w:proofErr w:type="spellEnd"/>
+            <w:r>
+              <w:t xml:space="preserve"> </w:t>
+            </w:r>
+            <w:proofErr w:type="spellStart"/>
+            <w:r>
+              <w:t>efficitur</w:t>
+            </w:r>
+            <w:proofErr w:type="spellEnd"/>
+            <w:r>
+              <w:t xml:space="preserve"> </w:t>
+            </w:r>
+            <w:proofErr w:type="spellStart"/>
+            <w:r>
+              <w:t>condimentum</w:t>
+            </w:r>
+            <w:proofErr w:type="spellEnd"/>
+            <w:r>
+              <w:t xml:space="preserve"> </w:t>
+            </w:r>
+            <w:proofErr w:type="spellStart"/>
+            <w:r>
+              <w:t>erat</w:t>
+            </w:r>
+            <w:proofErr w:type="spellEnd"/>
+            <w:r>
+              <w:t xml:space="preserve"> </w:t>
+            </w:r>
+            <w:proofErr w:type="spellStart"/>
+            <w:r>
+              <w:t>sed</w:t>
+            </w:r>
+            <w:proofErr w:type="spellEnd"/>
+            <w:r>
+              <w:t xml:space="preserve"> </w:t>
+            </w:r>
+            <w:proofErr w:type="spellStart"/>
+            <w:r>
+              <w:t>euismod</w:t>
+            </w:r>
+            <w:proofErr w:type="spellEnd"/>
+            <w:r>
+              <w:t xml:space="preserve">. </w:t>
+            </w:r>
+            <w:proofErr w:type="spellStart"/>
+            <w:r>
+              <w:t>Vivamus</w:t>
+            </w:r>
+            <w:proofErr w:type="spellEnd"/>
+            <w:r>
+              <w:t xml:space="preserve"> magna </w:t>
+            </w:r>
+            <w:proofErr w:type="spellStart"/>
+            <w:r>
+              <w:t>tortor</w:t>
+            </w:r>
+            <w:proofErr w:type="spellEnd"/>
+            <w:r>
+              <w:t xml:space="preserve">, </w:t>
+            </w:r>
+            <w:proofErr w:type="spellStart"/>
+            <w:r>
+              <w:t>venenatis</w:t>
+            </w:r>
+            <w:proofErr w:type="spellEnd"/>
+            <w:r>
+              <w:t xml:space="preserve"> ac </w:t>
+            </w:r>
+            <w:proofErr w:type="spellStart"/>
+            <w:r>
+              <w:t>massa</w:t>
+            </w:r>
+            <w:proofErr w:type="spellEnd"/>
+            <w:r>
+              <w:t xml:space="preserve"> </w:t>
+            </w:r>
+            <w:proofErr w:type="spellStart"/>
+            <w:r>
+              <w:t>eu</w:t>
+            </w:r>
+            <w:proofErr w:type="spellEnd"/>
+            <w:r>
+              <w:t xml:space="preserve">, vestibulum </w:t>
+            </w:r>
+            <w:proofErr w:type="spellStart"/>
+            <w:r>
+              <w:t>congue</w:t>
+            </w:r>
+            <w:proofErr w:type="spellEnd"/>
+            <w:r>
+              <w:t xml:space="preserve"> lorem. </w:t>
+            </w:r>
+            <w:proofErr w:type="spellStart"/>
+            <w:r>
+              <w:t>Suspendisse</w:t>
+            </w:r>
+            <w:proofErr w:type="spellEnd"/>
+            <w:r>
+              <w:t xml:space="preserve"> </w:t>
+            </w:r>
+            <w:proofErr w:type="spellStart"/>
+            <w:r>
+              <w:t>potenti</w:t>
+            </w:r>
+            <w:proofErr w:type="spellEnd"/>
+            <w:r>
+              <w:t xml:space="preserve">. </w:t>
+            </w:r>
+            <w:proofErr w:type="spellStart"/>
+            <w:r>
+              <w:t>Vivamus</w:t>
+            </w:r>
+            <w:proofErr w:type="spellEnd"/>
+            <w:r>
+              <w:t xml:space="preserve"> </w:t>
+            </w:r>
+            <w:proofErr w:type="spellStart"/>
+            <w:r>
+              <w:t>tincidunt</w:t>
+            </w:r>
+            <w:proofErr w:type="spellEnd"/>
+            <w:r>
+              <w:t xml:space="preserve"> mi ligula, </w:t>
+            </w:r>
+            <w:proofErr w:type="spellStart"/>
+            <w:r>
+              <w:t>placerat</w:t>
+            </w:r>
+            <w:proofErr w:type="spellEnd"/>
+            <w:r>
+              <w:t xml:space="preserve"> </w:t>
+            </w:r>
+            <w:proofErr w:type="spellStart"/>
+            <w:r>
+              <w:t>aliquet</w:t>
+            </w:r>
+            <w:proofErr w:type="spellEnd"/>
+            <w:r>
+              <w:t xml:space="preserve"> dui </w:t>
+            </w:r>
+            <w:proofErr w:type="spellStart"/>
+            <w:r>
+              <w:t>mattis</w:t>
+            </w:r>
+            <w:proofErr w:type="spellEnd"/>
+            <w:r>
+              <w:t xml:space="preserve"> id. </w:t>
+            </w:r>
+            <w:proofErr w:type="spellStart"/>
+            <w:r>
+              <w:t>Vivamus</w:t>
+            </w:r>
+            <w:proofErr w:type="spellEnd"/>
+            <w:r>
+              <w:t xml:space="preserve"> </w:t>
+            </w:r>
+            <w:proofErr w:type="spellStart"/>
+            <w:r>
+              <w:t>justo</w:t>
+            </w:r>
+            <w:proofErr w:type="spellEnd"/>
+            <w:r>
+              <w:t xml:space="preserve"> </w:t>
+            </w:r>
+            <w:proofErr w:type="spellStart"/>
+            <w:r>
+              <w:t>arcu</w:t>
+            </w:r>
+            <w:proofErr w:type="spellEnd"/>
+            <w:r>
+              <w:t xml:space="preserve">, </w:t>
+            </w:r>
+            <w:proofErr w:type="spellStart"/>
+            <w:r>
+              <w:t>faucibus</w:t>
+            </w:r>
+            <w:proofErr w:type="spellEnd"/>
+            <w:r>
+              <w:t xml:space="preserve"> at </w:t>
+            </w:r>
+            <w:proofErr w:type="spellStart"/>
+            <w:r>
+              <w:t>sagittis</w:t>
+            </w:r>
+            <w:proofErr w:type="spellEnd"/>
+            <w:r>
+              <w:t xml:space="preserve"> et, fermentum vitae </w:t>
+            </w:r>
+            <w:proofErr w:type="spellStart"/>
+            <w:r>
+              <w:t>velit</w:t>
+            </w:r>
+            <w:proofErr w:type="spellEnd"/>
+            <w:r>
+              <w:t xml:space="preserve">. Nam sit </w:t>
+            </w:r>
+            <w:proofErr w:type="spellStart"/>
+            <w:r>
+              <w:t>amet</w:t>
+            </w:r>
+            <w:proofErr w:type="spellEnd"/>
+            <w:r>
+              <w:t xml:space="preserve"> lorem </w:t>
+            </w:r>
+            <w:proofErr w:type="spellStart"/>
+            <w:r>
+              <w:t>turpis</w:t>
+            </w:r>
+            <w:proofErr w:type="spellEnd"/>
+            <w:r>
+              <w:t xml:space="preserve">. </w:t>
+            </w:r>
+            <w:proofErr w:type="spellStart"/>
+            <w:r>
+              <w:t>Pellentesque</w:t>
+            </w:r>
+            <w:proofErr w:type="spellEnd"/>
+            <w:r>
+              <w:t xml:space="preserve"> habitant </w:t>
+            </w:r>
+            <w:proofErr w:type="spellStart"/>
+            <w:r>
+              <w:t>morbi</w:t>
+            </w:r>
+            <w:proofErr w:type="spellEnd"/>
+            <w:r>
+              <w:t xml:space="preserve"> </w:t>
+            </w:r>
+            <w:proofErr w:type="spellStart"/>
+            <w:r>
+              <w:t>tristique</w:t>
+            </w:r>
+            <w:proofErr w:type="spellEnd"/>
+            <w:r>
+              <w:t>.</w:t>
             </w:r>
           </w:p>
         </w:tc>
@@ -3182,7 +4771,7 @@
                       <w:lang w:val="en-US"/>
                     </w:rPr>
                   </w:pPr>
-                  <w:hyperlink r:id="rId19" w:history="1">
+                  <w:hyperlink r:id="rId18" w:history="1">
                     <w:r>
                       <w:rPr>
                         <w:rStyle w:val="Hyperlink"/>
@@ -3707,6 +5296,14 @@
                     </w:rPr>
                     <w:t>Visuals:</w:t>
                   </w:r>
+                </w:p>
+                <w:p>
+                  <w:pPr>
+                    <w:pStyle w:val="ListParagraph"/>
+                    <w:rPr>
+                      <w:lang w:val="en-US"/>
+                    </w:rPr>
+                  </w:pPr>
                 </w:p>
               </w:tc>
             </w:tr>
@@ -4126,7 +5723,7 @@
       <w:pPr>
         <w:pStyle w:val="Heading1"/>
         <w:sectPr>
-          <w:footerReference w:type="default" r:id="rId20"/>
+          <w:footerReference w:type="default" r:id="rId19"/>
           <w:pgSz w:w="11906" w:h="16838"/>
           <w:pgMar w:top="1440" w:right="1440" w:bottom="1440" w:left="1440" w:header="708" w:footer="708" w:gutter="0"/>
           <w:cols w:space="708"/>
@@ -4216,9 +5813,357 @@
                 </w:tcPr>
                 <w:p>
                   <w:pPr>
-                    <w:pStyle w:val="Heading2"/>
-                    <w:outlineLvl w:val="1"/>
+                    <w:pStyle w:val="ListParagraph"/>
+                    <w:rPr>
+                      <w:b/>
+                      <w:bCs/>
+                    </w:rPr>
                   </w:pPr>
+                </w:p>
+                <w:p>
+                  <w:pPr>
+                    <w:pStyle w:val="ListParagraph"/>
+                    <w:numPr>
+                      <w:ilvl w:val="0"/>
+                      <w:numId w:val="15"/>
+                    </w:numPr>
+                    <w:rPr>
+                      <w:b/>
+                      <w:bCs/>
+                    </w:rPr>
+                  </w:pPr>
+                  <w:r>
+                    <w:rPr>
+                      <w:b/>
+                      <w:bCs/>
+                    </w:rPr>
+                    <w:t>Customer:</w:t>
+                  </w:r>
+                </w:p>
+                <w:p>
+                  <w:pPr>
+                    <w:pStyle w:val="ListParagraph"/>
+                    <w:rPr>
+                      <w:b/>
+                      <w:bCs/>
+                    </w:rPr>
+                  </w:pPr>
+                  <w:hyperlink r:id="rId20" w:history="1">
+                    <w:r>
+                      <w:rPr>
+                        <w:rStyle w:val="Hyperlink"/>
+                      </w:rPr>
+                      <w:t>https://www.english-heritage.org.uk/about-us/search-news/pr-coastal-appeal-2022/</w:t>
+                    </w:r>
+                  </w:hyperlink>
+                </w:p>
+                <w:p>
+                  <w:pPr>
+                    <w:pStyle w:val="ListParagraph"/>
+                  </w:pPr>
+                  <w:r>
+                    <w:t xml:space="preserve">This proposal will be targeting </w:t>
+                  </w:r>
+                  <w:r>
+                    <w:t>English Heritage primarily</w:t>
+                  </w:r>
+                  <w:r>
+                    <w:t xml:space="preserve"> to work alongside it</w:t>
+                  </w:r>
+                  <w:r>
+                    <w:t>,</w:t>
+                  </w:r>
+                  <w:r>
+                    <w:t xml:space="preserve"> </w:t>
+                  </w:r>
+                  <w:r>
+                    <w:t>f</w:t>
+                  </w:r>
+                  <w:r>
+                    <w:t xml:space="preserve">ollowed by </w:t>
+                  </w:r>
+                  <w:r>
+                    <w:t xml:space="preserve">the </w:t>
+                  </w:r>
+                  <w:r>
+                    <w:t>consumers</w:t>
+                  </w:r>
+                  <w:r>
+                    <w:t xml:space="preserve"> </w:t>
+                  </w:r>
+                  <w:r>
+                    <w:t xml:space="preserve">being the people </w:t>
+                  </w:r>
+                  <w:r>
+                    <w:t xml:space="preserve">using VR at the </w:t>
+                  </w:r>
+                  <w:r>
+                    <w:t>T</w:t>
+                  </w:r>
+                  <w:r>
+                    <w:t xml:space="preserve">intagel </w:t>
+                  </w:r>
+                  <w:r>
+                    <w:t>C</w:t>
+                  </w:r>
+                  <w:r>
+                    <w:t>astle.</w:t>
+                  </w:r>
+                  <w:r>
+                    <w:t xml:space="preserve"> </w:t>
+                  </w:r>
+                  <w:r>
+                    <w:t>English Heritage is a charity which cares for over 400 historic buildings, monuments and sites and aims to teach people about the history of these places by giving them memorable experiences by being authentic, qualitative and responsible for conserving some of England’s finest historic sites and artefacts. They are facing one of their greatest challenges ever and that many castles</w:t>
+                  </w:r>
+                  <w:r>
+                    <w:t xml:space="preserve"> could be lost indefinitely if funding isn’t found to protect it.</w:t>
+                  </w:r>
+                  <w:r>
+                    <w:t xml:space="preserve"> </w:t>
+                  </w:r>
+                  <w:r>
+                    <w:t>Sea levels are rising at their fastest rate for more than 2,700 years and are predicted to surge by up to a metre before the end of the 21st century.</w:t>
+                  </w:r>
+                  <w:r>
+                    <w:t xml:space="preserve"> To put this in context, last century the sea levels rose by only 14cm along the southern coast of England. They’ve also found Tintagel castle among the six most vulnerable castles at a threat to coastal erosion with it being at the very top.</w:t>
+                  </w:r>
+                </w:p>
+                <w:p>
+                  <w:pPr>
+                    <w:pStyle w:val="ListParagraph"/>
+                  </w:pPr>
+                  <w:r>
+                    <w:t xml:space="preserve">English Heritage is also a </w:t>
+                  </w:r>
+                  <w:r>
+                    <w:t>founding partner of the UK Heritage Adaptation Partnership, which aims to share expertise in tackling the impact of climate change on our historical sites and cultural heritage and is also working with the World Monument Fund Britain on its Coastal Connections programme that brings specialists from across the globe together to share experience and support others facing similar risk.</w:t>
+                  </w:r>
+                </w:p>
+                <w:p>
+                  <w:pPr>
+                    <w:pStyle w:val="ListParagraph"/>
+                  </w:pPr>
+                  <w:r>
+                    <w:t>Ministers have</w:t>
+                  </w:r>
+                  <w:r>
+                    <w:t xml:space="preserve"> also</w:t>
+                  </w:r>
+                  <w:r>
+                    <w:t xml:space="preserve"> allocated £36m over 6 years</w:t>
+                  </w:r>
+                  <w:r>
+                    <w:t xml:space="preserve"> </w:t>
+                  </w:r>
+                  <w:r>
+                    <w:t>to develop a ‘Coastal Transition Accelerator Programme’ to try out ways</w:t>
+                  </w:r>
+                  <w:r>
+                    <w:t xml:space="preserve"> </w:t>
+                  </w:r>
+                  <w:r>
+                    <w:t>to adapt to a changing climate, as part of the £200m Flood and Coastal Resilience Innovation Programme</w:t>
+                  </w:r>
+                  <w:r>
+                    <w:t>.</w:t>
+                  </w:r>
+                </w:p>
+                <w:p>
+                  <w:pPr>
+                    <w:pStyle w:val="ListParagraph"/>
+                    <w:rPr>
+                      <w:rFonts w:cstheme="minorHAnsi"/>
+                    </w:rPr>
+                  </w:pPr>
+                </w:p>
+                <w:p>
+                  <w:pPr>
+                    <w:pStyle w:val="ListParagraph"/>
+                    <w:numPr>
+                      <w:ilvl w:val="0"/>
+                      <w:numId w:val="15"/>
+                    </w:numPr>
+                    <w:rPr>
+                      <w:rFonts w:cstheme="minorHAnsi"/>
+                    </w:rPr>
+                  </w:pPr>
+                  <w:r>
+                    <w:rPr>
+                      <w:rFonts w:cstheme="minorHAnsi"/>
+                      <w:b/>
+                      <w:bCs/>
+                    </w:rPr>
+                    <w:t>Key Partners</w:t>
+                  </w:r>
+                  <w:r>
+                    <w:rPr>
+                      <w:rFonts w:cstheme="minorHAnsi"/>
+                      <w:b/>
+                      <w:bCs/>
+                    </w:rPr>
+                    <w:t>:</w:t>
+                  </w:r>
+                </w:p>
+                <w:p>
+                  <w:pPr>
+                    <w:pStyle w:val="ListParagraph"/>
+                  </w:pPr>
+                  <w:r>
+                    <w:t xml:space="preserve">Along with English Heritage, </w:t>
+                  </w:r>
+                  <w:r>
+                    <w:t xml:space="preserve">we will need to work with </w:t>
+                  </w:r>
+                  <w:r>
+                    <w:t xml:space="preserve">companies in the VR and AR industry to provide us with the tools needed to build an exhibit. </w:t>
+                  </w:r>
+                  <w:r>
+                    <w:t xml:space="preserve">HTC </w:t>
+                  </w:r>
+                  <w:proofErr w:type="spellStart"/>
+                  <w:r>
+                    <w:t>Vive</w:t>
+                  </w:r>
+                  <w:proofErr w:type="spellEnd"/>
+                  <w:r>
+                    <w:t xml:space="preserve"> and</w:t>
+                  </w:r>
+                  <w:r>
+                    <w:t xml:space="preserve"> </w:t>
+                  </w:r>
+                  <w:r>
+                    <w:t xml:space="preserve">Microsoft Holo-Lens </w:t>
+                  </w:r>
+                  <w:r>
+                    <w:t>have</w:t>
+                  </w:r>
+                  <w:r>
+                    <w:t xml:space="preserve"> already partnered </w:t>
+                  </w:r>
+                  <w:r>
+                    <w:t>with other galleries to provide</w:t>
+                  </w:r>
+                  <w:r>
+                    <w:t xml:space="preserve"> seamless VR experiences. </w:t>
+                  </w:r>
+                  <w:r>
+                    <w:t>We would have dea</w:t>
+                  </w:r>
+                  <w:r>
+                    <w:t>l</w:t>
+                  </w:r>
+                  <w:r>
+                    <w:t xml:space="preserve">s for VR headsets and </w:t>
+                  </w:r>
+                  <w:r>
+                    <w:t xml:space="preserve">support in place with </w:t>
+                  </w:r>
+                  <w:r>
+                    <w:t xml:space="preserve">HTC </w:t>
+                  </w:r>
+                  <w:proofErr w:type="spellStart"/>
+                  <w:r>
+                    <w:t>Vive</w:t>
+                  </w:r>
+                  <w:proofErr w:type="spellEnd"/>
+                  <w:r>
+                    <w:t xml:space="preserve"> as they have more experience with such </w:t>
+                  </w:r>
+                  <w:r>
+                    <w:t xml:space="preserve">a showcase. </w:t>
+                  </w:r>
+                  <w:r>
+                    <w:t xml:space="preserve">Furthermore, we would need to work alongside a </w:t>
+                  </w:r>
+                  <w:r>
+                    <w:t xml:space="preserve">whole team studying </w:t>
+                  </w:r>
+                  <w:r>
+                    <w:t xml:space="preserve">the castle, its story and its remains to </w:t>
+                  </w:r>
+                  <w:r>
+                    <w:t xml:space="preserve">make it in </w:t>
+                  </w:r>
+                  <w:r>
+                    <w:t xml:space="preserve">a </w:t>
+                  </w:r>
+                  <w:r>
+                    <w:t>3</w:t>
+                  </w:r>
+                  <w:r>
+                    <w:t>D</w:t>
+                  </w:r>
+                  <w:r>
+                    <w:t xml:space="preserve"> </w:t>
+                  </w:r>
+                  <w:r>
+                    <w:t xml:space="preserve">software </w:t>
+                  </w:r>
+                  <w:r>
+                    <w:t xml:space="preserve">and </w:t>
+                  </w:r>
+                  <w:r>
+                    <w:t xml:space="preserve">to </w:t>
+                  </w:r>
+                  <w:r>
+                    <w:t>put in a lot of information</w:t>
+                  </w:r>
+                  <w:r>
+                    <w:t xml:space="preserve"> </w:t>
+                  </w:r>
+                  <w:r>
+                    <w:t xml:space="preserve">after performing extensive research </w:t>
+                  </w:r>
+                  <w:r>
+                    <w:t>of the history and the contents to be disp</w:t>
+                  </w:r>
+                  <w:r>
+                    <w:t>l</w:t>
+                  </w:r>
+                  <w:r>
+                    <w:t>ayed</w:t>
+                  </w:r>
+                  <w:r>
+                    <w:t>.</w:t>
+                  </w:r>
+                  <w:r>
+                    <w:t xml:space="preserve"> </w:t>
+                  </w:r>
+                  <w:r>
+                    <w:t>The two teams would be for research, development and one for planning the tour</w:t>
+                  </w:r>
+                  <w:r>
+                    <w:t xml:space="preserve">. </w:t>
+                  </w:r>
+                  <w:r>
+                    <w:t xml:space="preserve">English heritage would be funding and partnering with </w:t>
+                  </w:r>
+                  <w:r>
+                    <w:t xml:space="preserve">HTC </w:t>
+                  </w:r>
+                  <w:proofErr w:type="spellStart"/>
+                  <w:r>
+                    <w:t>Vive</w:t>
+                  </w:r>
+                  <w:proofErr w:type="spellEnd"/>
+                  <w:r>
+                    <w:t xml:space="preserve"> </w:t>
+                  </w:r>
+                  <w:r>
+                    <w:t>and would expect a percentage of revenue from the consumers using the product.</w:t>
+                  </w:r>
+                  <w:r>
+                    <w:t xml:space="preserve"> On the other side, this would solve many issues of English Heritage at a much lesser cost than repairing all damages and would benefit </w:t>
+                  </w:r>
+                  <w:r>
+                    <w:t>them in</w:t>
+                  </w:r>
+                  <w:r>
+                    <w:t xml:space="preserve"> the future.</w:t>
+                  </w:r>
+                  <w:r>
+                    <w:t xml:space="preserve"> </w:t>
+                  </w:r>
                 </w:p>
               </w:tc>
             </w:tr>
@@ -4293,6 +6238,139 @@
                     <w:commentReference w:id="17"/>
                   </w:r>
                 </w:p>
+                <w:p>
+                  <w:pPr>
+                    <w:pStyle w:val="ListParagraph"/>
+                    <w:numPr>
+                      <w:ilvl w:val="0"/>
+                      <w:numId w:val="15"/>
+                    </w:numPr>
+                    <w:spacing w:after="160" w:line="259" w:lineRule="auto"/>
+                  </w:pPr>
+                  <w:r>
+                    <w:rPr>
+                      <w:b/>
+                      <w:bCs/>
+                    </w:rPr>
+                    <w:t>Competitors:</w:t>
+                  </w:r>
+                </w:p>
+                <w:p>
+                  <w:pPr>
+                    <w:ind w:left="768"/>
+                  </w:pPr>
+                  <w:r>
+                    <w:t xml:space="preserve">There are quite a few projects trying to add VR to existing art galleries, but not many who are trying to convert heritage sites to a VR experience. These projects have their main focus on art and other creative spaces. Some of the competitors in this space </w:t>
+                  </w:r>
+                  <w:r>
+                    <w:t>are</w:t>
+                  </w:r>
+                  <w:r>
+                    <w:t xml:space="preserve"> </w:t>
+                  </w:r>
+                  <w:r>
+                    <w:t>“</w:t>
+                  </w:r>
+                  <w:r>
+                    <w:t>V21 Artspace</w:t>
+                  </w:r>
+                  <w:r>
+                    <w:t>”</w:t>
+                  </w:r>
+                  <w:r>
+                    <w:t xml:space="preserve"> which</w:t>
+                  </w:r>
+                  <w:r>
+                    <w:t xml:space="preserve"> </w:t>
+                  </w:r>
+                  <w:r>
+                    <w:t>use</w:t>
+                  </w:r>
+                  <w:r>
+                    <w:t>s</w:t>
+                  </w:r>
+                  <w:r>
+                    <w:t xml:space="preserve"> a mixture of innovative technologies to capture real-time exhibitions to produce interactive 3D Virtual Tours for showcasing exhibitions online and providing a digital solution for accessibility, archiving, audience development and engagement</w:t>
+                  </w:r>
+                  <w:r>
+                    <w:t xml:space="preserve"> since 2017. </w:t>
+                  </w:r>
+                  <w:r>
+                    <w:t xml:space="preserve">“VISUALISE” </w:t>
+                  </w:r>
+                  <w:r>
+                    <w:t xml:space="preserve">was founded in 2012 and </w:t>
+                  </w:r>
+                  <w:r>
+                    <w:t xml:space="preserve">is a </w:t>
+                  </w:r>
+                  <w:r>
+                    <w:t>London-based VR &amp; AR agency that works with creative partners and clients all over the world</w:t>
+                  </w:r>
+                  <w:r>
+                    <w:t>.</w:t>
+                  </w:r>
+                  <w:r>
+                    <w:t xml:space="preserve"> </w:t>
+                  </w:r>
+                  <w:r>
+                    <w:t xml:space="preserve">They have a </w:t>
+                  </w:r>
+                  <w:r>
+                    <w:t>l</w:t>
+                  </w:r>
+                  <w:r>
+                    <w:t xml:space="preserve">ot of experience in </w:t>
+                  </w:r>
+                  <w:r>
+                    <w:t>l</w:t>
+                  </w:r>
+                  <w:r>
+                    <w:t xml:space="preserve">ive VR production and </w:t>
+                  </w:r>
+                  <w:r>
+                    <w:t>360-degree</w:t>
+                  </w:r>
+                  <w:r>
+                    <w:t xml:space="preserve"> videos</w:t>
+                  </w:r>
+                  <w:r>
+                    <w:t xml:space="preserve"> and have already partnered with </w:t>
+                  </w:r>
+                  <w:r>
+                    <w:t xml:space="preserve">Sennheiser, Samsung, Google and other key players </w:t>
+                  </w:r>
+                  <w:r>
+                    <w:t>in past projects.</w:t>
+                  </w:r>
+                  <w:r>
+                    <w:t xml:space="preserve"> While there are many more competitors in</w:t>
+                  </w:r>
+                  <w:r>
+                    <w:t xml:space="preserve"> this space doing various things related to VR and AR</w:t>
+                  </w:r>
+                  <w:r>
+                    <w:t>. These are among the top few who have produced some notable work. W</w:t>
+                  </w:r>
+                  <w:r>
+                    <w:t xml:space="preserve">e could also </w:t>
+                  </w:r>
+                  <w:r>
+                    <w:t xml:space="preserve">collaborate with </w:t>
+                  </w:r>
+                  <w:r>
+                    <w:t xml:space="preserve">some of these </w:t>
+                  </w:r>
+                  <w:r>
+                    <w:t>companies</w:t>
+                  </w:r>
+                  <w:r>
+                    <w:t xml:space="preserve"> </w:t>
+                  </w:r>
+                  <w:r>
+                    <w:t>to create better experiences.</w:t>
+                  </w:r>
+                </w:p>
               </w:tc>
             </w:tr>
           </w:tbl>
@@ -4394,6 +6472,112 @@
                   </w:r>
                   <w:bookmarkEnd w:id="20"/>
                 </w:p>
+                <w:p/>
+                <w:p>
+                  <w:pPr>
+                    <w:ind w:left="342"/>
+                  </w:pPr>
+                  <w:r>
+                    <w:t xml:space="preserve">The proposal solves the </w:t>
+                  </w:r>
+                  <w:r>
+                    <w:t xml:space="preserve">problem of </w:t>
+                  </w:r>
+                  <w:r>
+                    <w:t xml:space="preserve">preserving </w:t>
+                  </w:r>
+                  <w:r>
+                    <w:t xml:space="preserve">Tintagel Castle </w:t>
+                  </w:r>
+                  <w:r>
+                    <w:t>by using emerging technologies</w:t>
+                  </w:r>
+                  <w:r>
+                    <w:t xml:space="preserve"> and </w:t>
+                  </w:r>
+                  <w:r>
+                    <w:t xml:space="preserve">it will </w:t>
+                  </w:r>
+                  <w:r>
+                    <w:t xml:space="preserve">be accessible </w:t>
+                  </w:r>
+                  <w:r>
+                    <w:t xml:space="preserve">in </w:t>
+                  </w:r>
+                  <w:r>
+                    <w:t>the foreseen future.</w:t>
+                  </w:r>
+                </w:p>
+                <w:p>
+                  <w:pPr>
+                    <w:ind w:left="342"/>
+                  </w:pPr>
+                  <w:r>
+                    <w:t>Collaborating</w:t>
+                  </w:r>
+                  <w:r>
+                    <w:t xml:space="preserve"> with </w:t>
+                  </w:r>
+                  <w:r>
+                    <w:t xml:space="preserve">HTC </w:t>
+                  </w:r>
+                  <w:proofErr w:type="spellStart"/>
+                  <w:r>
+                    <w:t>Vive</w:t>
+                  </w:r>
+                  <w:proofErr w:type="spellEnd"/>
+                  <w:r>
+                    <w:t xml:space="preserve"> </w:t>
+                  </w:r>
+                  <w:r>
+                    <w:t xml:space="preserve">would </w:t>
+                  </w:r>
+                  <w:r>
+                    <w:t xml:space="preserve">open more </w:t>
+                  </w:r>
+                  <w:r>
+                    <w:t xml:space="preserve">opportunities </w:t>
+                  </w:r>
+                  <w:r>
+                    <w:t xml:space="preserve">for </w:t>
+                  </w:r>
+                  <w:r>
+                    <w:t xml:space="preserve">being able to save </w:t>
+                  </w:r>
+                  <w:r>
+                    <w:t>other sites under English Heritage.</w:t>
+                  </w:r>
+                </w:p>
+                <w:p>
+                  <w:pPr>
+                    <w:ind w:left="342"/>
+                  </w:pPr>
+                  <w:r>
+                    <w:t>They would be an “Early Adopter”</w:t>
+                  </w:r>
+                  <w:r>
+                    <w:t xml:space="preserve"> of AR and VR in </w:t>
+                  </w:r>
+                  <w:r>
+                    <w:t>museums for heritage sites.</w:t>
+                  </w:r>
+                </w:p>
+                <w:p>
+                  <w:pPr>
+                    <w:ind w:left="342"/>
+                  </w:pPr>
+                  <w:r>
+                    <w:t xml:space="preserve">Tintagel would become widely accessible by people who </w:t>
+                  </w:r>
+                  <w:r>
+                    <w:t>would’ve not visited and thus booming business.</w:t>
+                  </w:r>
+                </w:p>
+                <w:p>
+                  <w:pPr>
+                    <w:ind w:left="201"/>
+                  </w:pPr>
+                </w:p>
               </w:tc>
             </w:tr>
           </w:tbl>
@@ -4433,6 +6617,16 @@
                     <w:t>Weaknesses</w:t>
                   </w:r>
                   <w:bookmarkEnd w:id="21"/>
+                </w:p>
+                <w:p>
+                  <w:pPr>
+                    <w:ind w:left="342"/>
+                  </w:pPr>
+                </w:p>
+                <w:p>
+                  <w:pPr>
+                    <w:ind w:left="342"/>
+                  </w:pPr>
                 </w:p>
               </w:tc>
             </w:tr>
@@ -7776,7 +9970,6 @@
   <w16cex:commentExtensible w16cex:durableId="26029E71" w16cex:dateUtc="2022-04-14T12:21:00Z"/>
   <w16cex:commentExtensible w16cex:durableId="2602BC9B" w16cex:dateUtc="2022-04-14T14:30:00Z"/>
   <w16cex:commentExtensible w16cex:durableId="26029C1A" w16cex:dateUtc="2022-04-14T12:11:00Z"/>
-  <w16cex:commentExtensible w16cex:durableId="2602C190" w16cex:dateUtc="2022-04-14T12:11:00Z"/>
   <w16cex:commentExtensible w16cex:durableId="2602C192" w16cex:dateUtc="2022-04-14T12:11:00Z"/>
   <w16cex:commentExtensible w16cex:durableId="2602BEEA" w16cex:dateUtc="2022-04-14T14:40:00Z"/>
   <w16cex:commentExtensible w16cex:durableId="2602C1B1" w16cex:dateUtc="2022-04-14T14:52:00Z"/>
@@ -7798,7 +9991,7 @@
   <w16cid:commentId w16cid:paraId="6B88AF86" w16cid:durableId="26029E71"/>
   <w16cid:commentId w16cid:paraId="5D7C563B" w16cid:durableId="2602BC9B"/>
   <w16cid:commentId w16cid:paraId="04E16B58" w16cid:durableId="26029C1A"/>
-  <w16cid:commentId w16cid:paraId="06E8AF91" w16cid:durableId="2602C190"/>
+  <w16cid:commentId w16cid:paraId="06E8AF91" w16cid:durableId="275EB7D1"/>
   <w16cid:commentId w16cid:paraId="018C4301" w16cid:durableId="2602C192"/>
   <w16cid:commentId w16cid:paraId="5B24B93C" w16cid:durableId="2602BEEA"/>
   <w16cid:commentId w16cid:paraId="17C543DE" w16cid:durableId="2602C1B1"/>
@@ -11209,6 +13402,26 @@
 </a:theme>
 </file>
 
+<file path=word/webextensions/taskpanes.xml><?xml version="1.0" encoding="utf-8"?>
+<wetp:taskpanes xmlns:wetp="http://schemas.microsoft.com/office/webextensions/taskpanes/2010/11">
+  <wetp:taskpane dockstate="right" visibility="0" width="525" row="1">
+    <wetp:webextensionref xmlns:r="http://schemas.openxmlformats.org/officeDocument/2006/relationships" r:id="rId1"/>
+  </wetp:taskpane>
+</wetp:taskpanes>
+</file>
+
+<file path=word/webextensions/webextension1.xml><?xml version="1.0" encoding="utf-8"?>
+<we:webextension xmlns:we="http://schemas.microsoft.com/office/webextensions/webextension/2010/11" id="{26C1DF98-8C35-48C2-B0E5-D836EAFA251E}">
+  <we:reference id="8c1c3d44-57e9-40d7-86e4-4adf61fea1dd" version="2.1.0.1" store="EXCatalog" storeType="EXCatalog"/>
+  <we:alternateReferences>
+    <we:reference id="WA104380122" version="2.1.0.1" store="en-GB" storeType="OMEX"/>
+  </we:alternateReferences>
+  <we:properties/>
+  <we:bindings/>
+  <we:snapshot xmlns:r="http://schemas.openxmlformats.org/officeDocument/2006/relationships"/>
+</we:webextension>
+</file>
+
 <file path=customXml/item1.xml><?xml version="1.0" encoding="utf-8"?>
 <b:Sources xmlns:b="http://schemas.openxmlformats.org/officeDocument/2006/bibliography" xmlns="http://schemas.openxmlformats.org/officeDocument/2006/bibliography" SelectedStyle="\HarvardAnglia2008OfficeOnline.xsl" StyleName="Harvard - Anglia" Version="2008"/>
 </file>

</xml_diff>

<commit_message>
SWOT analysis done, Impact and KPI's started
</commit_message>
<xml_diff>
--- a/3. DES401 - Creative and Cultural Industries/CaseStudy_ProposalTemplate.docx
+++ b/3. DES401 - Creative and Cultural Industries/CaseStudy_ProposalTemplate.docx
@@ -2626,311 +2626,7 @@
               <w:jc w:val="both"/>
             </w:pPr>
             <w:r>
-              <w:t xml:space="preserve">Lorem ipsum </w:t>
-            </w:r>
-            <w:proofErr w:type="spellStart"/>
-            <w:r>
-              <w:t>dolor</w:t>
-            </w:r>
-            <w:proofErr w:type="spellEnd"/>
-            <w:r>
-              <w:t xml:space="preserve"> sit </w:t>
-            </w:r>
-            <w:proofErr w:type="spellStart"/>
-            <w:r>
-              <w:t>amet</w:t>
-            </w:r>
-            <w:proofErr w:type="spellEnd"/>
-            <w:r>
-              <w:t xml:space="preserve">, </w:t>
-            </w:r>
-            <w:proofErr w:type="spellStart"/>
-            <w:r>
-              <w:t>consectetur</w:t>
-            </w:r>
-            <w:proofErr w:type="spellEnd"/>
-            <w:r>
-              <w:t xml:space="preserve"> </w:t>
-            </w:r>
-            <w:proofErr w:type="spellStart"/>
-            <w:r>
-              <w:t>adipiscing</w:t>
-            </w:r>
-            <w:proofErr w:type="spellEnd"/>
-            <w:r>
-              <w:t xml:space="preserve"> </w:t>
-            </w:r>
-            <w:proofErr w:type="spellStart"/>
-            <w:r>
-              <w:t>elit</w:t>
-            </w:r>
-            <w:proofErr w:type="spellEnd"/>
-            <w:r>
-              <w:t xml:space="preserve">. Donec </w:t>
-            </w:r>
-            <w:proofErr w:type="spellStart"/>
-            <w:r>
-              <w:t>sed</w:t>
-            </w:r>
-            <w:proofErr w:type="spellEnd"/>
-            <w:r>
-              <w:t xml:space="preserve"> </w:t>
-            </w:r>
-            <w:proofErr w:type="spellStart"/>
-            <w:r>
-              <w:t>nisl</w:t>
-            </w:r>
-            <w:proofErr w:type="spellEnd"/>
-            <w:r>
-              <w:t xml:space="preserve"> </w:t>
-            </w:r>
-            <w:proofErr w:type="spellStart"/>
-            <w:r>
-              <w:t>consectetur</w:t>
-            </w:r>
-            <w:proofErr w:type="spellEnd"/>
-            <w:r>
-              <w:t xml:space="preserve">, tempus lorem </w:t>
-            </w:r>
-            <w:proofErr w:type="spellStart"/>
-            <w:r>
-              <w:t>eu</w:t>
-            </w:r>
-            <w:proofErr w:type="spellEnd"/>
-            <w:r>
-              <w:t xml:space="preserve">, </w:t>
-            </w:r>
-            <w:proofErr w:type="spellStart"/>
-            <w:r>
-              <w:t>dignissim</w:t>
-            </w:r>
-            <w:proofErr w:type="spellEnd"/>
-            <w:r>
-              <w:t xml:space="preserve"> </w:t>
-            </w:r>
-            <w:proofErr w:type="spellStart"/>
-            <w:r>
-              <w:t>velit</w:t>
-            </w:r>
-            <w:proofErr w:type="spellEnd"/>
-            <w:r>
-              <w:t xml:space="preserve">. In </w:t>
-            </w:r>
-            <w:proofErr w:type="spellStart"/>
-            <w:r>
-              <w:t>eu</w:t>
-            </w:r>
-            <w:proofErr w:type="spellEnd"/>
-            <w:r>
-              <w:t xml:space="preserve"> </w:t>
-            </w:r>
-            <w:proofErr w:type="spellStart"/>
-            <w:r>
-              <w:t>diam</w:t>
-            </w:r>
-            <w:proofErr w:type="spellEnd"/>
-            <w:r>
-              <w:t xml:space="preserve"> </w:t>
-            </w:r>
-            <w:proofErr w:type="spellStart"/>
-            <w:r>
-              <w:t>pretium</w:t>
-            </w:r>
-            <w:proofErr w:type="spellEnd"/>
-            <w:r>
-              <w:t xml:space="preserve"> libero </w:t>
-            </w:r>
-            <w:proofErr w:type="spellStart"/>
-            <w:r>
-              <w:t>luctus</w:t>
-            </w:r>
-            <w:proofErr w:type="spellEnd"/>
-            <w:r>
-              <w:t xml:space="preserve"> </w:t>
-            </w:r>
-            <w:proofErr w:type="spellStart"/>
-            <w:r>
-              <w:t>tincidunt</w:t>
-            </w:r>
-            <w:proofErr w:type="spellEnd"/>
-            <w:r>
-              <w:t xml:space="preserve">. Proin </w:t>
-            </w:r>
-            <w:proofErr w:type="spellStart"/>
-            <w:r>
-              <w:t>sapien</w:t>
-            </w:r>
-            <w:proofErr w:type="spellEnd"/>
-            <w:r>
-              <w:t xml:space="preserve"> dui, </w:t>
-            </w:r>
-            <w:proofErr w:type="spellStart"/>
-            <w:r>
-              <w:t>tristique</w:t>
-            </w:r>
-            <w:proofErr w:type="spellEnd"/>
-            <w:r>
-              <w:t xml:space="preserve"> ac dictum et, </w:t>
-            </w:r>
-            <w:proofErr w:type="spellStart"/>
-            <w:r>
-              <w:t>suscipit</w:t>
-            </w:r>
-            <w:proofErr w:type="spellEnd"/>
-            <w:r>
-              <w:t xml:space="preserve"> </w:t>
-            </w:r>
-            <w:proofErr w:type="spellStart"/>
-            <w:r>
-              <w:t>quis</w:t>
-            </w:r>
-            <w:proofErr w:type="spellEnd"/>
-            <w:r>
-              <w:t xml:space="preserve"> magna. Cras in </w:t>
-            </w:r>
-            <w:proofErr w:type="spellStart"/>
-            <w:r>
-              <w:t>massa</w:t>
-            </w:r>
-            <w:proofErr w:type="spellEnd"/>
-            <w:r>
-              <w:t xml:space="preserve"> sit </w:t>
-            </w:r>
-            <w:proofErr w:type="spellStart"/>
-            <w:r>
-              <w:t>amet</w:t>
-            </w:r>
-            <w:proofErr w:type="spellEnd"/>
-            <w:r>
-              <w:t xml:space="preserve"> </w:t>
-            </w:r>
-            <w:proofErr w:type="spellStart"/>
-            <w:r>
-              <w:t>velit</w:t>
-            </w:r>
-            <w:proofErr w:type="spellEnd"/>
-            <w:r>
-              <w:t xml:space="preserve"> </w:t>
-            </w:r>
-            <w:proofErr w:type="spellStart"/>
-            <w:r>
-              <w:t>feugiat</w:t>
-            </w:r>
-            <w:proofErr w:type="spellEnd"/>
-            <w:r>
-              <w:t xml:space="preserve"> </w:t>
-            </w:r>
-            <w:proofErr w:type="spellStart"/>
-            <w:r>
-              <w:t>mattis</w:t>
-            </w:r>
-            <w:proofErr w:type="spellEnd"/>
-            <w:r>
-              <w:t xml:space="preserve"> at ac nisi. Vestibulum in </w:t>
-            </w:r>
-            <w:proofErr w:type="spellStart"/>
-            <w:r>
-              <w:t>ornare</w:t>
-            </w:r>
-            <w:proofErr w:type="spellEnd"/>
-            <w:r>
-              <w:t xml:space="preserve"> </w:t>
-            </w:r>
-            <w:proofErr w:type="spellStart"/>
-            <w:r>
-              <w:t>neque</w:t>
-            </w:r>
-            <w:proofErr w:type="spellEnd"/>
-            <w:r>
-              <w:t xml:space="preserve">, </w:t>
-            </w:r>
-            <w:proofErr w:type="spellStart"/>
-            <w:r>
-              <w:t>eget</w:t>
-            </w:r>
-            <w:proofErr w:type="spellEnd"/>
-            <w:r>
-              <w:t xml:space="preserve"> porta </w:t>
-            </w:r>
-            <w:proofErr w:type="spellStart"/>
-            <w:r>
-              <w:t>massa</w:t>
-            </w:r>
-            <w:proofErr w:type="spellEnd"/>
-            <w:r>
-              <w:t xml:space="preserve">. </w:t>
-            </w:r>
-            <w:proofErr w:type="spellStart"/>
-            <w:r>
-              <w:t>Vivamus</w:t>
-            </w:r>
-            <w:proofErr w:type="spellEnd"/>
-            <w:r>
-              <w:t xml:space="preserve"> </w:t>
-            </w:r>
-            <w:proofErr w:type="spellStart"/>
-            <w:r>
-              <w:t>condimentum</w:t>
-            </w:r>
-            <w:proofErr w:type="spellEnd"/>
-            <w:r>
-              <w:t xml:space="preserve"> </w:t>
-            </w:r>
-            <w:proofErr w:type="spellStart"/>
-            <w:r>
-              <w:t>erat</w:t>
-            </w:r>
-            <w:proofErr w:type="spellEnd"/>
-            <w:r>
-              <w:t xml:space="preserve"> vitae </w:t>
-            </w:r>
-            <w:proofErr w:type="spellStart"/>
-            <w:r>
-              <w:t>ultricies</w:t>
-            </w:r>
-            <w:proofErr w:type="spellEnd"/>
-            <w:r>
-              <w:t xml:space="preserve"> </w:t>
-            </w:r>
-            <w:proofErr w:type="spellStart"/>
-            <w:r>
-              <w:t>consectetur</w:t>
-            </w:r>
-            <w:proofErr w:type="spellEnd"/>
-            <w:r>
-              <w:t xml:space="preserve">. </w:t>
-            </w:r>
-            <w:proofErr w:type="spellStart"/>
-            <w:r>
-              <w:t>Curabitur</w:t>
-            </w:r>
-            <w:proofErr w:type="spellEnd"/>
-            <w:r>
-              <w:t xml:space="preserve"> </w:t>
-            </w:r>
-            <w:proofErr w:type="spellStart"/>
-            <w:r>
-              <w:t>eget</w:t>
-            </w:r>
-            <w:proofErr w:type="spellEnd"/>
-            <w:r>
-              <w:t xml:space="preserve"> </w:t>
-            </w:r>
-            <w:proofErr w:type="spellStart"/>
-            <w:r>
-              <w:t>justo</w:t>
-            </w:r>
-            <w:proofErr w:type="spellEnd"/>
-            <w:r>
-              <w:t xml:space="preserve"> </w:t>
-            </w:r>
-            <w:proofErr w:type="spellStart"/>
-            <w:r>
-              <w:t>felis</w:t>
-            </w:r>
-            <w:proofErr w:type="spellEnd"/>
-            <w:r>
-              <w:t>.</w:t>
+              <w:t>Lorem ipsum dolor sit amet, consectetur adipiscing elit. Donec sed nisl consectetur, tempus lorem eu, dignissim velit. In eu diam pretium libero luctus tincidunt. Proin sapien dui, tristique ac dictum et, suscipit quis magna. Cras in massa sit amet velit feugiat mattis at ac nisi. Vestibulum in ornare neque, eget porta massa. Vivamus condimentum erat vitae ultricies consectetur. Curabitur eget justo felis.</w:t>
             </w:r>
           </w:p>
           <w:p>
@@ -2942,677 +2638,8 @@
             <w:pPr>
               <w:jc w:val="both"/>
             </w:pPr>
-            <w:proofErr w:type="spellStart"/>
-            <w:r>
-              <w:t>Phasellus</w:t>
-            </w:r>
-            <w:proofErr w:type="spellEnd"/>
-            <w:r>
-              <w:t xml:space="preserve"> eros </w:t>
-            </w:r>
-            <w:proofErr w:type="spellStart"/>
-            <w:r>
-              <w:t>diam</w:t>
-            </w:r>
-            <w:proofErr w:type="spellEnd"/>
-            <w:r>
-              <w:t xml:space="preserve">, </w:t>
-            </w:r>
-            <w:proofErr w:type="spellStart"/>
-            <w:r>
-              <w:t>faucibus</w:t>
-            </w:r>
-            <w:proofErr w:type="spellEnd"/>
-            <w:r>
-              <w:t xml:space="preserve"> </w:t>
-            </w:r>
-            <w:proofErr w:type="spellStart"/>
-            <w:r>
-              <w:t>vel</w:t>
-            </w:r>
-            <w:proofErr w:type="spellEnd"/>
-            <w:r>
-              <w:t xml:space="preserve"> nisi </w:t>
-            </w:r>
-            <w:proofErr w:type="spellStart"/>
-            <w:r>
-              <w:t>eget</w:t>
-            </w:r>
-            <w:proofErr w:type="spellEnd"/>
-            <w:r>
-              <w:t xml:space="preserve">, </w:t>
-            </w:r>
-            <w:proofErr w:type="spellStart"/>
-            <w:r>
-              <w:t>volutpat</w:t>
-            </w:r>
-            <w:proofErr w:type="spellEnd"/>
-            <w:r>
-              <w:t xml:space="preserve"> </w:t>
-            </w:r>
-            <w:proofErr w:type="spellStart"/>
-            <w:r>
-              <w:t>placerat</w:t>
-            </w:r>
-            <w:proofErr w:type="spellEnd"/>
-            <w:r>
-              <w:t xml:space="preserve"> </w:t>
-            </w:r>
-            <w:proofErr w:type="spellStart"/>
-            <w:r>
-              <w:t>erat</w:t>
-            </w:r>
-            <w:proofErr w:type="spellEnd"/>
-            <w:r>
-              <w:t xml:space="preserve">. Nam </w:t>
-            </w:r>
-            <w:proofErr w:type="spellStart"/>
-            <w:r>
-              <w:t>eleifend</w:t>
-            </w:r>
-            <w:proofErr w:type="spellEnd"/>
-            <w:r>
-              <w:t xml:space="preserve"> </w:t>
-            </w:r>
-            <w:proofErr w:type="spellStart"/>
-            <w:r>
-              <w:t>justo</w:t>
-            </w:r>
-            <w:proofErr w:type="spellEnd"/>
-            <w:r>
-              <w:t xml:space="preserve"> </w:t>
-            </w:r>
-            <w:proofErr w:type="spellStart"/>
-            <w:r>
-              <w:t>nec</w:t>
-            </w:r>
-            <w:proofErr w:type="spellEnd"/>
-            <w:r>
-              <w:t xml:space="preserve"> </w:t>
-            </w:r>
-            <w:proofErr w:type="spellStart"/>
-            <w:r>
-              <w:t>suscipit</w:t>
-            </w:r>
-            <w:proofErr w:type="spellEnd"/>
-            <w:r>
-              <w:t xml:space="preserve"> </w:t>
-            </w:r>
-            <w:proofErr w:type="spellStart"/>
-            <w:r>
-              <w:t>aliquet</w:t>
-            </w:r>
-            <w:proofErr w:type="spellEnd"/>
-            <w:r>
-              <w:t xml:space="preserve">. Donec </w:t>
-            </w:r>
-            <w:proofErr w:type="spellStart"/>
-            <w:r>
-              <w:t>sapien</w:t>
-            </w:r>
-            <w:proofErr w:type="spellEnd"/>
-            <w:r>
-              <w:t xml:space="preserve"> </w:t>
-            </w:r>
-            <w:proofErr w:type="spellStart"/>
-            <w:r>
-              <w:t>urna</w:t>
-            </w:r>
-            <w:proofErr w:type="spellEnd"/>
-            <w:r>
-              <w:t xml:space="preserve">, vestibulum </w:t>
-            </w:r>
-            <w:proofErr w:type="spellStart"/>
-            <w:r>
-              <w:t>interdum</w:t>
-            </w:r>
-            <w:proofErr w:type="spellEnd"/>
-            <w:r>
-              <w:t xml:space="preserve"> </w:t>
-            </w:r>
-            <w:proofErr w:type="spellStart"/>
-            <w:r>
-              <w:t>mauris</w:t>
-            </w:r>
-            <w:proofErr w:type="spellEnd"/>
-            <w:r>
-              <w:t xml:space="preserve"> auctor, </w:t>
-            </w:r>
-            <w:proofErr w:type="spellStart"/>
-            <w:r>
-              <w:t>rhoncus</w:t>
-            </w:r>
-            <w:proofErr w:type="spellEnd"/>
-            <w:r>
-              <w:t xml:space="preserve"> </w:t>
-            </w:r>
-            <w:proofErr w:type="spellStart"/>
-            <w:r>
-              <w:t>aliquet</w:t>
-            </w:r>
-            <w:proofErr w:type="spellEnd"/>
-            <w:r>
-              <w:t xml:space="preserve"> ex. </w:t>
-            </w:r>
-            <w:proofErr w:type="spellStart"/>
-            <w:r>
-              <w:t>Mauris</w:t>
-            </w:r>
-            <w:proofErr w:type="spellEnd"/>
-            <w:r>
-              <w:t xml:space="preserve"> </w:t>
-            </w:r>
-            <w:proofErr w:type="spellStart"/>
-            <w:r>
-              <w:t>vehicula</w:t>
-            </w:r>
-            <w:proofErr w:type="spellEnd"/>
-            <w:r>
-              <w:t xml:space="preserve"> </w:t>
-            </w:r>
-            <w:proofErr w:type="spellStart"/>
-            <w:r>
-              <w:t>molestie</w:t>
-            </w:r>
-            <w:proofErr w:type="spellEnd"/>
-            <w:r>
-              <w:t xml:space="preserve"> </w:t>
-            </w:r>
-            <w:proofErr w:type="spellStart"/>
-            <w:r>
-              <w:t>purus</w:t>
-            </w:r>
-            <w:proofErr w:type="spellEnd"/>
-            <w:r>
-              <w:t xml:space="preserve"> </w:t>
-            </w:r>
-            <w:proofErr w:type="spellStart"/>
-            <w:r>
-              <w:t>sed</w:t>
-            </w:r>
-            <w:proofErr w:type="spellEnd"/>
-            <w:r>
-              <w:t xml:space="preserve"> </w:t>
-            </w:r>
-            <w:proofErr w:type="spellStart"/>
-            <w:r>
-              <w:t>consectetur</w:t>
-            </w:r>
-            <w:proofErr w:type="spellEnd"/>
-            <w:r>
-              <w:t xml:space="preserve">. Nam a </w:t>
-            </w:r>
-            <w:proofErr w:type="spellStart"/>
-            <w:r>
-              <w:t>mollis</w:t>
-            </w:r>
-            <w:proofErr w:type="spellEnd"/>
-            <w:r>
-              <w:t xml:space="preserve"> </w:t>
-            </w:r>
-            <w:proofErr w:type="spellStart"/>
-            <w:r>
-              <w:t>nunc</w:t>
-            </w:r>
-            <w:proofErr w:type="spellEnd"/>
-            <w:r>
-              <w:t xml:space="preserve">, </w:t>
-            </w:r>
-            <w:proofErr w:type="spellStart"/>
-            <w:r>
-              <w:t>ut</w:t>
-            </w:r>
-            <w:proofErr w:type="spellEnd"/>
-            <w:r>
-              <w:t xml:space="preserve"> </w:t>
-            </w:r>
-            <w:proofErr w:type="spellStart"/>
-            <w:r>
-              <w:t>condimentum</w:t>
-            </w:r>
-            <w:proofErr w:type="spellEnd"/>
-            <w:r>
-              <w:t xml:space="preserve"> </w:t>
-            </w:r>
-            <w:proofErr w:type="spellStart"/>
-            <w:r>
-              <w:t>sapien</w:t>
-            </w:r>
-            <w:proofErr w:type="spellEnd"/>
-            <w:r>
-              <w:t xml:space="preserve">. Ut </w:t>
-            </w:r>
-            <w:proofErr w:type="spellStart"/>
-            <w:r>
-              <w:t>congue</w:t>
-            </w:r>
-            <w:proofErr w:type="spellEnd"/>
-            <w:r>
-              <w:t xml:space="preserve">, </w:t>
-            </w:r>
-            <w:proofErr w:type="spellStart"/>
-            <w:r>
-              <w:t>nibh</w:t>
-            </w:r>
-            <w:proofErr w:type="spellEnd"/>
-            <w:r>
-              <w:t xml:space="preserve"> id </w:t>
-            </w:r>
-            <w:proofErr w:type="spellStart"/>
-            <w:r>
-              <w:t>condimentum</w:t>
-            </w:r>
-            <w:proofErr w:type="spellEnd"/>
-            <w:r>
-              <w:t xml:space="preserve"> </w:t>
-            </w:r>
-            <w:proofErr w:type="spellStart"/>
-            <w:r>
-              <w:t>porttitor</w:t>
-            </w:r>
-            <w:proofErr w:type="spellEnd"/>
-            <w:r>
-              <w:t xml:space="preserve">, </w:t>
-            </w:r>
-            <w:proofErr w:type="spellStart"/>
-            <w:r>
-              <w:t>sapien</w:t>
-            </w:r>
-            <w:proofErr w:type="spellEnd"/>
-            <w:r>
-              <w:t xml:space="preserve"> </w:t>
-            </w:r>
-            <w:proofErr w:type="spellStart"/>
-            <w:r>
-              <w:t>sapien</w:t>
-            </w:r>
-            <w:proofErr w:type="spellEnd"/>
-            <w:r>
-              <w:t xml:space="preserve"> </w:t>
-            </w:r>
-            <w:proofErr w:type="spellStart"/>
-            <w:r>
-              <w:t>suscipit</w:t>
-            </w:r>
-            <w:proofErr w:type="spellEnd"/>
-            <w:r>
-              <w:t xml:space="preserve"> nisi, at </w:t>
-            </w:r>
-            <w:proofErr w:type="spellStart"/>
-            <w:r>
-              <w:t>pellentesque</w:t>
-            </w:r>
-            <w:proofErr w:type="spellEnd"/>
-            <w:r>
-              <w:t xml:space="preserve"> dui </w:t>
-            </w:r>
-            <w:proofErr w:type="spellStart"/>
-            <w:r>
-              <w:t>orci</w:t>
-            </w:r>
-            <w:proofErr w:type="spellEnd"/>
-            <w:r>
-              <w:t xml:space="preserve"> sit </w:t>
-            </w:r>
-            <w:proofErr w:type="spellStart"/>
-            <w:r>
-              <w:t>amet</w:t>
-            </w:r>
-            <w:proofErr w:type="spellEnd"/>
-            <w:r>
-              <w:t xml:space="preserve"> libero. Ut </w:t>
-            </w:r>
-            <w:proofErr w:type="spellStart"/>
-            <w:r>
-              <w:t>eu</w:t>
-            </w:r>
-            <w:proofErr w:type="spellEnd"/>
-            <w:r>
-              <w:t xml:space="preserve"> </w:t>
-            </w:r>
-            <w:proofErr w:type="spellStart"/>
-            <w:r>
-              <w:t>risus</w:t>
-            </w:r>
-            <w:proofErr w:type="spellEnd"/>
-            <w:r>
-              <w:t xml:space="preserve"> sem. Duis </w:t>
-            </w:r>
-            <w:proofErr w:type="spellStart"/>
-            <w:r>
-              <w:t>rutrum</w:t>
-            </w:r>
-            <w:proofErr w:type="spellEnd"/>
-            <w:r>
-              <w:t xml:space="preserve"> </w:t>
-            </w:r>
-            <w:proofErr w:type="spellStart"/>
-            <w:r>
-              <w:t>augue</w:t>
-            </w:r>
-            <w:proofErr w:type="spellEnd"/>
-            <w:r>
-              <w:t xml:space="preserve"> </w:t>
-            </w:r>
-            <w:proofErr w:type="spellStart"/>
-            <w:r>
-              <w:t>sed</w:t>
-            </w:r>
-            <w:proofErr w:type="spellEnd"/>
-            <w:r>
-              <w:t xml:space="preserve"> </w:t>
-            </w:r>
-            <w:proofErr w:type="spellStart"/>
-            <w:r>
-              <w:t>tortor</w:t>
-            </w:r>
-            <w:proofErr w:type="spellEnd"/>
-            <w:r>
-              <w:t xml:space="preserve"> </w:t>
-            </w:r>
-            <w:proofErr w:type="spellStart"/>
-            <w:r>
-              <w:t>accumsan</w:t>
-            </w:r>
-            <w:proofErr w:type="spellEnd"/>
-            <w:r>
-              <w:t xml:space="preserve">, id maximus </w:t>
-            </w:r>
-            <w:proofErr w:type="spellStart"/>
-            <w:r>
-              <w:t>nunc</w:t>
-            </w:r>
-            <w:proofErr w:type="spellEnd"/>
-            <w:r>
-              <w:t xml:space="preserve"> cursus. Maecenas </w:t>
-            </w:r>
-            <w:proofErr w:type="spellStart"/>
-            <w:r>
-              <w:t>ultricies</w:t>
-            </w:r>
-            <w:proofErr w:type="spellEnd"/>
-            <w:r>
-              <w:t xml:space="preserve"> sit </w:t>
-            </w:r>
-            <w:proofErr w:type="spellStart"/>
-            <w:r>
-              <w:t>amet</w:t>
-            </w:r>
-            <w:proofErr w:type="spellEnd"/>
-            <w:r>
-              <w:t xml:space="preserve"> eros at lacinia. </w:t>
-            </w:r>
-            <w:proofErr w:type="spellStart"/>
-            <w:r>
-              <w:t>Etiam</w:t>
-            </w:r>
-            <w:proofErr w:type="spellEnd"/>
-            <w:r>
-              <w:t xml:space="preserve"> </w:t>
-            </w:r>
-            <w:proofErr w:type="spellStart"/>
-            <w:r>
-              <w:t>laoreet</w:t>
-            </w:r>
-            <w:proofErr w:type="spellEnd"/>
-            <w:r>
-              <w:t xml:space="preserve"> porta </w:t>
-            </w:r>
-            <w:proofErr w:type="spellStart"/>
-            <w:r>
-              <w:t>dapibus</w:t>
-            </w:r>
-            <w:proofErr w:type="spellEnd"/>
-            <w:r>
-              <w:t xml:space="preserve">. </w:t>
-            </w:r>
-            <w:proofErr w:type="spellStart"/>
-            <w:r>
-              <w:t>Quisque</w:t>
-            </w:r>
-            <w:proofErr w:type="spellEnd"/>
-            <w:r>
-              <w:t xml:space="preserve"> </w:t>
-            </w:r>
-            <w:proofErr w:type="spellStart"/>
-            <w:r>
-              <w:t>luctus</w:t>
-            </w:r>
-            <w:proofErr w:type="spellEnd"/>
-            <w:r>
-              <w:t xml:space="preserve"> </w:t>
-            </w:r>
-            <w:proofErr w:type="spellStart"/>
-            <w:r>
-              <w:t>nisl</w:t>
-            </w:r>
-            <w:proofErr w:type="spellEnd"/>
-            <w:r>
-              <w:t xml:space="preserve"> </w:t>
-            </w:r>
-            <w:proofErr w:type="spellStart"/>
-            <w:r>
-              <w:t>sed</w:t>
-            </w:r>
-            <w:proofErr w:type="spellEnd"/>
-            <w:r>
-              <w:t xml:space="preserve"> </w:t>
-            </w:r>
-            <w:proofErr w:type="spellStart"/>
-            <w:r>
-              <w:t>sem</w:t>
-            </w:r>
-            <w:proofErr w:type="spellEnd"/>
-            <w:r>
-              <w:t xml:space="preserve"> </w:t>
-            </w:r>
-            <w:proofErr w:type="spellStart"/>
-            <w:r>
-              <w:t>iaculis</w:t>
-            </w:r>
-            <w:proofErr w:type="spellEnd"/>
-            <w:r>
-              <w:t xml:space="preserve"> </w:t>
-            </w:r>
-            <w:proofErr w:type="spellStart"/>
-            <w:r>
-              <w:t>pellentesque</w:t>
-            </w:r>
-            <w:proofErr w:type="spellEnd"/>
-            <w:r>
-              <w:t xml:space="preserve">. </w:t>
-            </w:r>
-            <w:proofErr w:type="spellStart"/>
-            <w:r>
-              <w:t>Curabitur</w:t>
-            </w:r>
-            <w:proofErr w:type="spellEnd"/>
-            <w:r>
-              <w:t xml:space="preserve"> </w:t>
-            </w:r>
-            <w:proofErr w:type="spellStart"/>
-            <w:r>
-              <w:t>feugiat</w:t>
-            </w:r>
-            <w:proofErr w:type="spellEnd"/>
-            <w:r>
-              <w:t xml:space="preserve"> </w:t>
-            </w:r>
-            <w:proofErr w:type="spellStart"/>
-            <w:r>
-              <w:t>nunc</w:t>
-            </w:r>
-            <w:proofErr w:type="spellEnd"/>
-            <w:r>
-              <w:t xml:space="preserve"> </w:t>
-            </w:r>
-            <w:proofErr w:type="spellStart"/>
-            <w:r>
-              <w:t>quis</w:t>
-            </w:r>
-            <w:proofErr w:type="spellEnd"/>
-            <w:r>
-              <w:t xml:space="preserve"> </w:t>
-            </w:r>
-            <w:proofErr w:type="spellStart"/>
-            <w:r>
-              <w:t>justo</w:t>
-            </w:r>
-            <w:proofErr w:type="spellEnd"/>
-            <w:r>
-              <w:t xml:space="preserve"> </w:t>
-            </w:r>
-            <w:proofErr w:type="spellStart"/>
-            <w:r>
-              <w:t>scelerisque</w:t>
-            </w:r>
-            <w:proofErr w:type="spellEnd"/>
-            <w:r>
-              <w:t xml:space="preserve"> </w:t>
-            </w:r>
-            <w:proofErr w:type="spellStart"/>
-            <w:r>
-              <w:t>mollis</w:t>
-            </w:r>
-            <w:proofErr w:type="spellEnd"/>
-            <w:r>
-              <w:t xml:space="preserve">. </w:t>
-            </w:r>
-            <w:proofErr w:type="spellStart"/>
-            <w:r>
-              <w:t>Suspendisse</w:t>
-            </w:r>
-            <w:proofErr w:type="spellEnd"/>
-            <w:r>
-              <w:t xml:space="preserve"> </w:t>
-            </w:r>
-            <w:proofErr w:type="spellStart"/>
-            <w:r>
-              <w:t>mattis</w:t>
-            </w:r>
-            <w:proofErr w:type="spellEnd"/>
-            <w:r>
-              <w:t xml:space="preserve"> </w:t>
-            </w:r>
-            <w:proofErr w:type="spellStart"/>
-            <w:r>
-              <w:t>sollicitudin</w:t>
-            </w:r>
-            <w:proofErr w:type="spellEnd"/>
-            <w:r>
-              <w:t xml:space="preserve"> </w:t>
-            </w:r>
-            <w:proofErr w:type="spellStart"/>
-            <w:r>
-              <w:t>felis</w:t>
-            </w:r>
-            <w:proofErr w:type="spellEnd"/>
-            <w:r>
-              <w:t xml:space="preserve">, vitae </w:t>
-            </w:r>
-            <w:proofErr w:type="spellStart"/>
-            <w:r>
-              <w:t>condimentum</w:t>
-            </w:r>
-            <w:proofErr w:type="spellEnd"/>
-            <w:r>
-              <w:t xml:space="preserve"> </w:t>
-            </w:r>
-            <w:proofErr w:type="spellStart"/>
-            <w:r>
-              <w:t>diam</w:t>
-            </w:r>
-            <w:proofErr w:type="spellEnd"/>
-            <w:r>
-              <w:t xml:space="preserve"> </w:t>
-            </w:r>
-            <w:proofErr w:type="spellStart"/>
-            <w:r>
-              <w:t>luctus</w:t>
-            </w:r>
-            <w:proofErr w:type="spellEnd"/>
-            <w:r>
-              <w:t xml:space="preserve"> ac. In </w:t>
-            </w:r>
-            <w:proofErr w:type="spellStart"/>
-            <w:r>
-              <w:t>nibh</w:t>
-            </w:r>
-            <w:proofErr w:type="spellEnd"/>
-            <w:r>
-              <w:t xml:space="preserve"> </w:t>
-            </w:r>
-            <w:proofErr w:type="spellStart"/>
-            <w:r>
-              <w:t>turpis</w:t>
-            </w:r>
-            <w:proofErr w:type="spellEnd"/>
-            <w:r>
-              <w:t xml:space="preserve">, pulvinar </w:t>
-            </w:r>
-            <w:proofErr w:type="spellStart"/>
-            <w:r>
-              <w:t>ut</w:t>
-            </w:r>
-            <w:proofErr w:type="spellEnd"/>
-            <w:r>
-              <w:t xml:space="preserve"> semper id, </w:t>
-            </w:r>
-            <w:proofErr w:type="spellStart"/>
-            <w:r>
-              <w:t>ultricies</w:t>
-            </w:r>
-            <w:proofErr w:type="spellEnd"/>
-            <w:r>
-              <w:t xml:space="preserve"> </w:t>
-            </w:r>
-            <w:proofErr w:type="spellStart"/>
-            <w:r>
-              <w:t>nec</w:t>
-            </w:r>
-            <w:proofErr w:type="spellEnd"/>
-            <w:r>
-              <w:t xml:space="preserve"> </w:t>
-            </w:r>
-            <w:proofErr w:type="spellStart"/>
-            <w:r>
-              <w:t>arcu</w:t>
-            </w:r>
-            <w:proofErr w:type="spellEnd"/>
-            <w:r>
-              <w:t xml:space="preserve">. Morbi </w:t>
-            </w:r>
-            <w:proofErr w:type="spellStart"/>
-            <w:r>
-              <w:t>finibus</w:t>
-            </w:r>
-            <w:proofErr w:type="spellEnd"/>
-            <w:r>
-              <w:t xml:space="preserve"> </w:t>
-            </w:r>
-            <w:proofErr w:type="spellStart"/>
-            <w:r>
-              <w:t>mauris</w:t>
-            </w:r>
-            <w:proofErr w:type="spellEnd"/>
-            <w:r>
-              <w:t xml:space="preserve"> id </w:t>
-            </w:r>
-            <w:proofErr w:type="spellStart"/>
-            <w:r>
-              <w:t>venenatis</w:t>
-            </w:r>
-            <w:proofErr w:type="spellEnd"/>
-            <w:r>
-              <w:t xml:space="preserve"> </w:t>
-            </w:r>
-            <w:proofErr w:type="spellStart"/>
-            <w:r>
-              <w:t>consectetur</w:t>
-            </w:r>
-            <w:proofErr w:type="spellEnd"/>
-            <w:r>
-              <w:t>.</w:t>
+            <w:r>
+              <w:t>Phasellus eros diam, faucibus vel nisi eget, volutpat placerat erat. Nam eleifend justo nec suscipit aliquet. Donec sapien urna, vestibulum interdum mauris auctor, rhoncus aliquet ex. Mauris vehicula molestie purus sed consectetur. Nam a mollis nunc, ut condimentum sapien. Ut congue, nibh id condimentum porttitor, sapien sapien suscipit nisi, at pellentesque dui orci sit amet libero. Ut eu risus sem. Duis rutrum augue sed tortor accumsan, id maximus nunc cursus. Maecenas ultricies sit amet eros at lacinia. Etiam laoreet porta dapibus. Quisque luctus nisl sed sem iaculis pellentesque. Curabitur feugiat nunc quis justo scelerisque mollis. Suspendisse mattis sollicitudin felis, vitae condimentum diam luctus ac. In nibh turpis, pulvinar ut semper id, ultricies nec arcu. Morbi finibus mauris id venenatis consectetur.</w:t>
             </w:r>
           </w:p>
           <w:p>
@@ -3624,672 +2651,14 @@
             <w:pPr>
               <w:jc w:val="both"/>
             </w:pPr>
-            <w:proofErr w:type="spellStart"/>
-            <w:r>
-              <w:t>Nulla</w:t>
-            </w:r>
-            <w:proofErr w:type="spellEnd"/>
-            <w:r>
-              <w:t xml:space="preserve"> </w:t>
-            </w:r>
-            <w:proofErr w:type="spellStart"/>
-            <w:r>
-              <w:t>quam</w:t>
-            </w:r>
-            <w:proofErr w:type="spellEnd"/>
-            <w:r>
-              <w:t xml:space="preserve"> </w:t>
-            </w:r>
-            <w:proofErr w:type="spellStart"/>
-            <w:r>
-              <w:t>lectus</w:t>
-            </w:r>
-            <w:proofErr w:type="spellEnd"/>
-            <w:r>
-              <w:t xml:space="preserve">, </w:t>
-            </w:r>
-            <w:proofErr w:type="spellStart"/>
-            <w:r>
-              <w:t>malesuada</w:t>
-            </w:r>
-            <w:proofErr w:type="spellEnd"/>
-            <w:r>
-              <w:t xml:space="preserve"> a </w:t>
-            </w:r>
-            <w:proofErr w:type="spellStart"/>
-            <w:r>
-              <w:t>lacus</w:t>
-            </w:r>
-            <w:proofErr w:type="spellEnd"/>
-            <w:r>
-              <w:t xml:space="preserve"> </w:t>
-            </w:r>
-            <w:proofErr w:type="spellStart"/>
-            <w:r>
-              <w:t>elementum</w:t>
-            </w:r>
-            <w:proofErr w:type="spellEnd"/>
-            <w:r>
-              <w:t xml:space="preserve">, </w:t>
-            </w:r>
-            <w:proofErr w:type="spellStart"/>
-            <w:r>
-              <w:t>sodales</w:t>
-            </w:r>
-            <w:proofErr w:type="spellEnd"/>
-            <w:r>
-              <w:t xml:space="preserve"> </w:t>
-            </w:r>
-            <w:proofErr w:type="spellStart"/>
-            <w:r>
-              <w:t>aliquet</w:t>
-            </w:r>
-            <w:proofErr w:type="spellEnd"/>
-            <w:r>
-              <w:t xml:space="preserve"> </w:t>
-            </w:r>
-            <w:proofErr w:type="spellStart"/>
-            <w:r>
-              <w:t>nunc</w:t>
-            </w:r>
-            <w:proofErr w:type="spellEnd"/>
-            <w:r>
-              <w:t xml:space="preserve">. Aenean </w:t>
-            </w:r>
-            <w:proofErr w:type="spellStart"/>
-            <w:r>
-              <w:t>nisl</w:t>
-            </w:r>
-            <w:proofErr w:type="spellEnd"/>
-            <w:r>
-              <w:t xml:space="preserve"> ligula, </w:t>
-            </w:r>
-            <w:proofErr w:type="spellStart"/>
-            <w:r>
-              <w:t>suscipit</w:t>
-            </w:r>
-            <w:proofErr w:type="spellEnd"/>
-            <w:r>
-              <w:t xml:space="preserve"> non </w:t>
-            </w:r>
-            <w:proofErr w:type="spellStart"/>
-            <w:r>
-              <w:t>turpis</w:t>
-            </w:r>
-            <w:proofErr w:type="spellEnd"/>
-            <w:r>
-              <w:t xml:space="preserve"> at, </w:t>
-            </w:r>
-            <w:proofErr w:type="spellStart"/>
-            <w:r>
-              <w:t>malesuada</w:t>
-            </w:r>
-            <w:proofErr w:type="spellEnd"/>
-            <w:r>
-              <w:t xml:space="preserve"> </w:t>
-            </w:r>
-            <w:proofErr w:type="spellStart"/>
-            <w:r>
-              <w:t>ultrices</w:t>
-            </w:r>
-            <w:proofErr w:type="spellEnd"/>
-            <w:r>
-              <w:t xml:space="preserve"> </w:t>
-            </w:r>
-            <w:proofErr w:type="spellStart"/>
-            <w:r>
-              <w:t>purus</w:t>
-            </w:r>
-            <w:proofErr w:type="spellEnd"/>
-            <w:r>
-              <w:t xml:space="preserve">. Donec </w:t>
-            </w:r>
-            <w:proofErr w:type="spellStart"/>
-            <w:r>
-              <w:t>pellentesque</w:t>
-            </w:r>
-            <w:proofErr w:type="spellEnd"/>
-            <w:r>
-              <w:t xml:space="preserve"> </w:t>
-            </w:r>
-            <w:proofErr w:type="spellStart"/>
-            <w:r>
-              <w:t>tellus</w:t>
-            </w:r>
-            <w:proofErr w:type="spellEnd"/>
-            <w:r>
-              <w:t xml:space="preserve"> at </w:t>
-            </w:r>
-            <w:proofErr w:type="spellStart"/>
-            <w:r>
-              <w:t>interdum</w:t>
-            </w:r>
-            <w:proofErr w:type="spellEnd"/>
-            <w:r>
-              <w:t xml:space="preserve"> </w:t>
-            </w:r>
-            <w:proofErr w:type="spellStart"/>
-            <w:r>
-              <w:t>rhoncus</w:t>
-            </w:r>
-            <w:proofErr w:type="spellEnd"/>
-            <w:r>
-              <w:t xml:space="preserve">. In </w:t>
-            </w:r>
-            <w:proofErr w:type="spellStart"/>
-            <w:r>
-              <w:t>mattis</w:t>
-            </w:r>
-            <w:proofErr w:type="spellEnd"/>
-            <w:r>
-              <w:t xml:space="preserve"> </w:t>
-            </w:r>
-            <w:proofErr w:type="spellStart"/>
-            <w:r>
-              <w:t>turpis</w:t>
-            </w:r>
-            <w:proofErr w:type="spellEnd"/>
-            <w:r>
-              <w:t xml:space="preserve"> </w:t>
-            </w:r>
-            <w:proofErr w:type="spellStart"/>
-            <w:r>
-              <w:t>elit</w:t>
-            </w:r>
-            <w:proofErr w:type="spellEnd"/>
-            <w:r>
-              <w:t xml:space="preserve">, </w:t>
-            </w:r>
-            <w:proofErr w:type="spellStart"/>
-            <w:r>
-              <w:t>vel</w:t>
-            </w:r>
-            <w:proofErr w:type="spellEnd"/>
-            <w:r>
-              <w:t xml:space="preserve"> </w:t>
-            </w:r>
-            <w:proofErr w:type="spellStart"/>
-            <w:r>
-              <w:t>eleifend</w:t>
-            </w:r>
-            <w:proofErr w:type="spellEnd"/>
-            <w:r>
-              <w:t xml:space="preserve"> </w:t>
-            </w:r>
-            <w:proofErr w:type="spellStart"/>
-            <w:r>
-              <w:t>elit</w:t>
-            </w:r>
-            <w:proofErr w:type="spellEnd"/>
-            <w:r>
-              <w:t xml:space="preserve"> </w:t>
-            </w:r>
-            <w:proofErr w:type="spellStart"/>
-            <w:r>
-              <w:t>lobortis</w:t>
-            </w:r>
-            <w:proofErr w:type="spellEnd"/>
-            <w:r>
-              <w:t xml:space="preserve"> vel. </w:t>
-            </w:r>
-            <w:proofErr w:type="spellStart"/>
-            <w:r>
-              <w:t>Sed</w:t>
-            </w:r>
-            <w:proofErr w:type="spellEnd"/>
-            <w:r>
-              <w:t xml:space="preserve"> </w:t>
-            </w:r>
-            <w:proofErr w:type="spellStart"/>
-            <w:r>
-              <w:t>lobortis</w:t>
-            </w:r>
-            <w:proofErr w:type="spellEnd"/>
-            <w:r>
-              <w:t xml:space="preserve"> gravida </w:t>
-            </w:r>
-            <w:proofErr w:type="spellStart"/>
-            <w:r>
-              <w:t>feugiat</w:t>
-            </w:r>
-            <w:proofErr w:type="spellEnd"/>
-            <w:r>
-              <w:t xml:space="preserve">. </w:t>
-            </w:r>
-            <w:proofErr w:type="spellStart"/>
-            <w:r>
-              <w:t>Vivamus</w:t>
-            </w:r>
-            <w:proofErr w:type="spellEnd"/>
-            <w:r>
-              <w:t xml:space="preserve"> convallis </w:t>
-            </w:r>
-            <w:proofErr w:type="spellStart"/>
-            <w:r>
-              <w:t>aliquet</w:t>
-            </w:r>
-            <w:proofErr w:type="spellEnd"/>
-            <w:r>
-              <w:t xml:space="preserve"> </w:t>
-            </w:r>
-            <w:proofErr w:type="spellStart"/>
-            <w:r>
-              <w:t>purus</w:t>
-            </w:r>
-            <w:proofErr w:type="spellEnd"/>
-            <w:r>
-              <w:t xml:space="preserve">, in </w:t>
-            </w:r>
-            <w:proofErr w:type="spellStart"/>
-            <w:r>
-              <w:t>tincidunt</w:t>
-            </w:r>
-            <w:proofErr w:type="spellEnd"/>
-            <w:r>
-              <w:t xml:space="preserve"> </w:t>
-            </w:r>
-            <w:proofErr w:type="spellStart"/>
-            <w:r>
-              <w:t>est</w:t>
-            </w:r>
-            <w:proofErr w:type="spellEnd"/>
-            <w:r>
-              <w:t xml:space="preserve"> </w:t>
-            </w:r>
-            <w:proofErr w:type="spellStart"/>
-            <w:r>
-              <w:t>iaculis</w:t>
-            </w:r>
-            <w:proofErr w:type="spellEnd"/>
-            <w:r>
-              <w:t xml:space="preserve"> </w:t>
-            </w:r>
-            <w:proofErr w:type="spellStart"/>
-            <w:r>
-              <w:t>eu</w:t>
-            </w:r>
-            <w:proofErr w:type="spellEnd"/>
-            <w:r>
-              <w:t xml:space="preserve">. </w:t>
-            </w:r>
-            <w:proofErr w:type="spellStart"/>
-            <w:r>
-              <w:t>Pellentesque</w:t>
-            </w:r>
-            <w:proofErr w:type="spellEnd"/>
-            <w:r>
-              <w:t xml:space="preserve"> </w:t>
-            </w:r>
-            <w:proofErr w:type="spellStart"/>
-            <w:r>
-              <w:t>felis</w:t>
-            </w:r>
-            <w:proofErr w:type="spellEnd"/>
-            <w:r>
-              <w:t xml:space="preserve"> </w:t>
-            </w:r>
-            <w:proofErr w:type="spellStart"/>
-            <w:r>
-              <w:t>nisl</w:t>
-            </w:r>
-            <w:proofErr w:type="spellEnd"/>
-            <w:r>
-              <w:t xml:space="preserve">, </w:t>
-            </w:r>
-            <w:proofErr w:type="spellStart"/>
-            <w:r>
-              <w:t>placerat</w:t>
-            </w:r>
-            <w:proofErr w:type="spellEnd"/>
-            <w:r>
-              <w:t xml:space="preserve"> id </w:t>
-            </w:r>
-            <w:proofErr w:type="spellStart"/>
-            <w:r>
-              <w:t>suscipit</w:t>
-            </w:r>
-            <w:proofErr w:type="spellEnd"/>
-            <w:r>
-              <w:t xml:space="preserve"> </w:t>
-            </w:r>
-            <w:proofErr w:type="spellStart"/>
-            <w:r>
-              <w:t>eu</w:t>
-            </w:r>
-            <w:proofErr w:type="spellEnd"/>
-            <w:r>
-              <w:t xml:space="preserve">, </w:t>
-            </w:r>
-            <w:proofErr w:type="spellStart"/>
-            <w:r>
-              <w:t>varius</w:t>
-            </w:r>
-            <w:proofErr w:type="spellEnd"/>
-            <w:r>
-              <w:t xml:space="preserve"> sit </w:t>
-            </w:r>
-            <w:proofErr w:type="spellStart"/>
-            <w:r>
-              <w:t>amet</w:t>
-            </w:r>
-            <w:proofErr w:type="spellEnd"/>
-            <w:r>
-              <w:t xml:space="preserve"> </w:t>
-            </w:r>
-            <w:proofErr w:type="spellStart"/>
-            <w:r>
-              <w:t>tortor</w:t>
-            </w:r>
-            <w:proofErr w:type="spellEnd"/>
-            <w:r>
-              <w:t>.</w:t>
+            <w:r>
+              <w:t>Nulla quam lectus, malesuada a lacus elementum, sodales aliquet nunc. Aenean nisl ligula, suscipit non turpis at, malesuada ultrices purus. Donec pellentesque tellus at interdum rhoncus. In mattis turpis elit, vel eleifend elit lobortis vel. Sed lobortis gravida feugiat. Vivamus convallis aliquet purus, in tincidunt est iaculis eu. Pellentesque felis nisl, placerat id suscipit eu, varius sit amet tortor.</w:t>
             </w:r>
           </w:p>
           <w:p/>
           <w:p>
-            <w:proofErr w:type="spellStart"/>
-            <w:r>
-              <w:t>Pellentesque</w:t>
-            </w:r>
-            <w:proofErr w:type="spellEnd"/>
-            <w:r>
-              <w:t xml:space="preserve"> habitant </w:t>
-            </w:r>
-            <w:proofErr w:type="spellStart"/>
-            <w:r>
-              <w:t>morbi</w:t>
-            </w:r>
-            <w:proofErr w:type="spellEnd"/>
-            <w:r>
-              <w:t xml:space="preserve"> </w:t>
-            </w:r>
-            <w:proofErr w:type="spellStart"/>
-            <w:r>
-              <w:t>tristique</w:t>
-            </w:r>
-            <w:proofErr w:type="spellEnd"/>
-            <w:r>
-              <w:t xml:space="preserve"> </w:t>
-            </w:r>
-            <w:proofErr w:type="spellStart"/>
-            <w:r>
-              <w:t>senectus</w:t>
-            </w:r>
-            <w:proofErr w:type="spellEnd"/>
-            <w:r>
-              <w:t xml:space="preserve"> et </w:t>
-            </w:r>
-            <w:proofErr w:type="spellStart"/>
-            <w:r>
-              <w:t>netus</w:t>
-            </w:r>
-            <w:proofErr w:type="spellEnd"/>
-            <w:r>
-              <w:t xml:space="preserve"> et </w:t>
-            </w:r>
-            <w:proofErr w:type="spellStart"/>
-            <w:r>
-              <w:t>malesuada</w:t>
-            </w:r>
-            <w:proofErr w:type="spellEnd"/>
-            <w:r>
-              <w:t xml:space="preserve"> fames ac </w:t>
-            </w:r>
-            <w:proofErr w:type="spellStart"/>
-            <w:r>
-              <w:t>turpis</w:t>
-            </w:r>
-            <w:proofErr w:type="spellEnd"/>
-            <w:r>
-              <w:t xml:space="preserve"> </w:t>
-            </w:r>
-            <w:proofErr w:type="spellStart"/>
-            <w:r>
-              <w:t>egestas</w:t>
-            </w:r>
-            <w:proofErr w:type="spellEnd"/>
-            <w:r>
-              <w:t xml:space="preserve">. </w:t>
-            </w:r>
-            <w:proofErr w:type="spellStart"/>
-            <w:r>
-              <w:t>Phasellus</w:t>
-            </w:r>
-            <w:proofErr w:type="spellEnd"/>
-            <w:r>
-              <w:t xml:space="preserve"> </w:t>
-            </w:r>
-            <w:proofErr w:type="spellStart"/>
-            <w:r>
-              <w:t>efficitur</w:t>
-            </w:r>
-            <w:proofErr w:type="spellEnd"/>
-            <w:r>
-              <w:t xml:space="preserve"> </w:t>
-            </w:r>
-            <w:proofErr w:type="spellStart"/>
-            <w:r>
-              <w:t>condimentum</w:t>
-            </w:r>
-            <w:proofErr w:type="spellEnd"/>
-            <w:r>
-              <w:t xml:space="preserve"> </w:t>
-            </w:r>
-            <w:proofErr w:type="spellStart"/>
-            <w:r>
-              <w:t>erat</w:t>
-            </w:r>
-            <w:proofErr w:type="spellEnd"/>
-            <w:r>
-              <w:t xml:space="preserve"> </w:t>
-            </w:r>
-            <w:proofErr w:type="spellStart"/>
-            <w:r>
-              <w:t>sed</w:t>
-            </w:r>
-            <w:proofErr w:type="spellEnd"/>
-            <w:r>
-              <w:t xml:space="preserve"> </w:t>
-            </w:r>
-            <w:proofErr w:type="spellStart"/>
-            <w:r>
-              <w:t>euismod</w:t>
-            </w:r>
-            <w:proofErr w:type="spellEnd"/>
-            <w:r>
-              <w:t xml:space="preserve">. </w:t>
-            </w:r>
-            <w:proofErr w:type="spellStart"/>
-            <w:r>
-              <w:t>Vivamus</w:t>
-            </w:r>
-            <w:proofErr w:type="spellEnd"/>
-            <w:r>
-              <w:t xml:space="preserve"> magna </w:t>
-            </w:r>
-            <w:proofErr w:type="spellStart"/>
-            <w:r>
-              <w:t>tortor</w:t>
-            </w:r>
-            <w:proofErr w:type="spellEnd"/>
-            <w:r>
-              <w:t xml:space="preserve">, </w:t>
-            </w:r>
-            <w:proofErr w:type="spellStart"/>
-            <w:r>
-              <w:t>venenatis</w:t>
-            </w:r>
-            <w:proofErr w:type="spellEnd"/>
-            <w:r>
-              <w:t xml:space="preserve"> ac </w:t>
-            </w:r>
-            <w:proofErr w:type="spellStart"/>
-            <w:r>
-              <w:t>massa</w:t>
-            </w:r>
-            <w:proofErr w:type="spellEnd"/>
-            <w:r>
-              <w:t xml:space="preserve"> </w:t>
-            </w:r>
-            <w:proofErr w:type="spellStart"/>
-            <w:r>
-              <w:t>eu</w:t>
-            </w:r>
-            <w:proofErr w:type="spellEnd"/>
-            <w:r>
-              <w:t xml:space="preserve">, vestibulum </w:t>
-            </w:r>
-            <w:proofErr w:type="spellStart"/>
-            <w:r>
-              <w:t>congue</w:t>
-            </w:r>
-            <w:proofErr w:type="spellEnd"/>
-            <w:r>
-              <w:t xml:space="preserve"> lorem. </w:t>
-            </w:r>
-            <w:proofErr w:type="spellStart"/>
-            <w:r>
-              <w:t>Suspendisse</w:t>
-            </w:r>
-            <w:proofErr w:type="spellEnd"/>
-            <w:r>
-              <w:t xml:space="preserve"> </w:t>
-            </w:r>
-            <w:proofErr w:type="spellStart"/>
-            <w:r>
-              <w:t>potenti</w:t>
-            </w:r>
-            <w:proofErr w:type="spellEnd"/>
-            <w:r>
-              <w:t xml:space="preserve">. </w:t>
-            </w:r>
-            <w:proofErr w:type="spellStart"/>
-            <w:r>
-              <w:t>Vivamus</w:t>
-            </w:r>
-            <w:proofErr w:type="spellEnd"/>
-            <w:r>
-              <w:t xml:space="preserve"> </w:t>
-            </w:r>
-            <w:proofErr w:type="spellStart"/>
-            <w:r>
-              <w:t>tincidunt</w:t>
-            </w:r>
-            <w:proofErr w:type="spellEnd"/>
-            <w:r>
-              <w:t xml:space="preserve"> mi ligula, </w:t>
-            </w:r>
-            <w:proofErr w:type="spellStart"/>
-            <w:r>
-              <w:t>placerat</w:t>
-            </w:r>
-            <w:proofErr w:type="spellEnd"/>
-            <w:r>
-              <w:t xml:space="preserve"> </w:t>
-            </w:r>
-            <w:proofErr w:type="spellStart"/>
-            <w:r>
-              <w:t>aliquet</w:t>
-            </w:r>
-            <w:proofErr w:type="spellEnd"/>
-            <w:r>
-              <w:t xml:space="preserve"> dui </w:t>
-            </w:r>
-            <w:proofErr w:type="spellStart"/>
-            <w:r>
-              <w:t>mattis</w:t>
-            </w:r>
-            <w:proofErr w:type="spellEnd"/>
-            <w:r>
-              <w:t xml:space="preserve"> id. </w:t>
-            </w:r>
-            <w:proofErr w:type="spellStart"/>
-            <w:r>
-              <w:t>Vivamus</w:t>
-            </w:r>
-            <w:proofErr w:type="spellEnd"/>
-            <w:r>
-              <w:t xml:space="preserve"> </w:t>
-            </w:r>
-            <w:proofErr w:type="spellStart"/>
-            <w:r>
-              <w:t>justo</w:t>
-            </w:r>
-            <w:proofErr w:type="spellEnd"/>
-            <w:r>
-              <w:t xml:space="preserve"> </w:t>
-            </w:r>
-            <w:proofErr w:type="spellStart"/>
-            <w:r>
-              <w:t>arcu</w:t>
-            </w:r>
-            <w:proofErr w:type="spellEnd"/>
-            <w:r>
-              <w:t xml:space="preserve">, </w:t>
-            </w:r>
-            <w:proofErr w:type="spellStart"/>
-            <w:r>
-              <w:t>faucibus</w:t>
-            </w:r>
-            <w:proofErr w:type="spellEnd"/>
-            <w:r>
-              <w:t xml:space="preserve"> at </w:t>
-            </w:r>
-            <w:proofErr w:type="spellStart"/>
-            <w:r>
-              <w:t>sagittis</w:t>
-            </w:r>
-            <w:proofErr w:type="spellEnd"/>
-            <w:r>
-              <w:t xml:space="preserve"> et, fermentum vitae </w:t>
-            </w:r>
-            <w:proofErr w:type="spellStart"/>
-            <w:r>
-              <w:t>velit</w:t>
-            </w:r>
-            <w:proofErr w:type="spellEnd"/>
-            <w:r>
-              <w:t xml:space="preserve">. Nam sit </w:t>
-            </w:r>
-            <w:proofErr w:type="spellStart"/>
-            <w:r>
-              <w:t>amet</w:t>
-            </w:r>
-            <w:proofErr w:type="spellEnd"/>
-            <w:r>
-              <w:t xml:space="preserve"> lorem </w:t>
-            </w:r>
-            <w:proofErr w:type="spellStart"/>
-            <w:r>
-              <w:t>turpis</w:t>
-            </w:r>
-            <w:proofErr w:type="spellEnd"/>
-            <w:r>
-              <w:t xml:space="preserve">. </w:t>
-            </w:r>
-            <w:proofErr w:type="spellStart"/>
-            <w:r>
-              <w:t>Pellentesque</w:t>
-            </w:r>
-            <w:proofErr w:type="spellEnd"/>
-            <w:r>
-              <w:t xml:space="preserve"> habitant </w:t>
-            </w:r>
-            <w:proofErr w:type="spellStart"/>
-            <w:r>
-              <w:t>morbi</w:t>
-            </w:r>
-            <w:proofErr w:type="spellEnd"/>
-            <w:r>
-              <w:t xml:space="preserve"> </w:t>
-            </w:r>
-            <w:proofErr w:type="spellStart"/>
-            <w:r>
-              <w:t>tristique</w:t>
-            </w:r>
-            <w:proofErr w:type="spellEnd"/>
-            <w:r>
-              <w:t>.</w:t>
+            <w:r>
+              <w:t>Pellentesque habitant morbi tristique senectus et netus et malesuada fames ac turpis egestas. Phasellus efficitur condimentum erat sed euismod. Vivamus magna tortor, venenatis ac massa eu, vestibulum congue lorem. Suspendisse potenti. Vivamus tincidunt mi ligula, placerat aliquet dui mattis id. Vivamus justo arcu, faucibus at sagittis et, fermentum vitae velit. Nam sit amet lorem turpis. Pellentesque habitant morbi tristique.</w:t>
             </w:r>
           </w:p>
         </w:tc>
@@ -6018,13 +4387,8 @@
                     <w:t xml:space="preserve">companies in the VR and AR industry to provide us with the tools needed to build an exhibit. </w:t>
                   </w:r>
                   <w:r>
-                    <w:t xml:space="preserve">HTC </w:t>
-                  </w:r>
-                  <w:proofErr w:type="spellStart"/>
-                  <w:r>
-                    <w:t>Vive</w:t>
-                  </w:r>
-                  <w:proofErr w:type="spellEnd"/>
+                    <w:t>HTC Vive</w:t>
+                  </w:r>
                   <w:r>
                     <w:t xml:space="preserve"> and</w:t>
                   </w:r>
@@ -6059,15 +4423,7 @@
                     <w:t xml:space="preserve">support in place with </w:t>
                   </w:r>
                   <w:r>
-                    <w:t xml:space="preserve">HTC </w:t>
-                  </w:r>
-                  <w:proofErr w:type="spellStart"/>
-                  <w:r>
-                    <w:t>Vive</w:t>
-                  </w:r>
-                  <w:proofErr w:type="spellEnd"/>
-                  <w:r>
-                    <w:t xml:space="preserve"> as they have more experience with such </w:t>
+                    <w:t xml:space="preserve">HTC Vive as they have more experience with such </w:t>
                   </w:r>
                   <w:r>
                     <w:t xml:space="preserve">a showcase. </w:t>
@@ -6139,15 +4495,7 @@
                     <w:t xml:space="preserve">English heritage would be funding and partnering with </w:t>
                   </w:r>
                   <w:r>
-                    <w:t xml:space="preserve">HTC </w:t>
-                  </w:r>
-                  <w:proofErr w:type="spellStart"/>
-                  <w:r>
-                    <w:t>Vive</w:t>
-                  </w:r>
-                  <w:proofErr w:type="spellEnd"/>
-                  <w:r>
-                    <w:t xml:space="preserve"> </w:t>
+                    <w:t xml:space="preserve">HTC Vive </w:t>
                   </w:r>
                   <w:r>
                     <w:t>and would expect a percentage of revenue from the consumers using the product.</w:t>
@@ -6392,15 +4740,15 @@
         <w:tblLook w:val="04A0" w:firstRow="1" w:lastRow="0" w:firstColumn="1" w:lastColumn="0" w:noHBand="0" w:noVBand="1"/>
       </w:tblPr>
       <w:tblGrid>
-        <w:gridCol w:w="9016"/>
+        <w:gridCol w:w="8866"/>
       </w:tblGrid>
       <w:tr>
         <w:trPr>
-          <w:trHeight w:hRule="exact" w:val="12472"/>
+          <w:trHeight w:hRule="exact" w:val="13828"/>
         </w:trPr>
         <w:tc>
           <w:tcPr>
-            <w:tcW w:w="9016" w:type="dxa"/>
+            <w:tcW w:w="8866" w:type="dxa"/>
             <w:shd w:val="clear" w:color="auto" w:fill="595959" w:themeFill="text1" w:themeFillTint="A6"/>
           </w:tcPr>
           <w:p>
@@ -6444,15 +4792,15 @@
               <w:tblLook w:val="04A0" w:firstRow="1" w:lastRow="0" w:firstColumn="1" w:lastColumn="0" w:noHBand="0" w:noVBand="1"/>
             </w:tblPr>
             <w:tblGrid>
-              <w:gridCol w:w="8790"/>
+              <w:gridCol w:w="8643"/>
             </w:tblGrid>
             <w:tr>
               <w:trPr>
-                <w:trHeight w:val="2693"/>
+                <w:trHeight w:val="2985"/>
               </w:trPr>
               <w:tc>
                 <w:tcPr>
-                  <w:tcW w:w="8790" w:type="dxa"/>
+                  <w:tcW w:w="8643" w:type="dxa"/>
                   <w:tcBorders>
                     <w:top w:val="nil"/>
                     <w:left w:val="nil"/>
@@ -6519,15 +4867,7 @@
                     <w:t xml:space="preserve"> with </w:t>
                   </w:r>
                   <w:r>
-                    <w:t xml:space="preserve">HTC </w:t>
-                  </w:r>
-                  <w:proofErr w:type="spellStart"/>
-                  <w:r>
-                    <w:t>Vive</w:t>
-                  </w:r>
-                  <w:proofErr w:type="spellEnd"/>
-                  <w:r>
-                    <w:t xml:space="preserve"> </w:t>
+                    <w:t xml:space="preserve">HTC Vive </w:t>
                   </w:r>
                   <w:r>
                     <w:t xml:space="preserve">would </w:t>
@@ -6571,6 +4911,20 @@
                   </w:r>
                   <w:r>
                     <w:t>would’ve not visited and thus booming business.</w:t>
+                  </w:r>
+                </w:p>
+                <w:p>
+                  <w:pPr>
+                    <w:ind w:left="342"/>
+                  </w:pPr>
+                  <w:r>
+                    <w:t xml:space="preserve">The global immersive market is expected to grow at the rate of over 6% and </w:t>
+                  </w:r>
+                  <w:r>
+                    <w:t>exceed USD 22.4 billion by 2028</w:t>
+                  </w:r>
+                  <w:r>
+                    <w:t>.</w:t>
                   </w:r>
                 </w:p>
                 <w:p>
@@ -6590,15 +4944,15 @@
               <w:tblLook w:val="04A0" w:firstRow="1" w:lastRow="0" w:firstColumn="1" w:lastColumn="0" w:noHBand="0" w:noVBand="1"/>
             </w:tblPr>
             <w:tblGrid>
-              <w:gridCol w:w="8790"/>
+              <w:gridCol w:w="8643"/>
             </w:tblGrid>
             <w:tr>
               <w:trPr>
-                <w:trHeight w:val="2693"/>
+                <w:trHeight w:val="2985"/>
               </w:trPr>
               <w:tc>
                 <w:tcPr>
-                  <w:tcW w:w="8790" w:type="dxa"/>
+                  <w:tcW w:w="8643" w:type="dxa"/>
                   <w:tcBorders>
                     <w:top w:val="nil"/>
                     <w:left w:val="nil"/>
@@ -6627,6 +4981,100 @@
                   <w:pPr>
                     <w:ind w:left="342"/>
                   </w:pPr>
+                  <w:r>
+                    <w:t xml:space="preserve">English Heritage may not be open to </w:t>
+                  </w:r>
+                  <w:r>
+                    <w:t xml:space="preserve">using these technologies </w:t>
+                  </w:r>
+                  <w:r>
+                    <w:t>to preserve tintagel</w:t>
+                  </w:r>
+                  <w:r>
+                    <w:t xml:space="preserve"> and might be </w:t>
+                  </w:r>
+                  <w:r>
+                    <w:t xml:space="preserve">more focused </w:t>
+                  </w:r>
+                  <w:r>
+                    <w:t xml:space="preserve">on </w:t>
+                  </w:r>
+                  <w:r>
+                    <w:t xml:space="preserve">repairing the damages done </w:t>
+                  </w:r>
+                  <w:r>
+                    <w:t>and not thinking long term.</w:t>
+                  </w:r>
+                </w:p>
+                <w:p>
+                  <w:pPr>
+                    <w:ind w:left="342"/>
+                  </w:pPr>
+                  <w:r>
+                    <w:t xml:space="preserve">English Heritage is a charity, so </w:t>
+                  </w:r>
+                  <w:r>
+                    <w:t xml:space="preserve">they don’t have </w:t>
+                  </w:r>
+                  <w:r>
+                    <w:t xml:space="preserve">the </w:t>
+                  </w:r>
+                  <w:r>
+                    <w:t xml:space="preserve">required </w:t>
+                  </w:r>
+                  <w:r>
+                    <w:t xml:space="preserve">funds and will need to </w:t>
+                  </w:r>
+                  <w:r>
+                    <w:t xml:space="preserve">send out an appeal which would be dependent on how accepted this idea of using immersive technologies will perform </w:t>
+                  </w:r>
+                  <w:r>
+                    <w:t xml:space="preserve">in </w:t>
+                  </w:r>
+                  <w:r>
+                    <w:t>the community.</w:t>
+                  </w:r>
+                </w:p>
+                <w:p>
+                  <w:pPr>
+                    <w:ind w:left="342"/>
+                  </w:pPr>
+                  <w:r>
+                    <w:t xml:space="preserve">Furthermore, </w:t>
+                  </w:r>
+                  <w:r>
+                    <w:t xml:space="preserve">striking up </w:t>
+                  </w:r>
+                  <w:r>
+                    <w:t>deals</w:t>
+                  </w:r>
+                  <w:r>
+                    <w:t xml:space="preserve"> with VR companies</w:t>
+                  </w:r>
+                  <w:r>
+                    <w:t xml:space="preserve">, </w:t>
+                  </w:r>
+                  <w:r>
+                    <w:t>paying for the research and development of the project</w:t>
+                  </w:r>
+                  <w:r>
+                    <w:t xml:space="preserve"> and</w:t>
+                  </w:r>
+                  <w:r>
+                    <w:t xml:space="preserve"> maintenance</w:t>
+                  </w:r>
+                  <w:r>
+                    <w:t xml:space="preserve"> </w:t>
+                  </w:r>
+                  <w:r>
+                    <w:t xml:space="preserve">would be </w:t>
+                  </w:r>
+                  <w:r>
+                    <w:t>expensive</w:t>
+                  </w:r>
+                  <w:r>
+                    <w:t>.</w:t>
+                  </w:r>
                 </w:p>
               </w:tc>
             </w:tr>
@@ -6640,15 +5088,15 @@
               <w:tblLook w:val="04A0" w:firstRow="1" w:lastRow="0" w:firstColumn="1" w:lastColumn="0" w:noHBand="0" w:noVBand="1"/>
             </w:tblPr>
             <w:tblGrid>
-              <w:gridCol w:w="8790"/>
+              <w:gridCol w:w="8643"/>
             </w:tblGrid>
             <w:tr>
               <w:trPr>
-                <w:trHeight w:val="2693"/>
+                <w:trHeight w:val="2985"/>
               </w:trPr>
               <w:tc>
                 <w:tcPr>
-                  <w:tcW w:w="8790" w:type="dxa"/>
+                  <w:tcW w:w="8643" w:type="dxa"/>
                   <w:tcBorders>
                     <w:top w:val="nil"/>
                     <w:left w:val="nil"/>
@@ -6668,6 +5116,160 @@
                   </w:r>
                   <w:bookmarkEnd w:id="22"/>
                 </w:p>
+                <w:p/>
+                <w:p>
+                  <w:pPr>
+                    <w:ind w:left="342"/>
+                  </w:pPr>
+                  <w:r>
+                    <w:t>Preserving Tintagel</w:t>
+                  </w:r>
+                  <w:r>
+                    <w:t xml:space="preserve"> </w:t>
+                  </w:r>
+                  <w:r>
+                    <w:t xml:space="preserve">castle the VR way would </w:t>
+                  </w:r>
+                  <w:r>
+                    <w:t xml:space="preserve">also mean making it more accessible to a wider audience. </w:t>
+                  </w:r>
+                  <w:r>
+                    <w:t>People who haven’t even heard about the castle would want to visit the place</w:t>
+                  </w:r>
+                  <w:r>
+                    <w:t xml:space="preserve"> as well as people who’ve wanted to but haven’t visited yet can access it on the </w:t>
+                  </w:r>
+                  <w:r>
+                    <w:t>VR</w:t>
+                  </w:r>
+                  <w:r>
+                    <w:t xml:space="preserve"> </w:t>
+                  </w:r>
+                  <w:r>
+                    <w:t>store.</w:t>
+                  </w:r>
+                  <w:r>
+                    <w:t xml:space="preserve"> </w:t>
+                  </w:r>
+                </w:p>
+                <w:p>
+                  <w:pPr>
+                    <w:ind w:left="342"/>
+                    <w:rPr>
+                      <w:lang w:val="en-IN"/>
+                    </w:rPr>
+                  </w:pPr>
+                  <w:r>
+                    <w:rPr>
+                      <w:lang w:val="en-IN"/>
+                    </w:rPr>
+                    <w:t xml:space="preserve">After collaborating with </w:t>
+                  </w:r>
+                  <w:r>
+                    <w:rPr>
+                      <w:lang w:val="en-IN"/>
+                    </w:rPr>
+                    <w:t xml:space="preserve">these companies, more proposals and partnerships could be made to </w:t>
+                  </w:r>
+                  <w:r>
+                    <w:rPr>
+                      <w:lang w:val="en-IN"/>
+                    </w:rPr>
+                    <w:t xml:space="preserve">improve the conditions of existing </w:t>
+                  </w:r>
+                  <w:r>
+                    <w:rPr>
+                      <w:lang w:val="en-IN"/>
+                    </w:rPr>
+                    <w:t xml:space="preserve">GLAMS under </w:t>
+                  </w:r>
+                  <w:r>
+                    <w:rPr>
+                      <w:lang w:val="en-IN"/>
+                    </w:rPr>
+                    <w:t>English Heritage</w:t>
+                  </w:r>
+                  <w:r>
+                    <w:rPr>
+                      <w:lang w:val="en-IN"/>
+                    </w:rPr>
+                    <w:t>.</w:t>
+                  </w:r>
+                </w:p>
+                <w:p>
+                  <w:pPr>
+                    <w:ind w:left="342"/>
+                    <w:rPr>
+                      <w:lang w:val="en-IN"/>
+                    </w:rPr>
+                  </w:pPr>
+                  <w:r>
+                    <w:rPr>
+                      <w:lang w:val="en-IN"/>
+                    </w:rPr>
+                    <w:t>Use of immersive technologies is on the rise</w:t>
+                  </w:r>
+                  <w:r>
+                    <w:rPr>
+                      <w:lang w:val="en-IN"/>
+                    </w:rPr>
+                    <w:t>,</w:t>
+                  </w:r>
+                  <w:r>
+                    <w:rPr>
+                      <w:lang w:val="en-IN"/>
+                    </w:rPr>
+                    <w:t xml:space="preserve"> </w:t>
+                  </w:r>
+                  <w:r>
+                    <w:rPr>
+                      <w:lang w:val="en-IN"/>
+                    </w:rPr>
+                    <w:t>widely accepted and is now here to stay</w:t>
+                  </w:r>
+                  <w:r>
+                    <w:rPr>
+                      <w:lang w:val="en-IN"/>
+                    </w:rPr>
+                    <w:t>. I</w:t>
+                  </w:r>
+                  <w:r>
+                    <w:rPr>
+                      <w:lang w:val="en-IN"/>
+                    </w:rPr>
+                    <w:t xml:space="preserve">t would be beneficial </w:t>
+                  </w:r>
+                  <w:r>
+                    <w:rPr>
+                      <w:lang w:val="en-IN"/>
+                    </w:rPr>
+                    <w:t xml:space="preserve">to jump </w:t>
+                  </w:r>
+                  <w:r>
+                    <w:rPr>
+                      <w:lang w:val="en-IN"/>
+                    </w:rPr>
+                    <w:t xml:space="preserve">in early especially after seeing </w:t>
+                  </w:r>
+                  <w:r>
+                    <w:rPr>
+                      <w:lang w:val="en-IN"/>
+                    </w:rPr>
+                    <w:t xml:space="preserve">other </w:t>
+                  </w:r>
+                  <w:r>
+                    <w:rPr>
+                      <w:lang w:val="en-IN"/>
+                    </w:rPr>
+                    <w:t xml:space="preserve">successful </w:t>
+                  </w:r>
+                  <w:r>
+                    <w:rPr>
+                      <w:lang w:val="en-IN"/>
+                    </w:rPr>
+                    <w:t>experiences.</w:t>
+                  </w:r>
+                </w:p>
               </w:tc>
             </w:tr>
           </w:tbl>
@@ -6680,15 +5282,15 @@
               <w:tblLook w:val="04A0" w:firstRow="1" w:lastRow="0" w:firstColumn="1" w:lastColumn="0" w:noHBand="0" w:noVBand="1"/>
             </w:tblPr>
             <w:tblGrid>
-              <w:gridCol w:w="8790"/>
+              <w:gridCol w:w="8643"/>
             </w:tblGrid>
             <w:tr>
               <w:trPr>
-                <w:trHeight w:val="2693"/>
+                <w:trHeight w:val="2985"/>
               </w:trPr>
               <w:tc>
                 <w:tcPr>
-                  <w:tcW w:w="8790" w:type="dxa"/>
+                  <w:tcW w:w="8643" w:type="dxa"/>
                   <w:tcBorders>
                     <w:top w:val="nil"/>
                     <w:left w:val="nil"/>
@@ -6707,6 +5309,93 @@
                     <w:t>Threats</w:t>
                   </w:r>
                   <w:bookmarkEnd w:id="23"/>
+                </w:p>
+                <w:p/>
+                <w:p>
+                  <w:pPr>
+                    <w:ind w:left="342"/>
+                  </w:pPr>
+                  <w:r>
+                    <w:t xml:space="preserve">It might take a while to </w:t>
+                  </w:r>
+                  <w:r>
+                    <w:t xml:space="preserve">create such an experience </w:t>
+                  </w:r>
+                  <w:r>
+                    <w:t>and</w:t>
+                  </w:r>
+                  <w:r>
+                    <w:t xml:space="preserve"> for it to gain some traction.</w:t>
+                  </w:r>
+                </w:p>
+                <w:p>
+                  <w:pPr>
+                    <w:ind w:left="342"/>
+                  </w:pPr>
+                  <w:r>
+                    <w:t>English Heritage might not have or receive enough</w:t>
+                  </w:r>
+                  <w:r>
+                    <w:t xml:space="preserve"> </w:t>
+                  </w:r>
+                  <w:r>
+                    <w:t xml:space="preserve">support and </w:t>
+                  </w:r>
+                  <w:r>
+                    <w:t xml:space="preserve">funding </w:t>
+                  </w:r>
+                  <w:r>
+                    <w:t xml:space="preserve">from the </w:t>
+                  </w:r>
+                  <w:r>
+                    <w:t xml:space="preserve">government or </w:t>
+                  </w:r>
+                  <w:r>
+                    <w:t>fundraisers.</w:t>
+                  </w:r>
+                </w:p>
+                <w:p>
+                  <w:pPr>
+                    <w:ind w:left="342"/>
+                  </w:pPr>
+                  <w:r>
+                    <w:t xml:space="preserve">The future may not find this is a good use case for AR and VR technologies </w:t>
+                  </w:r>
+                  <w:r>
+                    <w:t>as we are still trying out the various applications of the technology.</w:t>
+                  </w:r>
+                  <w:r>
+                    <w:t xml:space="preserve"> </w:t>
+                  </w:r>
+                </w:p>
+                <w:p>
+                  <w:pPr>
+                    <w:ind w:left="342"/>
+                  </w:pPr>
+                  <w:r>
+                    <w:t>Due to chip shortages around the world</w:t>
+                  </w:r>
+                  <w:r>
+                    <w:t xml:space="preserve"> and inflation</w:t>
+                  </w:r>
+                  <w:r>
+                    <w:t>,</w:t>
+                  </w:r>
+                  <w:r>
+                    <w:t xml:space="preserve"> the prices of </w:t>
+                  </w:r>
+                  <w:r>
+                    <w:t xml:space="preserve">VR headsets and other key </w:t>
+                  </w:r>
+                  <w:r>
+                    <w:t>equipments</w:t>
+                  </w:r>
+                  <w:r>
+                    <w:t xml:space="preserve"> can have an inflated price</w:t>
+                  </w:r>
+                  <w:r>
+                    <w:t>.</w:t>
+                  </w:r>
                 </w:p>
               </w:tc>
             </w:tr>
@@ -6743,7 +5432,6 @@
             <w:bookmarkStart w:id="24" w:name="_Toc100919008"/>
             <w:commentRangeStart w:id="25"/>
             <w:r>
-              <w:lastRenderedPageBreak/>
               <w:t>Requirements</w:t>
             </w:r>
             <w:r>
@@ -7352,7 +6040,59 @@
                   </w:r>
                   <w:bookmarkEnd w:id="29"/>
                 </w:p>
-                <w:p/>
+                <w:p>
+                  <w:pPr>
+                    <w:ind w:left="342"/>
+                  </w:pPr>
+                </w:p>
+                <w:p>
+                  <w:pPr>
+                    <w:ind w:left="342"/>
+                  </w:pPr>
+                  <w:r>
+                    <w:t>Tintagel castle would be more accessible</w:t>
+                  </w:r>
+                  <w:r>
+                    <w:t xml:space="preserve"> </w:t>
+                  </w:r>
+                  <w:r>
+                    <w:t xml:space="preserve">making </w:t>
+                  </w:r>
+                  <w:r>
+                    <w:t>gaining information about it easier and more democratic.</w:t>
+                  </w:r>
+                </w:p>
+                <w:p>
+                  <w:pPr>
+                    <w:ind w:left="342"/>
+                  </w:pPr>
+                  <w:r>
+                    <w:t xml:space="preserve">People working and living around </w:t>
+                  </w:r>
+                  <w:r>
+                    <w:t xml:space="preserve">the area will have access to a </w:t>
+                  </w:r>
+                  <w:r>
+                    <w:t>new</w:t>
+                  </w:r>
+                  <w:r>
+                    <w:t xml:space="preserve"> experience and </w:t>
+                  </w:r>
+                  <w:r>
+                    <w:t>piece of technology which could be used to explore other avenues.</w:t>
+                  </w:r>
+                </w:p>
+                <w:p>
+                  <w:pPr>
+                    <w:ind w:left="342"/>
+                  </w:pPr>
+                  <w:r>
+                    <w:t>People living closer to Tintagel would also be more interested to learn about the places history</w:t>
+                  </w:r>
+                  <w:r>
+                    <w:t>.</w:t>
+                  </w:r>
+                </w:p>
               </w:tc>
             </w:tr>
           </w:tbl>
@@ -7393,7 +6133,75 @@
                   </w:r>
                   <w:bookmarkEnd w:id="30"/>
                 </w:p>
-                <w:p/>
+                <w:p>
+                  <w:pPr>
+                    <w:ind w:left="484"/>
+                  </w:pPr>
+                </w:p>
+                <w:p>
+                  <w:pPr>
+                    <w:ind w:left="342"/>
+                  </w:pPr>
+                  <w:r>
+                    <w:t>Better deals will be possible between English heritage</w:t>
+                  </w:r>
+                  <w:r>
+                    <w:t xml:space="preserve"> and </w:t>
+                  </w:r>
+                  <w:r>
+                    <w:t>VR comp</w:t>
+                  </w:r>
+                  <w:r>
+                    <w:t xml:space="preserve">anies </w:t>
+                  </w:r>
+                  <w:r>
+                    <w:t xml:space="preserve">making </w:t>
+                  </w:r>
+                  <w:r>
+                    <w:t xml:space="preserve">more </w:t>
+                  </w:r>
+                  <w:r>
+                    <w:t>people aware about the stories and the culture of England.</w:t>
+                  </w:r>
+                </w:p>
+                <w:p>
+                  <w:pPr>
+                    <w:ind w:left="342"/>
+                  </w:pPr>
+                  <w:r>
+                    <w:t xml:space="preserve">The </w:t>
+                  </w:r>
+                  <w:r>
+                    <w:t>History and stories of Tintagel castle will</w:t>
+                  </w:r>
+                  <w:r>
+                    <w:t xml:space="preserve"> be preserved and </w:t>
+                  </w:r>
+                  <w:r>
+                    <w:t>li</w:t>
+                  </w:r>
+                  <w:r>
+                    <w:t xml:space="preserve">ve </w:t>
+                  </w:r>
+                  <w:r>
+                    <w:t>digitally with authentic and verified information</w:t>
+                  </w:r>
+                  <w:r>
+                    <w:t xml:space="preserve"> </w:t>
+                  </w:r>
+                  <w:r>
+                    <w:t xml:space="preserve">for both educators, </w:t>
+                  </w:r>
+                  <w:r>
+                    <w:t>researchers,</w:t>
+                  </w:r>
+                  <w:r>
+                    <w:t xml:space="preserve"> and </w:t>
+                  </w:r>
+                  <w:r>
+                    <w:t>tourists.</w:t>
+                  </w:r>
+                </w:p>
               </w:tc>
             </w:tr>
           </w:tbl>
@@ -7435,6 +6243,75 @@
                   <w:bookmarkEnd w:id="31"/>
                 </w:p>
                 <w:p/>
+                <w:p>
+                  <w:pPr>
+                    <w:ind w:left="342"/>
+                  </w:pPr>
+                  <w:r>
+                    <w:t xml:space="preserve">The installation will attract visitors </w:t>
+                  </w:r>
+                  <w:r>
+                    <w:t>and it being more accessible will</w:t>
+                  </w:r>
+                  <w:r>
+                    <w:t xml:space="preserve"> increase the footfall</w:t>
+                  </w:r>
+                  <w:r>
+                    <w:t xml:space="preserve"> and </w:t>
+                  </w:r>
+                  <w:r>
+                    <w:t>bo</w:t>
+                  </w:r>
+                  <w:r>
+                    <w:t>o</w:t>
+                  </w:r>
+                  <w:r>
+                    <w:t>st revenue.</w:t>
+                  </w:r>
+                </w:p>
+                <w:p>
+                  <w:pPr>
+                    <w:ind w:left="342"/>
+                  </w:pPr>
+                  <w:r>
+                    <w:t xml:space="preserve">There will be </w:t>
+                  </w:r>
+                  <w:r>
+                    <w:t xml:space="preserve">more high skilled jobs generated </w:t>
+                  </w:r>
+                  <w:r>
+                    <w:t>for the maintenance and updating VR content as well as the headsets.</w:t>
+                  </w:r>
+                </w:p>
+                <w:p>
+                  <w:pPr>
+                    <w:ind w:left="342"/>
+                  </w:pPr>
+                  <w:r>
+                    <w:t xml:space="preserve">Since all </w:t>
+                  </w:r>
+                  <w:r>
+                    <w:t>these are under th</w:t>
+                  </w:r>
+                  <w:r>
+                    <w:t>e government too, it could be taxed</w:t>
+                  </w:r>
+                  <w:r>
+                    <w:t xml:space="preserve"> and used for</w:t>
+                  </w:r>
+                  <w:r>
+                    <w:t xml:space="preserve"> other purposes</w:t>
+                  </w:r>
+                  <w:r>
+                    <w:t xml:space="preserve"> which would also contribute to the GDP of th</w:t>
+                  </w:r>
+                  <w:r>
+                    <w:t xml:space="preserve">e </w:t>
+                  </w:r>
+                  <w:r>
+                    <w:t>country.</w:t>
+                  </w:r>
+                </w:p>
               </w:tc>
             </w:tr>
           </w:tbl>

</xml_diff>